<commit_message>
Finish Support For .docx Files 1.add test class 2.extract abstract docx builder
</commit_message>
<xml_diff>
--- a/src/main/resources/template/AllInOne.docx
+++ b/src/main/resources/template/AllInOne.docx
@@ -420,27 +420,7 @@
                 <w:sz w:val="21"/>
                 <w:szCs w:val="21"/>
               </w:rPr>
-              <w:t>${</w:t>
-            </w:r>
-            <w:r>
-              <w:rPr>
-                <w:rFonts w:hint="default" w:ascii="Songti SC Regular" w:hAnsi="Songti SC Regular" w:eastAsia="Songti SC Regular" w:cs="Songti SC Regular"/>
-                <w:b w:val="0"/>
-                <w:color w:val="222A32"/>
-                <w:sz w:val="21"/>
-                <w:szCs w:val="21"/>
-              </w:rPr>
-              <w:t>revisionTime</w:t>
-            </w:r>
-            <w:r>
-              <w:rPr>
-                <w:rFonts w:hint="default" w:ascii="Songti SC Regular" w:hAnsi="Songti SC Regular" w:eastAsia="Songti SC Regular" w:cs="Songti SC Regular"/>
-                <w:b w:val="0"/>
-                <w:color w:val="222A32"/>
-                <w:sz w:val="21"/>
-                <w:szCs w:val="21"/>
-              </w:rPr>
-              <w:t>}</w:t>
+              <w:t>${revisionTime}</w:t>
             </w:r>
           </w:p>
         </w:tc>
@@ -582,7 +562,7 @@
                 <w:szCs w:val="21"/>
                 <w:lang w:eastAsia="zh-Hans"/>
               </w:rPr>
-              <w:t>${</w:t>
+              <w:t>${remark</w:t>
             </w:r>
             <w:r>
               <w:rPr>
@@ -593,10 +573,8 @@
                 <w:szCs w:val="21"/>
                 <w:lang w:eastAsia="zh-Hans"/>
               </w:rPr>
-              <w:t>remark</w:t>
-            </w:r>
-            <w:bookmarkStart w:id="2" w:name="_GoBack"/>
-            <w:bookmarkEnd w:id="2"/>
+              <w:t>s</w:t>
+            </w:r>
             <w:r>
               <w:rPr>
                 <w:rFonts w:hint="default" w:ascii="Songti SC Regular" w:hAnsi="Songti SC Regular" w:eastAsia="Songti SC Regular" w:cs="Songti SC Regular"/>
@@ -621,18 +599,48 @@
         <w:pStyle w:val="2"/>
         <w:bidi w:val="0"/>
         <w:rPr>
-          <w:rFonts w:hint="eastAsia"/>
-        </w:rPr>
-      </w:pPr>
-      <w:commentRangeStart w:id="1"/>
-      <w:r>
-        <w:rPr>
           <w:rFonts w:hint="default" w:ascii="Songti SC Regular" w:hAnsi="Songti SC Regular" w:eastAsia="Songti SC Regular" w:cs="Songti SC Regular"/>
           <w:b/>
           <w:bCs w:val="0"/>
           <w:color w:val="222A32"/>
-        </w:rPr>
-        <w:t>${groupName}</w:t>
+          <w:sz w:val="44"/>
+          <w:szCs w:val="44"/>
+        </w:rPr>
+      </w:pPr>
+      <w:commentRangeStart w:id="1"/>
+      <w:r>
+        <w:rPr>
+          <w:rFonts w:hint="default" w:ascii="Songti SC Regular" w:hAnsi="Songti SC Regular" w:eastAsia="Songti SC Regular" w:cs="Songti SC Regular"/>
+          <w:b/>
+          <w:bCs w:val="0"/>
+          <w:color w:val="222A32"/>
+          <w:sz w:val="44"/>
+          <w:szCs w:val="44"/>
+        </w:rPr>
+        <w:t>${n</w:t>
+      </w:r>
+      <w:r>
+        <w:rPr>
+          <w:rFonts w:hint="eastAsia" w:ascii="Songti SC Regular" w:hAnsi="Songti SC Regular" w:eastAsia="Songti SC Regular" w:cs="Songti SC Regular"/>
+          <w:b/>
+          <w:bCs w:val="0"/>
+          <w:color w:val="222A32"/>
+          <w:sz w:val="44"/>
+          <w:szCs w:val="44"/>
+          <w:lang w:val="en-US" w:eastAsia="zh-Hans"/>
+        </w:rPr>
+        <w:t>ame</w:t>
+      </w:r>
+      <w:r>
+        <w:rPr>
+          <w:rFonts w:hint="default" w:ascii="Songti SC Regular" w:hAnsi="Songti SC Regular" w:eastAsia="Songti SC Regular" w:cs="Songti SC Regular"/>
+          <w:b/>
+          <w:bCs w:val="0"/>
+          <w:color w:val="222A32"/>
+          <w:sz w:val="44"/>
+          <w:szCs w:val="44"/>
+        </w:rPr>
+        <w:t>}</w:t>
       </w:r>
     </w:p>
     <w:p>
@@ -658,21 +666,21 @@
         <w:adjustRightInd/>
         <w:snapToGrid/>
         <w:spacing w:before="0" w:after="0" w:line="240" w:lineRule="auto"/>
-        <w:ind w:left="0" w:leftChars="0" w:right="0" w:rightChars="0" w:firstLine="0" w:firstLineChars="0"/>
+        <w:ind w:right="0" w:rightChars="0"/>
         <w:jc w:val="left"/>
         <w:textAlignment w:val="auto"/>
         <w:outlineLvl w:val="0"/>
         <w:rPr>
+          <w:rStyle w:val="77"/>
           <w:rFonts w:hint="eastAsia" w:ascii="Songti SC Regular" w:hAnsi="Songti SC Regular" w:eastAsia="Songti SC Regular" w:cs="Songti SC Regular"/>
           <w:b/>
           <w:bCs w:val="0"/>
           <w:color w:val="222A32"/>
-          <w:sz w:val="21"/>
-          <w:szCs w:val="21"/>
+          <w:sz w:val="32"/>
+          <w:szCs w:val="32"/>
         </w:rPr>
       </w:pPr>
       <w:commentRangeStart w:id="2"/>
-      <w:bookmarkStart w:id="1" w:name="获取用户详情列表"/>
       <w:r>
         <w:rPr>
           <w:rStyle w:val="77"/>
@@ -680,8 +688,134 @@
           <w:b/>
           <w:bCs w:val="0"/>
           <w:color w:val="222A32"/>
-        </w:rPr>
-        <w:t>${apiName}</w:t>
+          <w:sz w:val="32"/>
+          <w:szCs w:val="32"/>
+        </w:rPr>
+        <w:t>$</w:t>
+      </w:r>
+      <w:r>
+        <w:rPr>
+          <w:rStyle w:val="77"/>
+          <w:rFonts w:hint="default" w:ascii="Songti SC Regular" w:hAnsi="Songti SC Regular" w:eastAsia="Songti SC Regular" w:cs="Songti SC Regular"/>
+          <w:b/>
+          <w:bCs w:val="0"/>
+          <w:color w:val="222A32"/>
+          <w:sz w:val="32"/>
+          <w:szCs w:val="32"/>
+        </w:rPr>
+        <w:t>{</w:t>
+      </w:r>
+      <w:r>
+        <w:rPr>
+          <w:rStyle w:val="77"/>
+          <w:rFonts w:hint="default" w:ascii="Songti SC Regular" w:hAnsi="Songti SC Regular" w:eastAsia="Songti SC Regular" w:cs="Songti SC Regular"/>
+          <w:b/>
+          <w:bCs w:val="0"/>
+          <w:color w:val="222A32"/>
+          <w:sz w:val="32"/>
+          <w:szCs w:val="32"/>
+        </w:rPr>
+        <w:t>n</w:t>
+      </w:r>
+      <w:r>
+        <w:rPr>
+          <w:rStyle w:val="77"/>
+          <w:rFonts w:hint="eastAsia" w:ascii="Songti SC Regular" w:hAnsi="Songti SC Regular" w:eastAsia="Songti SC Regular" w:cs="Songti SC Regular"/>
+          <w:b/>
+          <w:bCs w:val="0"/>
+          <w:color w:val="222A32"/>
+          <w:sz w:val="32"/>
+          <w:szCs w:val="32"/>
+          <w:lang w:val="en-US" w:eastAsia="zh-Hans"/>
+        </w:rPr>
+        <w:t>ame</w:t>
+      </w:r>
+      <w:r>
+        <w:rPr>
+          <w:rStyle w:val="77"/>
+          <w:rFonts w:hint="default" w:ascii="Songti SC Regular" w:hAnsi="Songti SC Regular" w:eastAsia="Songti SC Regular" w:cs="Songti SC Regular"/>
+          <w:b/>
+          <w:bCs w:val="0"/>
+          <w:color w:val="222A32"/>
+          <w:sz w:val="32"/>
+          <w:szCs w:val="32"/>
+        </w:rPr>
+        <w:t>}</w:t>
+      </w:r>
+    </w:p>
+    <w:p>
+      <w:pPr>
+        <w:pStyle w:val="2"/>
+        <w:keepNext/>
+        <w:keepLines/>
+        <w:pageBreakBefore w:val="0"/>
+        <w:widowControl/>
+        <w:pBdr>
+          <w:bottom w:val="single" w:color="auto" w:sz="4" w:space="0"/>
+        </w:pBdr>
+        <w:tabs>
+          <w:tab w:val="left" w:pos="5554"/>
+        </w:tabs>
+        <w:kinsoku/>
+        <w:wordWrap/>
+        <w:overflowPunct/>
+        <w:topLinePunct w:val="0"/>
+        <w:autoSpaceDE/>
+        <w:autoSpaceDN/>
+        <w:bidi w:val="0"/>
+        <w:adjustRightInd/>
+        <w:snapToGrid/>
+        <w:spacing w:before="0" w:after="0" w:line="240" w:lineRule="auto"/>
+        <w:ind w:right="0" w:rightChars="0"/>
+        <w:jc w:val="left"/>
+        <w:textAlignment w:val="auto"/>
+        <w:outlineLvl w:val="0"/>
+        <w:rPr>
+          <w:rFonts w:hint="eastAsia" w:ascii="Songti SC Regular" w:hAnsi="Songti SC Regular" w:eastAsia="Songti SC Regular" w:cs="Songti SC Regular"/>
+          <w:b/>
+          <w:bCs w:val="0"/>
+          <w:color w:val="222A32"/>
+          <w:sz w:val="28"/>
+          <w:szCs w:val="28"/>
+        </w:rPr>
+      </w:pPr>
+      <w:commentRangeStart w:id="3"/>
+      <w:bookmarkStart w:id="1" w:name="获取用户详情列表"/>
+      <w:r>
+        <w:rPr>
+          <w:rStyle w:val="77"/>
+          <w:rFonts w:hint="default" w:ascii="Songti SC Regular" w:hAnsi="Songti SC Regular" w:eastAsia="Songti SC Regular" w:cs="Songti SC Regular"/>
+          <w:b/>
+          <w:bCs w:val="0"/>
+          <w:color w:val="222A32"/>
+          <w:sz w:val="28"/>
+          <w:szCs w:val="28"/>
+        </w:rPr>
+        <w:t>${</w:t>
+      </w:r>
+      <w:r>
+        <w:rPr>
+          <w:rStyle w:val="77"/>
+          <w:rFonts w:hint="default" w:ascii="Songti SC Regular" w:hAnsi="Songti SC Regular" w:eastAsia="Songti SC Regular" w:cs="Songti SC Regular"/>
+          <w:b/>
+          <w:bCs w:val="0"/>
+          <w:color w:val="222A32"/>
+          <w:sz w:val="28"/>
+          <w:szCs w:val="28"/>
+        </w:rPr>
+        <w:t>name</w:t>
+      </w:r>
+      <w:r>
+        <w:rPr>
+          <w:rStyle w:val="77"/>
+          <w:rFonts w:hint="default" w:ascii="Songti SC Regular" w:hAnsi="Songti SC Regular" w:eastAsia="Songti SC Regular" w:cs="Songti SC Regular"/>
+          <w:b/>
+          <w:bCs w:val="0"/>
+          <w:color w:val="222A32"/>
+          <w:sz w:val="28"/>
+          <w:szCs w:val="28"/>
+        </w:rPr>
+        <w:t>}</w:t>
       </w:r>
     </w:p>
     <w:p>
@@ -796,7 +930,29 @@
           <w:sz w:val="21"/>
           <w:szCs w:val="21"/>
         </w:rPr>
-        <w:t>${method}</w:t>
+        <w:t>${</w:t>
+      </w:r>
+      <w:r>
+        <w:rPr>
+          <w:rFonts w:hint="default" w:ascii="Songti SC Regular" w:hAnsi="Songti SC Regular" w:eastAsia="Songti SC Regular" w:cs="Songti SC Regular"/>
+          <w:b w:val="0"/>
+          <w:bCs/>
+          <w:color w:val="222A32"/>
+          <w:sz w:val="21"/>
+          <w:szCs w:val="21"/>
+        </w:rPr>
+        <w:t>type</w:t>
+      </w:r>
+      <w:r>
+        <w:rPr>
+          <w:rFonts w:hint="default" w:ascii="Songti SC Regular" w:hAnsi="Songti SC Regular" w:eastAsia="Songti SC Regular" w:cs="Songti SC Regular"/>
+          <w:b w:val="0"/>
+          <w:bCs/>
+          <w:color w:val="222A32"/>
+          <w:sz w:val="21"/>
+          <w:szCs w:val="21"/>
+        </w:rPr>
+        <w:t>}</w:t>
       </w:r>
     </w:p>
     <w:p>
@@ -924,6 +1080,16 @@
         <w:textAlignment w:val="auto"/>
         <w:outlineLvl w:val="9"/>
         <w:rPr>
+          <w:rFonts w:hint="default" w:ascii="Songti SC Regular" w:hAnsi="Songti SC Regular" w:eastAsia="Songti SC Regular" w:cs="Songti SC Regular"/>
+          <w:b w:val="0"/>
+          <w:bCs/>
+          <w:color w:val="222A32"/>
+          <w:sz w:val="21"/>
+          <w:szCs w:val="21"/>
+        </w:rPr>
+      </w:pPr>
+      <w:r>
+        <w:rPr>
           <w:rFonts w:hint="eastAsia" w:ascii="Songti SC Regular" w:hAnsi="Songti SC Regular" w:eastAsia="Songti SC Regular" w:cs="Songti SC Regular"/>
           <w:b/>
           <w:bCs w:val="0"/>
@@ -931,28 +1097,51 @@
           <w:sz w:val="21"/>
           <w:szCs w:val="21"/>
         </w:rPr>
-      </w:pPr>
-      <w:r>
-        <w:rPr>
-          <w:rFonts w:hint="eastAsia" w:ascii="Songti SC Regular" w:hAnsi="Songti SC Regular" w:eastAsia="Songti SC Regular" w:cs="Songti SC Regular"/>
+        <w:t xml:space="preserve">Description: </w:t>
+      </w:r>
+      <w:r>
+        <w:rPr>
+          <w:rFonts w:hint="default" w:ascii="Songti SC Regular" w:hAnsi="Songti SC Regular" w:eastAsia="Songti SC Regular" w:cs="Songti SC Regular"/>
           <w:b/>
           <w:bCs w:val="0"/>
           <w:color w:val="222A32"/>
           <w:sz w:val="21"/>
           <w:szCs w:val="21"/>
         </w:rPr>
-        <w:t xml:space="preserve">Description: </w:t>
-      </w:r>
-      <w:r>
-        <w:rPr>
-          <w:rFonts w:hint="default" w:ascii="Songti SC Regular" w:hAnsi="Songti SC Regular" w:eastAsia="Songti SC Regular" w:cs="Songti SC Regular"/>
+        <w:t xml:space="preserve"> </w:t>
+      </w:r>
+      <w:r>
+        <w:rPr>
+          <w:rFonts w:hint="eastAsia" w:ascii="Songti SC" w:hAnsi="Songti SC" w:eastAsia="Songti SC" w:cs="Songti SC"/>
           <w:b w:val="0"/>
           <w:bCs/>
           <w:color w:val="222A32"/>
           <w:sz w:val="21"/>
           <w:szCs w:val="21"/>
         </w:rPr>
-        <w:t>${remark}</w:t>
+        <w:t>${</w:t>
+      </w:r>
+      <w:r>
+        <w:rPr>
+          <w:rFonts w:hint="eastAsia" w:ascii="Songti SC" w:hAnsi="Songti SC" w:eastAsia="Songti SC" w:cs="Songti SC"/>
+          <w:b w:val="0"/>
+          <w:bCs/>
+          <w:color w:val="222A32"/>
+          <w:sz w:val="21"/>
+          <w:szCs w:val="21"/>
+        </w:rPr>
+        <w:t>desc</w:t>
+      </w:r>
+      <w:r>
+        <w:rPr>
+          <w:rFonts w:hint="eastAsia" w:ascii="Songti SC" w:hAnsi="Songti SC" w:eastAsia="Songti SC" w:cs="Songti SC"/>
+          <w:b w:val="0"/>
+          <w:bCs/>
+          <w:color w:val="222A32"/>
+          <w:sz w:val="21"/>
+          <w:szCs w:val="21"/>
+        </w:rPr>
+        <w:t>}</w:t>
       </w:r>
     </w:p>
     <w:p>
@@ -986,15 +1175,16 @@
       </w:pPr>
       <w:r>
         <w:rPr>
-          <w:rFonts w:hint="eastAsia" w:ascii="Songti SC Regular" w:hAnsi="Songti SC Regular" w:eastAsia="Songti SC Regular" w:cs="Songti SC Regular"/>
+          <w:rFonts w:hint="default" w:ascii="Songti SC Regular" w:hAnsi="Songti SC Regular" w:eastAsia="Songti SC Regular" w:cs="Songti SC Regular"/>
           <w:b/>
           <w:bCs/>
           <w:color w:val="222A32"/>
           <w:sz w:val="24"/>
           <w:szCs w:val="24"/>
         </w:rPr>
-        <w:t>Path-parameters:</w:t>
-      </w:r>
+        <w:t>Reqeust-headers:</w:t>
+      </w:r>
+      <w:commentRangeStart w:id="4"/>
     </w:p>
     <w:tbl>
       <w:tblPr>
@@ -1059,14 +1249,14 @@
             </w:pPr>
             <w:r>
               <w:rPr>
-                <w:rFonts w:hint="eastAsia" w:ascii="Songti SC Regular" w:hAnsi="Songti SC Regular" w:eastAsia="Songti SC Regular" w:cs="Songti SC Regular"/>
+                <w:rFonts w:hint="default" w:ascii="Songti SC Regular" w:hAnsi="Songti SC Regular" w:eastAsia="Songti SC Regular" w:cs="Songti SC Regular"/>
                 <w:b/>
                 <w:bCs/>
                 <w:color w:val="E4EAED"/>
                 <w:sz w:val="21"/>
                 <w:szCs w:val="21"/>
               </w:rPr>
-              <w:t>Parameter</w:t>
+              <w:t>Header</w:t>
             </w:r>
           </w:p>
         </w:tc>
@@ -1091,14 +1281,14 @@
             </w:pPr>
             <w:r>
               <w:rPr>
-                <w:rFonts w:hint="eastAsia" w:ascii="Songti SC Regular" w:hAnsi="Songti SC Regular" w:eastAsia="Songti SC Regular" w:cs="Songti SC Regular"/>
+                <w:rFonts w:hint="default" w:ascii="Songti SC Regular" w:hAnsi="Songti SC Regular" w:eastAsia="Songti SC Regular" w:cs="Songti SC Regular"/>
                 <w:b/>
                 <w:bCs/>
                 <w:color w:val="E4EAED"/>
                 <w:sz w:val="21"/>
                 <w:szCs w:val="21"/>
               </w:rPr>
-              <w:t>Type</w:t>
+              <w:t>Value</w:t>
             </w:r>
           </w:p>
         </w:tc>
@@ -1123,14 +1313,14 @@
             </w:pPr>
             <w:r>
               <w:rPr>
-                <w:rFonts w:hint="eastAsia" w:ascii="Songti SC Regular" w:hAnsi="Songti SC Regular" w:eastAsia="Songti SC Regular" w:cs="Songti SC Regular"/>
+                <w:rFonts w:hint="default" w:ascii="Songti SC Regular" w:hAnsi="Songti SC Regular" w:eastAsia="Songti SC Regular" w:cs="Songti SC Regular"/>
                 <w:b/>
                 <w:bCs/>
                 <w:color w:val="E4EAED"/>
                 <w:sz w:val="21"/>
                 <w:szCs w:val="21"/>
               </w:rPr>
-              <w:t>Description</w:t>
+              <w:t>Type</w:t>
             </w:r>
           </w:p>
         </w:tc>
@@ -1155,7 +1345,7 @@
             </w:pPr>
             <w:r>
               <w:rPr>
-                <w:rFonts w:hint="eastAsia" w:ascii="Songti SC Regular" w:hAnsi="Songti SC Regular" w:eastAsia="Songti SC Regular" w:cs="Songti SC Regular"/>
+                <w:rFonts w:hint="default" w:ascii="Songti SC Regular" w:hAnsi="Songti SC Regular" w:eastAsia="Songti SC Regular" w:cs="Songti SC Regular"/>
                 <w:b/>
                 <w:bCs/>
                 <w:color w:val="E4EAED"/>
@@ -1187,14 +1377,14 @@
             </w:pPr>
             <w:r>
               <w:rPr>
-                <w:rFonts w:hint="eastAsia" w:ascii="Songti SC Regular" w:hAnsi="Songti SC Regular" w:eastAsia="Songti SC Regular" w:cs="Songti SC Regular"/>
+                <w:rFonts w:hint="default" w:ascii="Songti SC Regular" w:hAnsi="Songti SC Regular" w:eastAsia="Songti SC Regular" w:cs="Songti SC Regular"/>
                 <w:b/>
                 <w:bCs/>
                 <w:color w:val="E4EAED"/>
                 <w:sz w:val="21"/>
                 <w:szCs w:val="21"/>
               </w:rPr>
-              <w:t>Since</w:t>
+              <w:t>Description</w:t>
             </w:r>
           </w:p>
         </w:tc>
@@ -1227,7 +1417,7 @@
                 <w:szCs w:val="21"/>
               </w:rPr>
             </w:pPr>
-            <w:commentRangeStart w:id="3"/>
+            <w:commentRangeStart w:id="5"/>
             <w:r>
               <w:rPr>
                 <w:rFonts w:hint="default" w:ascii="Songti SC Regular" w:hAnsi="Songti SC Regular" w:eastAsia="Songti SC Regular" w:cs="Songti SC Regular"/>
@@ -1265,7 +1455,27 @@
                 <w:sz w:val="21"/>
                 <w:szCs w:val="21"/>
               </w:rPr>
-              <w:t>${type}</w:t>
+              <w:t>${</w:t>
+            </w:r>
+            <w:r>
+              <w:rPr>
+                <w:rFonts w:hint="default" w:ascii="Songti SC Regular" w:hAnsi="Songti SC Regular" w:eastAsia="Songti SC Regular" w:cs="Songti SC Regular"/>
+                <w:b w:val="0"/>
+                <w:color w:val="222A32"/>
+                <w:sz w:val="21"/>
+                <w:szCs w:val="21"/>
+              </w:rPr>
+              <w:t>value</w:t>
+            </w:r>
+            <w:r>
+              <w:rPr>
+                <w:rFonts w:hint="default" w:ascii="Songti SC Regular" w:hAnsi="Songti SC Regular" w:eastAsia="Songti SC Regular" w:cs="Songti SC Regular"/>
+                <w:b w:val="0"/>
+                <w:color w:val="222A32"/>
+                <w:sz w:val="21"/>
+                <w:szCs w:val="21"/>
+              </w:rPr>
+              <w:t>}</w:t>
             </w:r>
           </w:p>
         </w:tc>
@@ -1294,7 +1504,27 @@
                 <w:sz w:val="21"/>
                 <w:szCs w:val="21"/>
               </w:rPr>
-              <w:t>${description}</w:t>
+              <w:t>${</w:t>
+            </w:r>
+            <w:r>
+              <w:rPr>
+                <w:rFonts w:hint="default" w:ascii="Songti SC Regular" w:hAnsi="Songti SC Regular" w:eastAsia="Songti SC Regular" w:cs="Songti SC Regular"/>
+                <w:b w:val="0"/>
+                <w:color w:val="222A32"/>
+                <w:sz w:val="21"/>
+                <w:szCs w:val="21"/>
+              </w:rPr>
+              <w:t>type</w:t>
+            </w:r>
+            <w:r>
+              <w:rPr>
+                <w:rFonts w:hint="default" w:ascii="Songti SC Regular" w:hAnsi="Songti SC Regular" w:eastAsia="Songti SC Regular" w:cs="Songti SC Regular"/>
+                <w:b w:val="0"/>
+                <w:color w:val="222A32"/>
+                <w:sz w:val="21"/>
+                <w:szCs w:val="21"/>
+              </w:rPr>
+              <w:t>}</w:t>
             </w:r>
           </w:p>
         </w:tc>
@@ -1352,11 +1582,525 @@
                 <w:sz w:val="21"/>
                 <w:szCs w:val="21"/>
               </w:rPr>
-              <w:t>${since}</w:t>
-            </w:r>
-            <w:commentRangeEnd w:id="3"/>
-            <w:r>
-              <w:commentReference w:id="3"/>
+              <w:t>${</w:t>
+            </w:r>
+            <w:r>
+              <w:rPr>
+                <w:rFonts w:hint="default" w:ascii="Songti SC Regular" w:hAnsi="Songti SC Regular" w:eastAsia="Songti SC Regular" w:cs="Songti SC Regular"/>
+                <w:b w:val="0"/>
+                <w:color w:val="222A32"/>
+                <w:sz w:val="21"/>
+                <w:szCs w:val="21"/>
+              </w:rPr>
+              <w:t>desc</w:t>
+            </w:r>
+            <w:r>
+              <w:rPr>
+                <w:rFonts w:hint="default" w:ascii="Songti SC Regular" w:hAnsi="Songti SC Regular" w:eastAsia="Songti SC Regular" w:cs="Songti SC Regular"/>
+                <w:b w:val="0"/>
+                <w:color w:val="222A32"/>
+                <w:sz w:val="21"/>
+                <w:szCs w:val="21"/>
+              </w:rPr>
+              <w:t>}</w:t>
+            </w:r>
+            <w:commentRangeEnd w:id="5"/>
+            <w:r>
+              <w:commentReference w:id="5"/>
+            </w:r>
+          </w:p>
+        </w:tc>
+      </w:tr>
+    </w:tbl>
+    <w:p>
+      <w:pPr>
+        <w:pStyle w:val="3"/>
+        <w:keepNext w:val="0"/>
+        <w:keepLines w:val="0"/>
+        <w:pageBreakBefore w:val="0"/>
+        <w:widowControl/>
+        <w:kinsoku/>
+        <w:wordWrap/>
+        <w:overflowPunct/>
+        <w:topLinePunct w:val="0"/>
+        <w:autoSpaceDE/>
+        <w:autoSpaceDN/>
+        <w:bidi w:val="0"/>
+        <w:adjustRightInd/>
+        <w:snapToGrid/>
+        <w:spacing w:before="0" w:after="180" w:line="120" w:lineRule="auto"/>
+        <w:ind w:left="0" w:leftChars="0" w:right="0" w:rightChars="0" w:firstLine="0" w:firstLineChars="0"/>
+        <w:jc w:val="left"/>
+        <w:textAlignment w:val="auto"/>
+        <w:outlineLvl w:val="9"/>
+        <w:rPr>
+          <w:rFonts w:hint="eastAsia" w:ascii="Songti SC Regular" w:hAnsi="Songti SC Regular" w:eastAsia="Songti SC Regular" w:cs="Songti SC Regular"/>
+          <w:b w:val="0"/>
+          <w:bCs/>
+          <w:color w:val="222A32"/>
+          <w:sz w:val="21"/>
+          <w:szCs w:val="21"/>
+        </w:rPr>
+      </w:pPr>
+      <w:r>
+        <w:rPr>
+          <w:rFonts w:hint="default" w:ascii="Songti SC Regular" w:hAnsi="Songti SC Regular" w:eastAsia="Songti SC Regular" w:cs="Songti SC Regular"/>
+          <w:b/>
+          <w:bCs/>
+          <w:color w:val="222A32"/>
+          <w:sz w:val="24"/>
+          <w:szCs w:val="24"/>
+        </w:rPr>
+        <w:t xml:space="preserve"> </w:t>
+      </w:r>
+      <w:commentRangeEnd w:id="4"/>
+      <w:r>
+        <w:commentReference w:id="4"/>
+      </w:r>
+    </w:p>
+    <w:p>
+      <w:pPr>
+        <w:keepNext w:val="0"/>
+        <w:keepLines w:val="0"/>
+        <w:pageBreakBefore w:val="0"/>
+        <w:widowControl/>
+        <w:kinsoku/>
+        <w:wordWrap/>
+        <w:overflowPunct/>
+        <w:topLinePunct w:val="0"/>
+        <w:autoSpaceDE/>
+        <w:autoSpaceDN/>
+        <w:bidi w:val="0"/>
+        <w:adjustRightInd/>
+        <w:snapToGrid/>
+        <w:spacing w:before="180" w:after="180" w:line="240" w:lineRule="auto"/>
+        <w:ind w:left="0" w:leftChars="0" w:right="0" w:rightChars="0" w:firstLine="0" w:firstLineChars="0"/>
+        <w:jc w:val="left"/>
+        <w:textAlignment w:val="auto"/>
+        <w:outlineLvl w:val="9"/>
+        <w:rPr>
+          <w:rFonts w:hint="eastAsia" w:ascii="Songti SC Regular" w:hAnsi="Songti SC Regular" w:eastAsia="Songti SC Regular" w:cs="Songti SC Regular"/>
+          <w:b/>
+          <w:bCs/>
+          <w:color w:val="222A32"/>
+          <w:sz w:val="24"/>
+          <w:szCs w:val="24"/>
+        </w:rPr>
+      </w:pPr>
+      <w:commentRangeStart w:id="6"/>
+      <w:r>
+        <w:rPr>
+          <w:rFonts w:hint="eastAsia" w:ascii="Songti SC Regular" w:hAnsi="Songti SC Regular" w:eastAsia="Songti SC Regular" w:cs="Songti SC Regular"/>
+          <w:b/>
+          <w:bCs/>
+          <w:color w:val="222A32"/>
+          <w:sz w:val="24"/>
+          <w:szCs w:val="24"/>
+        </w:rPr>
+        <w:t>Path-parameters:</w:t>
+      </w:r>
+    </w:p>
+    <w:tbl>
+      <w:tblPr>
+        <w:tblStyle w:val="35"/>
+        <w:tblW w:w="4998" w:type="pct"/>
+        <w:tblInd w:w="0" w:type="dxa"/>
+        <w:tblBorders>
+          <w:top w:val="dotted" w:color="000000" w:sz="4" w:space="0"/>
+          <w:left w:val="dotted" w:color="000000" w:sz="4" w:space="0"/>
+          <w:bottom w:val="dotted" w:color="000000" w:sz="4" w:space="0"/>
+          <w:right w:val="dotted" w:color="000000" w:sz="4" w:space="0"/>
+          <w:insideH w:val="dotted" w:color="000000" w:sz="4" w:space="0"/>
+          <w:insideV w:val="dotted" w:color="000000" w:sz="4" w:space="0"/>
+        </w:tblBorders>
+        <w:tblLayout w:type="autofit"/>
+        <w:tblCellMar>
+          <w:top w:w="0" w:type="dxa"/>
+          <w:left w:w="108" w:type="dxa"/>
+          <w:bottom w:w="0" w:type="dxa"/>
+          <w:right w:w="108" w:type="dxa"/>
+        </w:tblCellMar>
+      </w:tblPr>
+      <w:tblGrid>
+        <w:gridCol w:w="2106"/>
+        <w:gridCol w:w="1320"/>
+        <w:gridCol w:w="2272"/>
+        <w:gridCol w:w="1863"/>
+        <w:gridCol w:w="1291"/>
+      </w:tblGrid>
+      <w:tr>
+        <w:tblPrEx>
+          <w:tblBorders>
+            <w:top w:val="dotted" w:color="000000" w:sz="4" w:space="0"/>
+            <w:left w:val="dotted" w:color="000000" w:sz="4" w:space="0"/>
+            <w:bottom w:val="dotted" w:color="000000" w:sz="4" w:space="0"/>
+            <w:right w:val="dotted" w:color="000000" w:sz="4" w:space="0"/>
+            <w:insideH w:val="dotted" w:color="000000" w:sz="4" w:space="0"/>
+            <w:insideV w:val="dotted" w:color="000000" w:sz="4" w:space="0"/>
+          </w:tblBorders>
+        </w:tblPrEx>
+        <w:trPr>
+          <w:tblHeader/>
+        </w:trPr>
+        <w:tc>
+          <w:tcPr>
+            <w:tcW w:w="1189" w:type="pct"/>
+            <w:shd w:val="clear" w:color="auto" w:fill="242A32"/>
+            <w:vAlign w:val="center"/>
+          </w:tcPr>
+          <w:p>
+            <w:pPr>
+              <w:pStyle w:val="31"/>
+              <w:jc w:val="both"/>
+              <w:rPr>
+                <w:rFonts w:hint="eastAsia" w:ascii="Songti SC Regular" w:hAnsi="Songti SC Regular" w:eastAsia="Songti SC Regular" w:cs="Songti SC Regular"/>
+                <w:b/>
+                <w:bCs/>
+                <w:color w:val="E4EAED"/>
+                <w:sz w:val="21"/>
+                <w:szCs w:val="21"/>
+              </w:rPr>
+            </w:pPr>
+            <w:r>
+              <w:rPr>
+                <w:rFonts w:hint="eastAsia" w:ascii="Songti SC Regular" w:hAnsi="Songti SC Regular" w:eastAsia="Songti SC Regular" w:cs="Songti SC Regular"/>
+                <w:b/>
+                <w:bCs/>
+                <w:color w:val="E4EAED"/>
+                <w:sz w:val="21"/>
+                <w:szCs w:val="21"/>
+              </w:rPr>
+              <w:t>Parameter</w:t>
+            </w:r>
+          </w:p>
+        </w:tc>
+        <w:tc>
+          <w:tcPr>
+            <w:tcW w:w="745" w:type="pct"/>
+            <w:shd w:val="clear" w:color="auto" w:fill="242A32"/>
+            <w:vAlign w:val="center"/>
+          </w:tcPr>
+          <w:p>
+            <w:pPr>
+              <w:pStyle w:val="31"/>
+              <w:jc w:val="both"/>
+              <w:rPr>
+                <w:rFonts w:hint="eastAsia" w:ascii="Songti SC Regular" w:hAnsi="Songti SC Regular" w:eastAsia="Songti SC Regular" w:cs="Songti SC Regular"/>
+                <w:b/>
+                <w:bCs/>
+                <w:color w:val="E4EAED"/>
+                <w:sz w:val="21"/>
+                <w:szCs w:val="21"/>
+              </w:rPr>
+            </w:pPr>
+            <w:r>
+              <w:rPr>
+                <w:rFonts w:hint="eastAsia" w:ascii="Songti SC Regular" w:hAnsi="Songti SC Regular" w:eastAsia="Songti SC Regular" w:cs="Songti SC Regular"/>
+                <w:b/>
+                <w:bCs/>
+                <w:color w:val="E4EAED"/>
+                <w:sz w:val="21"/>
+                <w:szCs w:val="21"/>
+              </w:rPr>
+              <w:t>Type</w:t>
+            </w:r>
+          </w:p>
+        </w:tc>
+        <w:tc>
+          <w:tcPr>
+            <w:tcW w:w="1283" w:type="pct"/>
+            <w:shd w:val="clear" w:color="auto" w:fill="242A32"/>
+            <w:vAlign w:val="center"/>
+          </w:tcPr>
+          <w:p>
+            <w:pPr>
+              <w:pStyle w:val="31"/>
+              <w:jc w:val="both"/>
+              <w:rPr>
+                <w:rFonts w:hint="eastAsia" w:ascii="Songti SC Regular" w:hAnsi="Songti SC Regular" w:eastAsia="Songti SC Regular" w:cs="Songti SC Regular"/>
+                <w:b/>
+                <w:bCs/>
+                <w:color w:val="E4EAED"/>
+                <w:sz w:val="21"/>
+                <w:szCs w:val="21"/>
+              </w:rPr>
+            </w:pPr>
+            <w:r>
+              <w:rPr>
+                <w:rFonts w:hint="eastAsia" w:ascii="Songti SC Regular" w:hAnsi="Songti SC Regular" w:eastAsia="Songti SC Regular" w:cs="Songti SC Regular"/>
+                <w:b/>
+                <w:bCs/>
+                <w:color w:val="E4EAED"/>
+                <w:sz w:val="21"/>
+                <w:szCs w:val="21"/>
+              </w:rPr>
+              <w:t>Description</w:t>
+            </w:r>
+          </w:p>
+        </w:tc>
+        <w:tc>
+          <w:tcPr>
+            <w:tcW w:w="1052" w:type="pct"/>
+            <w:shd w:val="clear" w:color="auto" w:fill="242A32"/>
+            <w:vAlign w:val="center"/>
+          </w:tcPr>
+          <w:p>
+            <w:pPr>
+              <w:pStyle w:val="31"/>
+              <w:jc w:val="both"/>
+              <w:rPr>
+                <w:rFonts w:hint="eastAsia" w:ascii="Songti SC Regular" w:hAnsi="Songti SC Regular" w:eastAsia="Songti SC Regular" w:cs="Songti SC Regular"/>
+                <w:b/>
+                <w:bCs/>
+                <w:color w:val="E4EAED"/>
+                <w:sz w:val="21"/>
+                <w:szCs w:val="21"/>
+              </w:rPr>
+            </w:pPr>
+            <w:r>
+              <w:rPr>
+                <w:rFonts w:hint="eastAsia" w:ascii="Songti SC Regular" w:hAnsi="Songti SC Regular" w:eastAsia="Songti SC Regular" w:cs="Songti SC Regular"/>
+                <w:b/>
+                <w:bCs/>
+                <w:color w:val="E4EAED"/>
+                <w:sz w:val="21"/>
+                <w:szCs w:val="21"/>
+              </w:rPr>
+              <w:t>Required</w:t>
+            </w:r>
+          </w:p>
+        </w:tc>
+        <w:tc>
+          <w:tcPr>
+            <w:tcW w:w="729" w:type="pct"/>
+            <w:shd w:val="clear" w:color="auto" w:fill="242A32"/>
+            <w:vAlign w:val="center"/>
+          </w:tcPr>
+          <w:p>
+            <w:pPr>
+              <w:pStyle w:val="31"/>
+              <w:jc w:val="both"/>
+              <w:rPr>
+                <w:rFonts w:hint="eastAsia" w:ascii="Songti SC Regular" w:hAnsi="Songti SC Regular" w:eastAsia="Songti SC Regular" w:cs="Songti SC Regular"/>
+                <w:b/>
+                <w:bCs/>
+                <w:color w:val="E4EAED"/>
+                <w:sz w:val="21"/>
+                <w:szCs w:val="21"/>
+              </w:rPr>
+            </w:pPr>
+            <w:r>
+              <w:rPr>
+                <w:rFonts w:hint="eastAsia" w:ascii="Songti SC Regular" w:hAnsi="Songti SC Regular" w:eastAsia="Songti SC Regular" w:cs="Songti SC Regular"/>
+                <w:b/>
+                <w:bCs/>
+                <w:color w:val="E4EAED"/>
+                <w:sz w:val="21"/>
+                <w:szCs w:val="21"/>
+              </w:rPr>
+              <w:t>Since</w:t>
+            </w:r>
+          </w:p>
+        </w:tc>
+      </w:tr>
+      <w:tr>
+        <w:tblPrEx>
+          <w:tblBorders>
+            <w:top w:val="dotted" w:color="000000" w:sz="4" w:space="0"/>
+            <w:left w:val="dotted" w:color="000000" w:sz="4" w:space="0"/>
+            <w:bottom w:val="dotted" w:color="000000" w:sz="4" w:space="0"/>
+            <w:right w:val="dotted" w:color="000000" w:sz="4" w:space="0"/>
+            <w:insideH w:val="dotted" w:color="000000" w:sz="4" w:space="0"/>
+            <w:insideV w:val="dotted" w:color="000000" w:sz="4" w:space="0"/>
+          </w:tblBorders>
+        </w:tblPrEx>
+        <w:tc>
+          <w:tcPr>
+            <w:tcW w:w="1189" w:type="pct"/>
+            <w:vAlign w:val="center"/>
+          </w:tcPr>
+          <w:p>
+            <w:pPr>
+              <w:pStyle w:val="31"/>
+              <w:jc w:val="both"/>
+              <w:rPr>
+                <w:rFonts w:hint="eastAsia" w:ascii="Songti SC Regular" w:hAnsi="Songti SC Regular" w:eastAsia="Songti SC Regular" w:cs="Songti SC Regular"/>
+                <w:b w:val="0"/>
+                <w:color w:val="222A32"/>
+                <w:sz w:val="21"/>
+                <w:szCs w:val="21"/>
+              </w:rPr>
+            </w:pPr>
+            <w:commentRangeStart w:id="7"/>
+            <w:r>
+              <w:rPr>
+                <w:rFonts w:hint="default" w:ascii="Songti SC Regular" w:hAnsi="Songti SC Regular" w:eastAsia="Songti SC Regular" w:cs="Songti SC Regular"/>
+                <w:b w:val="0"/>
+                <w:color w:val="222A32"/>
+                <w:sz w:val="21"/>
+                <w:szCs w:val="21"/>
+              </w:rPr>
+              <w:t>${name}</w:t>
+            </w:r>
+          </w:p>
+        </w:tc>
+        <w:tc>
+          <w:tcPr>
+            <w:tcW w:w="745" w:type="pct"/>
+            <w:vAlign w:val="center"/>
+          </w:tcPr>
+          <w:p>
+            <w:pPr>
+              <w:pStyle w:val="31"/>
+              <w:jc w:val="both"/>
+              <w:rPr>
+                <w:rFonts w:hint="eastAsia" w:ascii="Songti SC Regular" w:hAnsi="Songti SC Regular" w:eastAsia="Songti SC Regular" w:cs="Songti SC Regular"/>
+                <w:b w:val="0"/>
+                <w:color w:val="222A32"/>
+                <w:sz w:val="21"/>
+                <w:szCs w:val="21"/>
+              </w:rPr>
+            </w:pPr>
+            <w:r>
+              <w:rPr>
+                <w:rFonts w:hint="default" w:ascii="Songti SC Regular" w:hAnsi="Songti SC Regular" w:eastAsia="Songti SC Regular" w:cs="Songti SC Regular"/>
+                <w:b w:val="0"/>
+                <w:color w:val="222A32"/>
+                <w:sz w:val="21"/>
+                <w:szCs w:val="21"/>
+              </w:rPr>
+              <w:t>${type}</w:t>
+            </w:r>
+          </w:p>
+        </w:tc>
+        <w:tc>
+          <w:tcPr>
+            <w:tcW w:w="1283" w:type="pct"/>
+            <w:vAlign w:val="center"/>
+          </w:tcPr>
+          <w:p>
+            <w:pPr>
+              <w:pStyle w:val="31"/>
+              <w:jc w:val="both"/>
+              <w:rPr>
+                <w:rFonts w:hint="eastAsia" w:ascii="Songti SC Regular" w:hAnsi="Songti SC Regular" w:eastAsia="Songti SC Regular" w:cs="Songti SC Regular"/>
+                <w:b w:val="0"/>
+                <w:color w:val="222A32"/>
+                <w:sz w:val="21"/>
+                <w:szCs w:val="21"/>
+              </w:rPr>
+            </w:pPr>
+            <w:r>
+              <w:rPr>
+                <w:rFonts w:hint="default" w:ascii="Songti SC Regular" w:hAnsi="Songti SC Regular" w:eastAsia="Songti SC Regular" w:cs="Songti SC Regular"/>
+                <w:b w:val="0"/>
+                <w:color w:val="222A32"/>
+                <w:sz w:val="21"/>
+                <w:szCs w:val="21"/>
+              </w:rPr>
+              <w:t>${</w:t>
+            </w:r>
+            <w:r>
+              <w:rPr>
+                <w:rFonts w:hint="default" w:ascii="Songti SC Regular" w:hAnsi="Songti SC Regular" w:eastAsia="Songti SC Regular" w:cs="Songti SC Regular"/>
+                <w:b w:val="0"/>
+                <w:color w:val="222A32"/>
+                <w:sz w:val="21"/>
+                <w:szCs w:val="21"/>
+              </w:rPr>
+              <w:t>desc</w:t>
+            </w:r>
+            <w:r>
+              <w:rPr>
+                <w:rFonts w:hint="default" w:ascii="Songti SC Regular" w:hAnsi="Songti SC Regular" w:eastAsia="Songti SC Regular" w:cs="Songti SC Regular"/>
+                <w:b w:val="0"/>
+                <w:color w:val="222A32"/>
+                <w:sz w:val="21"/>
+                <w:szCs w:val="21"/>
+              </w:rPr>
+              <w:t>}</w:t>
+            </w:r>
+          </w:p>
+        </w:tc>
+        <w:tc>
+          <w:tcPr>
+            <w:tcW w:w="1052" w:type="pct"/>
+            <w:vAlign w:val="center"/>
+          </w:tcPr>
+          <w:p>
+            <w:pPr>
+              <w:pStyle w:val="31"/>
+              <w:jc w:val="both"/>
+              <w:rPr>
+                <w:rFonts w:hint="eastAsia" w:ascii="Songti SC Regular" w:hAnsi="Songti SC Regular" w:eastAsia="Songti SC Regular" w:cs="Songti SC Regular"/>
+                <w:b w:val="0"/>
+                <w:color w:val="222A32"/>
+                <w:sz w:val="21"/>
+                <w:szCs w:val="21"/>
+              </w:rPr>
+            </w:pPr>
+            <w:r>
+              <w:rPr>
+                <w:rFonts w:hint="default" w:ascii="Songti SC Regular" w:hAnsi="Songti SC Regular" w:eastAsia="Songti SC Regular" w:cs="Songti SC Regular"/>
+                <w:b w:val="0"/>
+                <w:color w:val="222A32"/>
+                <w:sz w:val="21"/>
+                <w:szCs w:val="21"/>
+              </w:rPr>
+              <w:t>${required}</w:t>
+            </w:r>
+          </w:p>
+        </w:tc>
+        <w:tc>
+          <w:tcPr>
+            <w:tcW w:w="729" w:type="pct"/>
+            <w:vAlign w:val="center"/>
+          </w:tcPr>
+          <w:p>
+            <w:pPr>
+              <w:pStyle w:val="31"/>
+              <w:jc w:val="both"/>
+              <w:rPr>
+                <w:rFonts w:hint="eastAsia" w:ascii="Songti SC Regular" w:hAnsi="Songti SC Regular" w:eastAsia="Songti SC Regular" w:cs="Songti SC Regular"/>
+                <w:b w:val="0"/>
+                <w:color w:val="222A32"/>
+                <w:sz w:val="21"/>
+                <w:szCs w:val="21"/>
+              </w:rPr>
+            </w:pPr>
+            <w:r>
+              <w:rPr>
+                <w:rFonts w:hint="default" w:ascii="Songti SC Regular" w:hAnsi="Songti SC Regular" w:eastAsia="Songti SC Regular" w:cs="Songti SC Regular"/>
+                <w:b w:val="0"/>
+                <w:color w:val="222A32"/>
+                <w:sz w:val="21"/>
+                <w:szCs w:val="21"/>
+              </w:rPr>
+              <w:t>${</w:t>
+            </w:r>
+            <w:r>
+              <w:rPr>
+                <w:rFonts w:hint="default" w:ascii="Songti SC Regular" w:hAnsi="Songti SC Regular" w:eastAsia="Songti SC Regular" w:cs="Songti SC Regular"/>
+                <w:b w:val="0"/>
+                <w:color w:val="222A32"/>
+                <w:sz w:val="21"/>
+                <w:szCs w:val="21"/>
+              </w:rPr>
+              <w:t>version</w:t>
+            </w:r>
+            <w:r>
+              <w:rPr>
+                <w:rFonts w:hint="default" w:ascii="Songti SC Regular" w:hAnsi="Songti SC Regular" w:eastAsia="Songti SC Regular" w:cs="Songti SC Regular"/>
+                <w:b w:val="0"/>
+                <w:color w:val="222A32"/>
+                <w:sz w:val="21"/>
+                <w:szCs w:val="21"/>
+              </w:rPr>
+              <w:t>}</w:t>
+            </w:r>
+            <w:commentRangeEnd w:id="7"/>
+            <w:r>
+              <w:commentReference w:id="7"/>
             </w:r>
           </w:p>
         </w:tc>
@@ -1367,25 +2111,47 @@
     <w:p>
       <w:pPr>
         <w:pStyle w:val="3"/>
-        <w:rPr>
-          <w:rFonts w:hint="eastAsia" w:ascii="Songti SC Regular" w:hAnsi="Songti SC Regular" w:eastAsia="Songti SC Regular" w:cs="Songti SC Regular"/>
-          <w:b w:val="0"/>
-          <w:color w:val="222A32"/>
+        <w:keepNext w:val="0"/>
+        <w:keepLines w:val="0"/>
+        <w:pageBreakBefore w:val="0"/>
+        <w:widowControl/>
+        <w:kinsoku/>
+        <w:wordWrap/>
+        <w:overflowPunct/>
+        <w:topLinePunct w:val="0"/>
+        <w:autoSpaceDE/>
+        <w:autoSpaceDN/>
+        <w:bidi w:val="0"/>
+        <w:adjustRightInd/>
+        <w:snapToGrid/>
+        <w:spacing w:before="0" w:after="180" w:line="120" w:lineRule="auto"/>
+        <w:ind w:left="0" w:leftChars="0" w:right="0" w:rightChars="0" w:firstLine="0" w:firstLineChars="0"/>
+        <w:jc w:val="left"/>
+        <w:textAlignment w:val="auto"/>
+        <w:outlineLvl w:val="9"/>
+        <w:rPr>
+          <w:rFonts w:hint="default" w:ascii="Songti SC Regular" w:hAnsi="Songti SC Regular" w:eastAsia="Songti SC Regular" w:cs="Songti SC Regular"/>
+          <w:b/>
+          <w:bCs/>
+          <w:color w:val="222A32"/>
+          <w:sz w:val="24"/>
+          <w:szCs w:val="24"/>
         </w:rPr>
       </w:pPr>
       <w:r>
-        <w:t xml:space="preserve">      </w:t>
-      </w:r>
-      <w:commentRangeEnd w:id="2"/>
-      <w:r>
-        <w:commentReference w:id="2"/>
-      </w:r>
-      <w:r>
-        <w:t xml:space="preserve">      </w:t>
-      </w:r>
-      <w:commentRangeEnd w:id="1"/>
-      <w:r>
-        <w:commentReference w:id="1"/>
+        <w:rPr>
+          <w:rFonts w:hint="default" w:ascii="Songti SC Regular" w:hAnsi="Songti SC Regular" w:eastAsia="Songti SC Regular" w:cs="Songti SC Regular"/>
+          <w:b/>
+          <w:bCs/>
+          <w:color w:val="222A32"/>
+          <w:sz w:val="24"/>
+          <w:szCs w:val="24"/>
+        </w:rPr>
+        <w:t xml:space="preserve"> </w:t>
+      </w:r>
+      <w:commentRangeEnd w:id="6"/>
+      <w:r>
+        <w:commentReference w:id="6"/>
       </w:r>
     </w:p>
     <w:p>
@@ -1393,20 +2159,2904 @@
         <w:pStyle w:val="3"/>
         <w:rPr>
           <w:rFonts w:hint="eastAsia" w:ascii="Songti SC Regular" w:hAnsi="Songti SC Regular" w:eastAsia="Songti SC Regular" w:cs="Songti SC Regular"/>
-          <w:b w:val="0"/>
-          <w:color w:val="222A32"/>
+          <w:b/>
+          <w:bCs/>
+          <w:color w:val="222A32"/>
+          <w:sz w:val="24"/>
+          <w:szCs w:val="24"/>
+        </w:rPr>
+      </w:pPr>
+      <w:commentRangeStart w:id="8"/>
+      <w:r>
+        <w:rPr>
+          <w:rFonts w:hint="default" w:ascii="Songti SC Regular" w:hAnsi="Songti SC Regular" w:eastAsia="Songti SC Regular" w:cs="Songti SC Regular"/>
+          <w:b/>
+          <w:bCs/>
+          <w:color w:val="222A32"/>
+          <w:sz w:val="24"/>
+          <w:szCs w:val="24"/>
+        </w:rPr>
+        <w:t>Query</w:t>
+      </w:r>
+      <w:r>
+        <w:rPr>
+          <w:rFonts w:hint="eastAsia" w:ascii="Songti SC Regular" w:hAnsi="Songti SC Regular" w:eastAsia="Songti SC Regular" w:cs="Songti SC Regular"/>
+          <w:b/>
+          <w:bCs/>
+          <w:color w:val="222A32"/>
+          <w:sz w:val="24"/>
+          <w:szCs w:val="24"/>
+        </w:rPr>
+        <w:t>-parameters:</w:t>
+      </w:r>
+    </w:p>
+    <w:tbl>
+      <w:tblPr>
+        <w:tblStyle w:val="35"/>
+        <w:tblW w:w="4999" w:type="pct"/>
+        <w:tblInd w:w="0" w:type="dxa"/>
+        <w:tblBorders>
+          <w:top w:val="single" w:color="auto" w:sz="4" w:space="0"/>
+          <w:left w:val="single" w:color="auto" w:sz="4" w:space="0"/>
+          <w:bottom w:val="single" w:color="auto" w:sz="4" w:space="0"/>
+          <w:right w:val="single" w:color="auto" w:sz="4" w:space="0"/>
+          <w:insideH w:val="single" w:color="auto" w:sz="4" w:space="0"/>
+          <w:insideV w:val="single" w:color="auto" w:sz="4" w:space="0"/>
+        </w:tblBorders>
+        <w:tblLayout w:type="autofit"/>
+        <w:tblCellMar>
+          <w:top w:w="0" w:type="dxa"/>
+          <w:left w:w="108" w:type="dxa"/>
+          <w:bottom w:w="0" w:type="dxa"/>
+          <w:right w:w="108" w:type="dxa"/>
+        </w:tblCellMar>
+      </w:tblPr>
+      <w:tblGrid>
+        <w:gridCol w:w="1937"/>
+        <w:gridCol w:w="1534"/>
+        <w:gridCol w:w="2107"/>
+        <w:gridCol w:w="1703"/>
+        <w:gridCol w:w="1573"/>
+      </w:tblGrid>
+      <w:tr>
+        <w:tblPrEx>
+          <w:tblBorders>
+            <w:top w:val="single" w:color="auto" w:sz="4" w:space="0"/>
+            <w:left w:val="single" w:color="auto" w:sz="4" w:space="0"/>
+            <w:bottom w:val="single" w:color="auto" w:sz="4" w:space="0"/>
+            <w:right w:val="single" w:color="auto" w:sz="4" w:space="0"/>
+            <w:insideH w:val="single" w:color="auto" w:sz="4" w:space="0"/>
+            <w:insideV w:val="single" w:color="auto" w:sz="4" w:space="0"/>
+          </w:tblBorders>
+        </w:tblPrEx>
+        <w:trPr>
+          <w:tblHeader/>
+        </w:trPr>
+        <w:tc>
+          <w:tcPr>
+            <w:tcW w:w="1093" w:type="pct"/>
+            <w:tcBorders>
+              <w:top w:val="dotted" w:color="auto" w:sz="4" w:space="0"/>
+              <w:left w:val="dotted" w:color="auto" w:sz="4" w:space="0"/>
+              <w:bottom w:val="dotted" w:color="auto" w:sz="4" w:space="0"/>
+              <w:right w:val="dotted" w:color="auto" w:sz="4" w:space="0"/>
+            </w:tcBorders>
+            <w:shd w:val="clear" w:color="auto" w:fill="242A32"/>
+            <w:vAlign w:val="center"/>
+          </w:tcPr>
+          <w:p>
+            <w:pPr>
+              <w:pStyle w:val="31"/>
+              <w:keepNext w:val="0"/>
+              <w:keepLines w:val="0"/>
+              <w:pageBreakBefore w:val="0"/>
+              <w:widowControl/>
+              <w:kinsoku/>
+              <w:wordWrap/>
+              <w:overflowPunct/>
+              <w:topLinePunct w:val="0"/>
+              <w:autoSpaceDE/>
+              <w:autoSpaceDN/>
+              <w:bidi w:val="0"/>
+              <w:adjustRightInd/>
+              <w:snapToGrid/>
+              <w:spacing w:before="36" w:after="0" w:line="20" w:lineRule="atLeast"/>
+              <w:ind w:left="0" w:leftChars="0" w:right="0" w:rightChars="0" w:firstLine="0" w:firstLineChars="0"/>
+              <w:jc w:val="left"/>
+              <w:textAlignment w:val="auto"/>
+              <w:outlineLvl w:val="9"/>
+              <w:rPr>
+                <w:rFonts w:hint="eastAsia" w:ascii="Songti SC Regular" w:hAnsi="Songti SC Regular" w:eastAsia="Songti SC Regular" w:cs="Songti SC Regular"/>
+                <w:b/>
+                <w:bCs/>
+                <w:color w:val="E4EAED"/>
+                <w:sz w:val="22"/>
+                <w:szCs w:val="22"/>
+              </w:rPr>
+            </w:pPr>
+            <w:r>
+              <w:rPr>
+                <w:rFonts w:hint="eastAsia" w:ascii="Songti SC Regular" w:hAnsi="Songti SC Regular" w:eastAsia="Songti SC Regular" w:cs="Songti SC Regular"/>
+                <w:b/>
+                <w:bCs/>
+                <w:color w:val="E4EAED"/>
+                <w:sz w:val="22"/>
+                <w:szCs w:val="22"/>
+              </w:rPr>
+              <w:t>Parameter</w:t>
+            </w:r>
+          </w:p>
+        </w:tc>
+        <w:tc>
+          <w:tcPr>
+            <w:tcW w:w="866" w:type="pct"/>
+            <w:tcBorders>
+              <w:top w:val="dotted" w:color="auto" w:sz="4" w:space="0"/>
+              <w:left w:val="dotted" w:color="auto" w:sz="4" w:space="0"/>
+              <w:bottom w:val="dotted" w:color="auto" w:sz="4" w:space="0"/>
+              <w:right w:val="dotted" w:color="auto" w:sz="4" w:space="0"/>
+            </w:tcBorders>
+            <w:shd w:val="clear" w:color="auto" w:fill="242A32"/>
+            <w:vAlign w:val="center"/>
+          </w:tcPr>
+          <w:p>
+            <w:pPr>
+              <w:pStyle w:val="31"/>
+              <w:keepNext w:val="0"/>
+              <w:keepLines w:val="0"/>
+              <w:pageBreakBefore w:val="0"/>
+              <w:widowControl/>
+              <w:kinsoku/>
+              <w:wordWrap/>
+              <w:overflowPunct/>
+              <w:topLinePunct w:val="0"/>
+              <w:autoSpaceDE/>
+              <w:autoSpaceDN/>
+              <w:bidi w:val="0"/>
+              <w:adjustRightInd/>
+              <w:snapToGrid/>
+              <w:spacing w:before="36" w:after="0" w:line="20" w:lineRule="atLeast"/>
+              <w:ind w:left="0" w:leftChars="0" w:right="0" w:rightChars="0" w:firstLine="0" w:firstLineChars="0"/>
+              <w:jc w:val="left"/>
+              <w:textAlignment w:val="auto"/>
+              <w:outlineLvl w:val="9"/>
+              <w:rPr>
+                <w:rFonts w:hint="eastAsia" w:ascii="Songti SC Regular" w:hAnsi="Songti SC Regular" w:eastAsia="Songti SC Regular" w:cs="Songti SC Regular"/>
+                <w:b/>
+                <w:bCs/>
+                <w:color w:val="E4EAED"/>
+                <w:sz w:val="22"/>
+                <w:szCs w:val="22"/>
+              </w:rPr>
+            </w:pPr>
+            <w:r>
+              <w:rPr>
+                <w:rFonts w:hint="default" w:ascii="Songti SC Regular" w:hAnsi="Songti SC Regular" w:eastAsia="Songti SC Regular" w:cs="Songti SC Regular"/>
+                <w:b/>
+                <w:bCs/>
+                <w:color w:val="E4EAED"/>
+                <w:sz w:val="22"/>
+                <w:szCs w:val="22"/>
+              </w:rPr>
+              <w:t>Value</w:t>
+            </w:r>
+          </w:p>
+        </w:tc>
+        <w:tc>
+          <w:tcPr>
+            <w:tcW w:w="1189" w:type="pct"/>
+            <w:tcBorders>
+              <w:top w:val="dotted" w:color="auto" w:sz="4" w:space="0"/>
+              <w:left w:val="dotted" w:color="auto" w:sz="4" w:space="0"/>
+              <w:bottom w:val="dotted" w:color="auto" w:sz="4" w:space="0"/>
+              <w:right w:val="dotted" w:color="auto" w:sz="4" w:space="0"/>
+            </w:tcBorders>
+            <w:shd w:val="clear" w:color="auto" w:fill="242A32"/>
+            <w:vAlign w:val="center"/>
+          </w:tcPr>
+          <w:p>
+            <w:pPr>
+              <w:pStyle w:val="31"/>
+              <w:keepNext w:val="0"/>
+              <w:keepLines w:val="0"/>
+              <w:pageBreakBefore w:val="0"/>
+              <w:widowControl/>
+              <w:kinsoku/>
+              <w:wordWrap/>
+              <w:overflowPunct/>
+              <w:topLinePunct w:val="0"/>
+              <w:autoSpaceDE/>
+              <w:autoSpaceDN/>
+              <w:bidi w:val="0"/>
+              <w:adjustRightInd/>
+              <w:snapToGrid/>
+              <w:spacing w:before="36" w:after="0" w:line="20" w:lineRule="atLeast"/>
+              <w:ind w:left="0" w:leftChars="0" w:right="0" w:rightChars="0" w:firstLine="0" w:firstLineChars="0"/>
+              <w:jc w:val="left"/>
+              <w:textAlignment w:val="auto"/>
+              <w:outlineLvl w:val="9"/>
+              <w:rPr>
+                <w:rFonts w:hint="eastAsia" w:ascii="Songti SC Regular" w:hAnsi="Songti SC Regular" w:eastAsia="Songti SC Regular" w:cs="Songti SC Regular"/>
+                <w:b/>
+                <w:bCs/>
+                <w:color w:val="E4EAED"/>
+                <w:sz w:val="22"/>
+                <w:szCs w:val="22"/>
+              </w:rPr>
+            </w:pPr>
+            <w:r>
+              <w:rPr>
+                <w:rFonts w:hint="default" w:ascii="Songti SC Regular" w:hAnsi="Songti SC Regular" w:eastAsia="Songti SC Regular" w:cs="Songti SC Regular"/>
+                <w:b/>
+                <w:bCs/>
+                <w:color w:val="E4EAED"/>
+                <w:sz w:val="22"/>
+                <w:szCs w:val="22"/>
+              </w:rPr>
+              <w:t>Type</w:t>
+            </w:r>
+          </w:p>
+        </w:tc>
+        <w:tc>
+          <w:tcPr>
+            <w:tcW w:w="961" w:type="pct"/>
+            <w:tcBorders>
+              <w:top w:val="dotted" w:color="auto" w:sz="4" w:space="0"/>
+              <w:left w:val="dotted" w:color="auto" w:sz="4" w:space="0"/>
+              <w:bottom w:val="dotted" w:color="auto" w:sz="4" w:space="0"/>
+              <w:right w:val="dotted" w:color="auto" w:sz="4" w:space="0"/>
+            </w:tcBorders>
+            <w:shd w:val="clear" w:color="auto" w:fill="242A32"/>
+            <w:vAlign w:val="center"/>
+          </w:tcPr>
+          <w:p>
+            <w:pPr>
+              <w:pStyle w:val="31"/>
+              <w:keepNext w:val="0"/>
+              <w:keepLines w:val="0"/>
+              <w:pageBreakBefore w:val="0"/>
+              <w:widowControl/>
+              <w:kinsoku/>
+              <w:wordWrap/>
+              <w:overflowPunct/>
+              <w:topLinePunct w:val="0"/>
+              <w:autoSpaceDE/>
+              <w:autoSpaceDN/>
+              <w:bidi w:val="0"/>
+              <w:adjustRightInd/>
+              <w:snapToGrid/>
+              <w:spacing w:before="36" w:after="0" w:line="20" w:lineRule="atLeast"/>
+              <w:ind w:left="0" w:leftChars="0" w:right="0" w:rightChars="0" w:firstLine="0" w:firstLineChars="0"/>
+              <w:jc w:val="left"/>
+              <w:textAlignment w:val="auto"/>
+              <w:outlineLvl w:val="9"/>
+              <w:rPr>
+                <w:rFonts w:hint="eastAsia" w:ascii="Songti SC Regular" w:hAnsi="Songti SC Regular" w:eastAsia="Songti SC Regular" w:cs="Songti SC Regular"/>
+                <w:b/>
+                <w:bCs/>
+                <w:color w:val="E4EAED"/>
+                <w:sz w:val="22"/>
+                <w:szCs w:val="22"/>
+              </w:rPr>
+            </w:pPr>
+            <w:r>
+              <w:rPr>
+                <w:rFonts w:hint="eastAsia" w:ascii="Songti SC Regular" w:hAnsi="Songti SC Regular" w:eastAsia="Songti SC Regular" w:cs="Songti SC Regular"/>
+                <w:b/>
+                <w:bCs/>
+                <w:color w:val="E4EAED"/>
+                <w:sz w:val="22"/>
+                <w:szCs w:val="22"/>
+              </w:rPr>
+              <w:t>Required</w:t>
+            </w:r>
+          </w:p>
+        </w:tc>
+        <w:tc>
+          <w:tcPr>
+            <w:tcW w:w="888" w:type="pct"/>
+            <w:tcBorders>
+              <w:top w:val="dotted" w:color="auto" w:sz="4" w:space="0"/>
+              <w:left w:val="dotted" w:color="auto" w:sz="4" w:space="0"/>
+              <w:bottom w:val="dotted" w:color="auto" w:sz="4" w:space="0"/>
+              <w:right w:val="dotted" w:color="auto" w:sz="4" w:space="0"/>
+            </w:tcBorders>
+            <w:shd w:val="clear" w:color="auto" w:fill="242A32"/>
+            <w:vAlign w:val="center"/>
+          </w:tcPr>
+          <w:p>
+            <w:pPr>
+              <w:pStyle w:val="31"/>
+              <w:keepNext w:val="0"/>
+              <w:keepLines w:val="0"/>
+              <w:pageBreakBefore w:val="0"/>
+              <w:widowControl/>
+              <w:kinsoku/>
+              <w:wordWrap/>
+              <w:overflowPunct/>
+              <w:topLinePunct w:val="0"/>
+              <w:autoSpaceDE/>
+              <w:autoSpaceDN/>
+              <w:bidi w:val="0"/>
+              <w:adjustRightInd/>
+              <w:snapToGrid/>
+              <w:spacing w:before="36" w:after="0" w:line="20" w:lineRule="atLeast"/>
+              <w:ind w:left="0" w:leftChars="0" w:right="0" w:rightChars="0" w:firstLine="0" w:firstLineChars="0"/>
+              <w:jc w:val="left"/>
+              <w:textAlignment w:val="auto"/>
+              <w:outlineLvl w:val="9"/>
+              <w:rPr>
+                <w:rFonts w:hint="eastAsia" w:ascii="Songti SC Regular" w:hAnsi="Songti SC Regular" w:eastAsia="Songti SC Regular" w:cs="Songti SC Regular"/>
+                <w:b/>
+                <w:bCs/>
+                <w:color w:val="E4EAED"/>
+                <w:sz w:val="22"/>
+                <w:szCs w:val="22"/>
+              </w:rPr>
+            </w:pPr>
+            <w:r>
+              <w:rPr>
+                <w:rFonts w:hint="default" w:ascii="Songti SC Regular" w:hAnsi="Songti SC Regular" w:eastAsia="Songti SC Regular" w:cs="Songti SC Regular"/>
+                <w:b/>
+                <w:bCs/>
+                <w:color w:val="E4EAED"/>
+                <w:sz w:val="22"/>
+                <w:szCs w:val="22"/>
+              </w:rPr>
+              <w:t>Description</w:t>
+            </w:r>
+          </w:p>
+        </w:tc>
+      </w:tr>
+      <w:tr>
+        <w:tblPrEx>
+          <w:tblBorders>
+            <w:top w:val="single" w:color="auto" w:sz="4" w:space="0"/>
+            <w:left w:val="single" w:color="auto" w:sz="4" w:space="0"/>
+            <w:bottom w:val="single" w:color="auto" w:sz="4" w:space="0"/>
+            <w:right w:val="single" w:color="auto" w:sz="4" w:space="0"/>
+            <w:insideH w:val="single" w:color="auto" w:sz="4" w:space="0"/>
+            <w:insideV w:val="single" w:color="auto" w:sz="4" w:space="0"/>
+          </w:tblBorders>
+        </w:tblPrEx>
+        <w:trPr>
+          <w:trHeight w:val="90" w:hRule="atLeast"/>
+        </w:trPr>
+        <w:tc>
+          <w:tcPr>
+            <w:tcW w:w="1093" w:type="pct"/>
+            <w:tcBorders>
+              <w:top w:val="dotted" w:color="auto" w:sz="4" w:space="0"/>
+              <w:left w:val="dotted" w:color="auto" w:sz="4" w:space="0"/>
+              <w:bottom w:val="dotted" w:color="auto" w:sz="4" w:space="0"/>
+              <w:right w:val="dotted" w:color="auto" w:sz="4" w:space="0"/>
+            </w:tcBorders>
+            <w:vAlign w:val="center"/>
+          </w:tcPr>
+          <w:p>
+            <w:pPr>
+              <w:pStyle w:val="31"/>
+              <w:jc w:val="left"/>
+              <w:rPr>
+                <w:rFonts w:hint="eastAsia" w:ascii="Songti SC Regular" w:hAnsi="Songti SC Regular" w:eastAsia="Songti SC Regular" w:cs="Songti SC Regular"/>
+                <w:b w:val="0"/>
+                <w:color w:val="222A32"/>
+                <w:sz w:val="21"/>
+                <w:szCs w:val="21"/>
+              </w:rPr>
+            </w:pPr>
+            <w:commentRangeStart w:id="9"/>
+            <w:r>
+              <w:rPr>
+                <w:rFonts w:hint="default" w:ascii="Songti SC Regular" w:hAnsi="Songti SC Regular" w:eastAsia="Songti SC Regular" w:cs="Songti SC Regular"/>
+                <w:b w:val="0"/>
+                <w:color w:val="222A32"/>
+                <w:sz w:val="21"/>
+                <w:szCs w:val="21"/>
+              </w:rPr>
+              <w:t>${field}</w:t>
+            </w:r>
+          </w:p>
+        </w:tc>
+        <w:tc>
+          <w:tcPr>
+            <w:tcW w:w="866" w:type="pct"/>
+            <w:tcBorders>
+              <w:top w:val="dotted" w:color="auto" w:sz="4" w:space="0"/>
+              <w:left w:val="dotted" w:color="auto" w:sz="4" w:space="0"/>
+              <w:bottom w:val="dotted" w:color="auto" w:sz="4" w:space="0"/>
+              <w:right w:val="dotted" w:color="auto" w:sz="4" w:space="0"/>
+            </w:tcBorders>
+            <w:vAlign w:val="center"/>
+          </w:tcPr>
+          <w:p>
+            <w:pPr>
+              <w:pStyle w:val="31"/>
+              <w:jc w:val="left"/>
+              <w:rPr>
+                <w:rFonts w:hint="eastAsia" w:ascii="Songti SC Regular" w:hAnsi="Songti SC Regular" w:eastAsia="Songti SC Regular" w:cs="Songti SC Regular"/>
+                <w:b w:val="0"/>
+                <w:color w:val="222A32"/>
+                <w:sz w:val="21"/>
+                <w:szCs w:val="21"/>
+              </w:rPr>
+            </w:pPr>
+            <w:r>
+              <w:rPr>
+                <w:rFonts w:hint="default" w:ascii="Songti SC Regular" w:hAnsi="Songti SC Regular" w:eastAsia="Songti SC Regular" w:cs="Songti SC Regular"/>
+                <w:b w:val="0"/>
+                <w:color w:val="222A32"/>
+                <w:sz w:val="21"/>
+                <w:szCs w:val="21"/>
+              </w:rPr>
+              <w:t>${value}</w:t>
+            </w:r>
+          </w:p>
+        </w:tc>
+        <w:tc>
+          <w:tcPr>
+            <w:tcW w:w="1189" w:type="pct"/>
+            <w:tcBorders>
+              <w:top w:val="dotted" w:color="auto" w:sz="4" w:space="0"/>
+              <w:left w:val="dotted" w:color="auto" w:sz="4" w:space="0"/>
+              <w:bottom w:val="dotted" w:color="auto" w:sz="4" w:space="0"/>
+              <w:right w:val="dotted" w:color="auto" w:sz="4" w:space="0"/>
+            </w:tcBorders>
+            <w:vAlign w:val="center"/>
+          </w:tcPr>
+          <w:p>
+            <w:pPr>
+              <w:pStyle w:val="31"/>
+              <w:jc w:val="left"/>
+              <w:rPr>
+                <w:rFonts w:hint="eastAsia" w:ascii="Songti SC Regular" w:hAnsi="Songti SC Regular" w:eastAsia="Songti SC Regular" w:cs="Songti SC Regular"/>
+                <w:b w:val="0"/>
+                <w:color w:val="222A32"/>
+                <w:sz w:val="21"/>
+                <w:szCs w:val="21"/>
+              </w:rPr>
+            </w:pPr>
+            <w:r>
+              <w:rPr>
+                <w:rFonts w:hint="default" w:ascii="Songti SC Regular" w:hAnsi="Songti SC Regular" w:eastAsia="Songti SC Regular" w:cs="Songti SC Regular"/>
+                <w:b w:val="0"/>
+                <w:color w:val="222A32"/>
+                <w:sz w:val="21"/>
+                <w:szCs w:val="21"/>
+              </w:rPr>
+              <w:t>${type}</w:t>
+            </w:r>
+          </w:p>
+        </w:tc>
+        <w:tc>
+          <w:tcPr>
+            <w:tcW w:w="961" w:type="pct"/>
+            <w:tcBorders>
+              <w:top w:val="dotted" w:color="auto" w:sz="4" w:space="0"/>
+              <w:left w:val="dotted" w:color="auto" w:sz="4" w:space="0"/>
+              <w:bottom w:val="dotted" w:color="auto" w:sz="4" w:space="0"/>
+              <w:right w:val="dotted" w:color="auto" w:sz="4" w:space="0"/>
+            </w:tcBorders>
+            <w:vAlign w:val="center"/>
+          </w:tcPr>
+          <w:p>
+            <w:pPr>
+              <w:pStyle w:val="31"/>
+              <w:jc w:val="left"/>
+              <w:rPr>
+                <w:rFonts w:hint="eastAsia" w:ascii="Songti SC Regular" w:hAnsi="Songti SC Regular" w:eastAsia="Songti SC Regular" w:cs="Songti SC Regular"/>
+                <w:b w:val="0"/>
+                <w:color w:val="222A32"/>
+                <w:sz w:val="21"/>
+                <w:szCs w:val="21"/>
+              </w:rPr>
+            </w:pPr>
+            <w:r>
+              <w:rPr>
+                <w:rFonts w:hint="default" w:ascii="Songti SC Regular" w:hAnsi="Songti SC Regular" w:eastAsia="Songti SC Regular" w:cs="Songti SC Regular"/>
+                <w:b w:val="0"/>
+                <w:color w:val="222A32"/>
+                <w:sz w:val="21"/>
+                <w:szCs w:val="21"/>
+              </w:rPr>
+              <w:t>${required}</w:t>
+            </w:r>
+          </w:p>
+        </w:tc>
+        <w:tc>
+          <w:tcPr>
+            <w:tcW w:w="888" w:type="pct"/>
+            <w:tcBorders>
+              <w:top w:val="dotted" w:color="auto" w:sz="4" w:space="0"/>
+              <w:left w:val="dotted" w:color="auto" w:sz="4" w:space="0"/>
+              <w:bottom w:val="dotted" w:color="auto" w:sz="4" w:space="0"/>
+              <w:right w:val="dotted" w:color="auto" w:sz="4" w:space="0"/>
+            </w:tcBorders>
+            <w:vAlign w:val="center"/>
+          </w:tcPr>
+          <w:p>
+            <w:pPr>
+              <w:pStyle w:val="31"/>
+              <w:jc w:val="left"/>
+              <w:rPr>
+                <w:rFonts w:hint="eastAsia" w:ascii="Songti SC Regular" w:hAnsi="Songti SC Regular" w:eastAsia="Songti SC Regular" w:cs="Songti SC Regular"/>
+                <w:b w:val="0"/>
+                <w:color w:val="222A32"/>
+                <w:sz w:val="21"/>
+                <w:szCs w:val="21"/>
+              </w:rPr>
+            </w:pPr>
+            <w:r>
+              <w:rPr>
+                <w:rFonts w:hint="default" w:ascii="Songti SC Regular" w:hAnsi="Songti SC Regular" w:eastAsia="Songti SC Regular" w:cs="Songti SC Regular"/>
+                <w:b w:val="0"/>
+                <w:color w:val="222A32"/>
+                <w:sz w:val="21"/>
+                <w:szCs w:val="21"/>
+              </w:rPr>
+              <w:t>${version}</w:t>
+            </w:r>
+            <w:r>
+              <w:t xml:space="preserve">  </w:t>
+            </w:r>
+            <w:commentRangeEnd w:id="9"/>
+            <w:r>
+              <w:commentReference w:id="9"/>
+            </w:r>
+          </w:p>
+        </w:tc>
+      </w:tr>
+    </w:tbl>
+    <w:p>
+      <w:pPr>
+        <w:pStyle w:val="3"/>
+        <w:keepNext w:val="0"/>
+        <w:keepLines w:val="0"/>
+        <w:pageBreakBefore w:val="0"/>
+        <w:widowControl/>
+        <w:kinsoku/>
+        <w:wordWrap/>
+        <w:overflowPunct/>
+        <w:topLinePunct w:val="0"/>
+        <w:autoSpaceDE/>
+        <w:autoSpaceDN/>
+        <w:bidi w:val="0"/>
+        <w:adjustRightInd/>
+        <w:snapToGrid/>
+        <w:spacing w:before="0" w:after="180" w:line="120" w:lineRule="auto"/>
+        <w:ind w:left="0" w:leftChars="0" w:right="0" w:rightChars="0" w:firstLine="0" w:firstLineChars="0"/>
+        <w:jc w:val="left"/>
+        <w:textAlignment w:val="auto"/>
+        <w:outlineLvl w:val="9"/>
+        <w:rPr>
+          <w:rFonts w:hint="default" w:ascii="Songti SC Regular" w:hAnsi="Songti SC Regular" w:eastAsia="Songti SC Regular" w:cs="Songti SC Regular"/>
+          <w:b/>
+          <w:bCs/>
+          <w:color w:val="222A32"/>
+          <w:sz w:val="24"/>
+          <w:szCs w:val="24"/>
+        </w:rPr>
+      </w:pPr>
+      <w:r>
+        <w:rPr>
+          <w:rFonts w:hint="default" w:ascii="Songti SC Regular" w:hAnsi="Songti SC Regular" w:eastAsia="Songti SC Regular" w:cs="Songti SC Regular"/>
+          <w:b/>
+          <w:bCs/>
+          <w:color w:val="222A32"/>
+          <w:sz w:val="24"/>
+          <w:szCs w:val="24"/>
+        </w:rPr>
+        <w:t xml:space="preserve"> </w:t>
+      </w:r>
+      <w:commentRangeEnd w:id="8"/>
+      <w:r>
+        <w:rPr>
+          <w:rFonts w:hint="default" w:ascii="Songti SC Regular" w:hAnsi="Songti SC Regular" w:eastAsia="Songti SC Regular" w:cs="Songti SC Regular"/>
+          <w:b/>
+          <w:bCs/>
+          <w:color w:val="222A32"/>
+          <w:sz w:val="24"/>
+          <w:szCs w:val="24"/>
+        </w:rPr>
+        <w:commentReference w:id="8"/>
+      </w:r>
+    </w:p>
+    <w:p>
+      <w:pPr>
+        <w:pStyle w:val="3"/>
+        <w:rPr>
+          <w:rFonts w:hint="eastAsia" w:ascii="Songti SC Regular" w:hAnsi="Songti SC Regular" w:eastAsia="Songti SC Regular" w:cs="Songti SC Regular"/>
+          <w:b/>
+          <w:bCs/>
+          <w:color w:val="222A32"/>
+        </w:rPr>
+      </w:pPr>
+      <w:commentRangeStart w:id="10"/>
+      <w:r>
+        <w:rPr>
+          <w:rFonts w:hint="eastAsia" w:ascii="Songti SC Regular" w:hAnsi="Songti SC Regular" w:eastAsia="Songti SC Regular" w:cs="Songti SC Regular"/>
+          <w:b/>
+          <w:bCs/>
+          <w:color w:val="222A32"/>
+        </w:rPr>
+        <w:t>Body-parameters:</w:t>
+      </w:r>
+    </w:p>
+    <w:tbl>
+      <w:tblPr>
+        <w:tblStyle w:val="35"/>
+        <w:tblW w:w="4999" w:type="pct"/>
+        <w:tblInd w:w="0" w:type="dxa"/>
+        <w:tblBorders>
+          <w:top w:val="dotted" w:color="000000" w:sz="4" w:space="0"/>
+          <w:left w:val="dotted" w:color="000000" w:sz="4" w:space="0"/>
+          <w:bottom w:val="dotted" w:color="000000" w:sz="4" w:space="0"/>
+          <w:right w:val="dotted" w:color="000000" w:sz="4" w:space="0"/>
+          <w:insideH w:val="dotted" w:color="000000" w:sz="4" w:space="0"/>
+          <w:insideV w:val="dotted" w:color="000000" w:sz="4" w:space="0"/>
+        </w:tblBorders>
+        <w:tblLayout w:type="autofit"/>
+        <w:tblCellMar>
+          <w:top w:w="0" w:type="dxa"/>
+          <w:left w:w="108" w:type="dxa"/>
+          <w:bottom w:w="0" w:type="dxa"/>
+          <w:right w:w="108" w:type="dxa"/>
+        </w:tblCellMar>
+      </w:tblPr>
+      <w:tblGrid>
+        <w:gridCol w:w="2025"/>
+        <w:gridCol w:w="1621"/>
+        <w:gridCol w:w="2193"/>
+        <w:gridCol w:w="1790"/>
+        <w:gridCol w:w="1225"/>
+      </w:tblGrid>
+      <w:tr>
+        <w:trPr>
+          <w:tblHeader/>
+        </w:trPr>
+        <w:tc>
+          <w:tcPr>
+            <w:tcW w:w="1143" w:type="pct"/>
+            <w:shd w:val="clear" w:color="auto" w:fill="242A32"/>
+          </w:tcPr>
+          <w:p>
+            <w:pPr>
+              <w:pStyle w:val="31"/>
+              <w:jc w:val="left"/>
+              <w:rPr>
+                <w:rFonts w:hint="eastAsia" w:ascii="Songti SC Regular" w:hAnsi="Songti SC Regular" w:eastAsia="Songti SC Regular" w:cs="Songti SC Regular"/>
+                <w:b/>
+                <w:bCs w:val="0"/>
+                <w:color w:val="E4EAED"/>
+                <w:sz w:val="22"/>
+                <w:szCs w:val="22"/>
+              </w:rPr>
+            </w:pPr>
+            <w:r>
+              <w:rPr>
+                <w:rFonts w:hint="eastAsia" w:ascii="Songti SC Regular" w:hAnsi="Songti SC Regular" w:eastAsia="Songti SC Regular" w:cs="Songti SC Regular"/>
+                <w:b/>
+                <w:bCs w:val="0"/>
+                <w:color w:val="E4EAED"/>
+                <w:sz w:val="22"/>
+                <w:szCs w:val="22"/>
+              </w:rPr>
+              <w:t>Parameter</w:t>
+            </w:r>
+          </w:p>
+        </w:tc>
+        <w:tc>
+          <w:tcPr>
+            <w:tcW w:w="915" w:type="pct"/>
+            <w:shd w:val="clear" w:color="auto" w:fill="242A32"/>
+          </w:tcPr>
+          <w:p>
+            <w:pPr>
+              <w:pStyle w:val="31"/>
+              <w:jc w:val="left"/>
+              <w:rPr>
+                <w:rFonts w:hint="eastAsia" w:ascii="Songti SC Regular" w:hAnsi="Songti SC Regular" w:eastAsia="Songti SC Regular" w:cs="Songti SC Regular"/>
+                <w:b/>
+                <w:bCs w:val="0"/>
+                <w:color w:val="E4EAED"/>
+                <w:sz w:val="22"/>
+                <w:szCs w:val="22"/>
+              </w:rPr>
+            </w:pPr>
+            <w:r>
+              <w:rPr>
+                <w:rFonts w:hint="eastAsia" w:ascii="Songti SC Regular" w:hAnsi="Songti SC Regular" w:eastAsia="Songti SC Regular" w:cs="Songti SC Regular"/>
+                <w:b/>
+                <w:bCs w:val="0"/>
+                <w:color w:val="E4EAED"/>
+                <w:sz w:val="22"/>
+                <w:szCs w:val="22"/>
+              </w:rPr>
+              <w:t>Type</w:t>
+            </w:r>
+          </w:p>
+        </w:tc>
+        <w:tc>
+          <w:tcPr>
+            <w:tcW w:w="1238" w:type="pct"/>
+            <w:shd w:val="clear" w:color="auto" w:fill="242A32"/>
+          </w:tcPr>
+          <w:p>
+            <w:pPr>
+              <w:pStyle w:val="31"/>
+              <w:jc w:val="left"/>
+              <w:rPr>
+                <w:rFonts w:hint="eastAsia" w:ascii="Songti SC Regular" w:hAnsi="Songti SC Regular" w:eastAsia="Songti SC Regular" w:cs="Songti SC Regular"/>
+                <w:b/>
+                <w:bCs w:val="0"/>
+                <w:color w:val="E4EAED"/>
+                <w:sz w:val="22"/>
+                <w:szCs w:val="22"/>
+              </w:rPr>
+            </w:pPr>
+            <w:r>
+              <w:rPr>
+                <w:rFonts w:hint="eastAsia" w:ascii="Songti SC Regular" w:hAnsi="Songti SC Regular" w:eastAsia="Songti SC Regular" w:cs="Songti SC Regular"/>
+                <w:b/>
+                <w:bCs w:val="0"/>
+                <w:color w:val="E4EAED"/>
+                <w:sz w:val="22"/>
+                <w:szCs w:val="22"/>
+              </w:rPr>
+              <w:t>Description</w:t>
+            </w:r>
+          </w:p>
+        </w:tc>
+        <w:tc>
+          <w:tcPr>
+            <w:tcW w:w="1010" w:type="pct"/>
+            <w:shd w:val="clear" w:color="auto" w:fill="242A32"/>
+          </w:tcPr>
+          <w:p>
+            <w:pPr>
+              <w:pStyle w:val="31"/>
+              <w:jc w:val="left"/>
+              <w:rPr>
+                <w:rFonts w:hint="eastAsia" w:ascii="Songti SC Regular" w:hAnsi="Songti SC Regular" w:eastAsia="Songti SC Regular" w:cs="Songti SC Regular"/>
+                <w:b/>
+                <w:bCs w:val="0"/>
+                <w:color w:val="E4EAED"/>
+                <w:sz w:val="22"/>
+                <w:szCs w:val="22"/>
+              </w:rPr>
+            </w:pPr>
+            <w:r>
+              <w:rPr>
+                <w:rFonts w:hint="eastAsia" w:ascii="Songti SC Regular" w:hAnsi="Songti SC Regular" w:eastAsia="Songti SC Regular" w:cs="Songti SC Regular"/>
+                <w:b/>
+                <w:bCs w:val="0"/>
+                <w:color w:val="E4EAED"/>
+                <w:sz w:val="22"/>
+                <w:szCs w:val="22"/>
+              </w:rPr>
+              <w:t>Required</w:t>
+            </w:r>
+          </w:p>
+        </w:tc>
+        <w:tc>
+          <w:tcPr>
+            <w:tcW w:w="691" w:type="pct"/>
+            <w:shd w:val="clear" w:color="auto" w:fill="242A32"/>
+          </w:tcPr>
+          <w:p>
+            <w:pPr>
+              <w:pStyle w:val="31"/>
+              <w:jc w:val="left"/>
+              <w:rPr>
+                <w:rFonts w:hint="eastAsia" w:ascii="Songti SC Regular" w:hAnsi="Songti SC Regular" w:eastAsia="Songti SC Regular" w:cs="Songti SC Regular"/>
+                <w:b/>
+                <w:bCs w:val="0"/>
+                <w:color w:val="E4EAED"/>
+                <w:sz w:val="22"/>
+                <w:szCs w:val="22"/>
+              </w:rPr>
+            </w:pPr>
+            <w:r>
+              <w:rPr>
+                <w:rFonts w:hint="eastAsia" w:ascii="Songti SC Regular" w:hAnsi="Songti SC Regular" w:eastAsia="Songti SC Regular" w:cs="Songti SC Regular"/>
+                <w:b/>
+                <w:bCs w:val="0"/>
+                <w:color w:val="E4EAED"/>
+                <w:sz w:val="22"/>
+                <w:szCs w:val="22"/>
+              </w:rPr>
+              <w:t>Since</w:t>
+            </w:r>
+          </w:p>
+        </w:tc>
+      </w:tr>
+      <w:tr>
+        <w:tc>
+          <w:tcPr>
+            <w:tcW w:w="1143" w:type="pct"/>
+            <w:vAlign w:val="center"/>
+          </w:tcPr>
+          <w:p>
+            <w:pPr>
+              <w:pStyle w:val="31"/>
+              <w:jc w:val="both"/>
+              <w:rPr>
+                <w:rFonts w:hint="eastAsia" w:ascii="Songti SC Regular" w:hAnsi="Songti SC Regular" w:eastAsia="Songti SC Regular" w:cs="Songti SC Regular"/>
+                <w:b w:val="0"/>
+                <w:color w:val="222A32"/>
+                <w:sz w:val="21"/>
+                <w:szCs w:val="21"/>
+              </w:rPr>
+            </w:pPr>
+            <w:commentRangeStart w:id="11"/>
+            <w:r>
+              <w:rPr>
+                <w:rFonts w:hint="default" w:ascii="Songti SC Regular" w:hAnsi="Songti SC Regular" w:eastAsia="Songti SC Regular" w:cs="Songti SC Regular"/>
+                <w:b w:val="0"/>
+                <w:color w:val="222A32"/>
+                <w:sz w:val="21"/>
+                <w:szCs w:val="21"/>
+              </w:rPr>
+              <w:t>${field}</w:t>
+            </w:r>
+          </w:p>
+        </w:tc>
+        <w:tc>
+          <w:tcPr>
+            <w:tcW w:w="915" w:type="pct"/>
+            <w:vAlign w:val="center"/>
+          </w:tcPr>
+          <w:p>
+            <w:pPr>
+              <w:pStyle w:val="31"/>
+              <w:jc w:val="both"/>
+              <w:rPr>
+                <w:rFonts w:hint="eastAsia" w:ascii="Songti SC Regular" w:hAnsi="Songti SC Regular" w:eastAsia="Songti SC Regular" w:cs="Songti SC Regular"/>
+                <w:b w:val="0"/>
+                <w:color w:val="222A32"/>
+                <w:sz w:val="21"/>
+                <w:szCs w:val="21"/>
+              </w:rPr>
+            </w:pPr>
+            <w:r>
+              <w:rPr>
+                <w:rFonts w:hint="default" w:ascii="Songti SC Regular" w:hAnsi="Songti SC Regular" w:eastAsia="Songti SC Regular" w:cs="Songti SC Regular"/>
+                <w:b w:val="0"/>
+                <w:color w:val="222A32"/>
+                <w:sz w:val="21"/>
+                <w:szCs w:val="21"/>
+              </w:rPr>
+              <w:t>${type}</w:t>
+            </w:r>
+          </w:p>
+        </w:tc>
+        <w:tc>
+          <w:tcPr>
+            <w:tcW w:w="1238" w:type="pct"/>
+            <w:vAlign w:val="center"/>
+          </w:tcPr>
+          <w:p>
+            <w:pPr>
+              <w:pStyle w:val="31"/>
+              <w:jc w:val="both"/>
+              <w:rPr>
+                <w:rFonts w:hint="eastAsia" w:ascii="Songti SC Regular" w:hAnsi="Songti SC Regular" w:eastAsia="Songti SC Regular" w:cs="Songti SC Regular"/>
+                <w:b w:val="0"/>
+                <w:color w:val="222A32"/>
+                <w:sz w:val="21"/>
+                <w:szCs w:val="21"/>
+              </w:rPr>
+            </w:pPr>
+            <w:r>
+              <w:rPr>
+                <w:rFonts w:hint="default" w:ascii="Songti SC Regular" w:hAnsi="Songti SC Regular" w:eastAsia="Songti SC Regular" w:cs="Songti SC Regular"/>
+                <w:b w:val="0"/>
+                <w:color w:val="222A32"/>
+                <w:sz w:val="21"/>
+                <w:szCs w:val="21"/>
+              </w:rPr>
+              <w:t>${desc}</w:t>
+            </w:r>
+          </w:p>
+        </w:tc>
+        <w:tc>
+          <w:tcPr>
+            <w:tcW w:w="1010" w:type="pct"/>
+            <w:vAlign w:val="center"/>
+          </w:tcPr>
+          <w:p>
+            <w:pPr>
+              <w:pStyle w:val="31"/>
+              <w:jc w:val="both"/>
+              <w:rPr>
+                <w:rFonts w:hint="eastAsia" w:ascii="Songti SC Regular" w:hAnsi="Songti SC Regular" w:eastAsia="Songti SC Regular" w:cs="Songti SC Regular"/>
+                <w:b w:val="0"/>
+                <w:color w:val="222A32"/>
+                <w:sz w:val="21"/>
+                <w:szCs w:val="21"/>
+              </w:rPr>
+            </w:pPr>
+            <w:r>
+              <w:rPr>
+                <w:rFonts w:hint="default" w:ascii="Songti SC Regular" w:hAnsi="Songti SC Regular" w:eastAsia="Songti SC Regular" w:cs="Songti SC Regular"/>
+                <w:b w:val="0"/>
+                <w:color w:val="222A32"/>
+                <w:sz w:val="21"/>
+                <w:szCs w:val="21"/>
+              </w:rPr>
+              <w:t>${required}</w:t>
+            </w:r>
+          </w:p>
+        </w:tc>
+        <w:tc>
+          <w:tcPr>
+            <w:tcW w:w="691" w:type="pct"/>
+            <w:vAlign w:val="center"/>
+          </w:tcPr>
+          <w:p>
+            <w:pPr>
+              <w:pStyle w:val="31"/>
+              <w:jc w:val="both"/>
+              <w:rPr>
+                <w:rFonts w:hint="eastAsia" w:ascii="Songti SC Regular" w:hAnsi="Songti SC Regular" w:eastAsia="Songti SC Regular" w:cs="Songti SC Regular"/>
+                <w:b w:val="0"/>
+                <w:color w:val="222A32"/>
+                <w:sz w:val="21"/>
+                <w:szCs w:val="21"/>
+              </w:rPr>
+            </w:pPr>
+            <w:r>
+              <w:rPr>
+                <w:rFonts w:hint="default" w:ascii="Songti SC Regular" w:hAnsi="Songti SC Regular" w:eastAsia="Songti SC Regular" w:cs="Songti SC Regular"/>
+                <w:b w:val="0"/>
+                <w:color w:val="222A32"/>
+                <w:sz w:val="21"/>
+                <w:szCs w:val="21"/>
+              </w:rPr>
+              <w:t>${version}</w:t>
+            </w:r>
+            <w:commentRangeEnd w:id="11"/>
+            <w:r>
+              <w:commentReference w:id="11"/>
+            </w:r>
+          </w:p>
+        </w:tc>
+      </w:tr>
+    </w:tbl>
+    <w:p>
+      <w:pPr>
+        <w:pStyle w:val="3"/>
+        <w:keepNext w:val="0"/>
+        <w:keepLines w:val="0"/>
+        <w:pageBreakBefore w:val="0"/>
+        <w:widowControl/>
+        <w:kinsoku/>
+        <w:wordWrap/>
+        <w:overflowPunct/>
+        <w:topLinePunct w:val="0"/>
+        <w:autoSpaceDE/>
+        <w:autoSpaceDN/>
+        <w:bidi w:val="0"/>
+        <w:adjustRightInd/>
+        <w:snapToGrid/>
+        <w:spacing w:before="0" w:after="180" w:line="120" w:lineRule="auto"/>
+        <w:ind w:left="0" w:leftChars="0" w:right="0" w:rightChars="0" w:firstLine="0" w:firstLineChars="0"/>
+        <w:jc w:val="left"/>
+        <w:textAlignment w:val="auto"/>
+        <w:outlineLvl w:val="9"/>
+        <w:rPr>
+          <w:rFonts w:hint="default" w:ascii="Songti SC Regular" w:hAnsi="Songti SC Regular" w:eastAsia="Songti SC Regular" w:cs="Songti SC Regular"/>
+          <w:b/>
+          <w:bCs/>
+          <w:color w:val="222A32"/>
+          <w:sz w:val="24"/>
+          <w:szCs w:val="24"/>
         </w:rPr>
       </w:pPr>
     </w:p>
     <w:p>
       <w:pPr>
+        <w:keepNext w:val="0"/>
+        <w:keepLines w:val="0"/>
+        <w:pageBreakBefore w:val="0"/>
+        <w:widowControl/>
+        <w:kinsoku/>
+        <w:wordWrap/>
+        <w:overflowPunct/>
+        <w:topLinePunct w:val="0"/>
+        <w:autoSpaceDE/>
+        <w:autoSpaceDN/>
+        <w:bidi w:val="0"/>
+        <w:adjustRightInd/>
+        <w:snapToGrid/>
+        <w:spacing w:before="180" w:after="180" w:line="240" w:lineRule="auto"/>
+        <w:ind w:left="0" w:leftChars="0" w:right="0" w:rightChars="0" w:firstLine="0" w:firstLineChars="0"/>
+        <w:jc w:val="left"/>
+        <w:textAlignment w:val="auto"/>
+        <w:outlineLvl w:val="9"/>
+        <w:rPr>
+          <w:rFonts w:hint="eastAsia" w:ascii="Songti SC Regular" w:hAnsi="Songti SC Regular" w:eastAsia="Songti SC Regular" w:cs="Songti SC Regular"/>
+          <w:b/>
+          <w:bCs/>
+          <w:color w:val="222A32"/>
+          <w:sz w:val="24"/>
+          <w:szCs w:val="24"/>
+        </w:rPr>
+      </w:pPr>
+      <w:commentRangeStart w:id="12"/>
+      <w:r>
+        <w:rPr>
+          <w:rFonts w:hint="eastAsia" w:ascii="Songti SC Regular" w:hAnsi="Songti SC Regular" w:eastAsia="Songti SC Regular" w:cs="Songti SC Regular"/>
+          <w:b/>
+          <w:bCs/>
+          <w:color w:val="222A32"/>
+          <w:sz w:val="24"/>
+          <w:szCs w:val="24"/>
+        </w:rPr>
+        <w:t>Request-</w:t>
+      </w:r>
+      <w:r>
+        <w:rPr>
+          <w:rFonts w:hint="default" w:ascii="Songti SC Regular" w:hAnsi="Songti SC Regular" w:eastAsia="Songti SC Regular" w:cs="Songti SC Regular"/>
+          <w:b/>
+          <w:bCs/>
+          <w:color w:val="222A32"/>
+          <w:sz w:val="24"/>
+          <w:szCs w:val="24"/>
+        </w:rPr>
+        <w:t>body</w:t>
+      </w:r>
+      <w:r>
+        <w:rPr>
+          <w:rFonts w:hint="eastAsia" w:ascii="Songti SC Regular" w:hAnsi="Songti SC Regular" w:eastAsia="Songti SC Regular" w:cs="Songti SC Regular"/>
+          <w:b/>
+          <w:bCs/>
+          <w:color w:val="222A32"/>
+          <w:sz w:val="24"/>
+          <w:szCs w:val="24"/>
+        </w:rPr>
+        <w:t>:</w:t>
+      </w:r>
+    </w:p>
+    <w:tbl>
+      <w:tblPr>
+        <w:tblStyle w:val="29"/>
+        <w:tblW w:w="0" w:type="auto"/>
+        <w:tblInd w:w="0" w:type="dxa"/>
+        <w:tblBorders>
+          <w:top w:val="none" w:color="auto" w:sz="0" w:space="0"/>
+          <w:left w:val="none" w:color="auto" w:sz="0" w:space="0"/>
+          <w:bottom w:val="none" w:color="auto" w:sz="0" w:space="0"/>
+          <w:right w:val="none" w:color="auto" w:sz="0" w:space="0"/>
+          <w:insideH w:val="none" w:color="auto" w:sz="0" w:space="0"/>
+          <w:insideV w:val="none" w:color="auto" w:sz="0" w:space="0"/>
+        </w:tblBorders>
+        <w:shd w:val="clear" w:color="auto" w:fill="242A32"/>
+        <w:tblLayout w:type="autofit"/>
+        <w:tblCellMar>
+          <w:top w:w="0" w:type="dxa"/>
+          <w:left w:w="108" w:type="dxa"/>
+          <w:bottom w:w="0" w:type="dxa"/>
+          <w:right w:w="108" w:type="dxa"/>
+        </w:tblCellMar>
+      </w:tblPr>
+      <w:tblGrid>
+        <w:gridCol w:w="8856"/>
+      </w:tblGrid>
+      <w:tr>
+        <w:tblPrEx>
+          <w:shd w:val="clear" w:color="auto" w:fill="242A32"/>
+        </w:tblPrEx>
+        <w:tc>
+          <w:tcPr>
+            <w:tcW w:w="10296" w:type="dxa"/>
+            <w:shd w:val="clear" w:color="auto" w:fill="242A32"/>
+            <w:tcMar>
+              <w:top w:w="113" w:type="dxa"/>
+              <w:left w:w="108" w:type="dxa"/>
+              <w:bottom w:w="113" w:type="dxa"/>
+              <w:right w:w="108" w:type="dxa"/>
+            </w:tcMar>
+            <w:vAlign w:val="top"/>
+          </w:tcPr>
+          <w:p>
+            <w:pPr>
+              <w:keepNext w:val="0"/>
+              <w:keepLines w:val="0"/>
+              <w:pageBreakBefore w:val="0"/>
+              <w:widowControl/>
+              <w:kinsoku/>
+              <w:wordWrap/>
+              <w:overflowPunct/>
+              <w:topLinePunct w:val="0"/>
+              <w:autoSpaceDE/>
+              <w:autoSpaceDN/>
+              <w:bidi w:val="0"/>
+              <w:adjustRightInd/>
+              <w:snapToGrid/>
+              <w:spacing w:before="120" w:after="0" w:line="240" w:lineRule="auto"/>
+              <w:ind w:left="0" w:leftChars="0" w:right="0" w:rightChars="0" w:firstLine="0" w:firstLineChars="0"/>
+              <w:jc w:val="left"/>
+              <w:textAlignment w:val="auto"/>
+              <w:outlineLvl w:val="9"/>
+              <w:rPr>
+                <w:rFonts w:hint="eastAsia" w:ascii="Songti SC Bold" w:hAnsi="Songti SC Bold" w:eastAsia="Songti SC Bold" w:cs="Songti SC Bold"/>
+                <w:b/>
+                <w:bCs/>
+                <w:color w:val="E4EAED"/>
+                <w:sz w:val="21"/>
+                <w:szCs w:val="21"/>
+                <w:vertAlign w:val="baseline"/>
+              </w:rPr>
+            </w:pPr>
+            <w:r>
+              <w:rPr>
+                <w:rStyle w:val="42"/>
+                <w:rFonts w:hint="eastAsia" w:ascii="Songti SC Bold" w:hAnsi="Songti SC Bold" w:eastAsia="Songti SC Bold" w:cs="Songti SC Bold"/>
+                <w:b/>
+                <w:bCs/>
+                <w:color w:val="E4EAED"/>
+                <w:sz w:val="21"/>
+                <w:szCs w:val="21"/>
+                <w:lang w:eastAsia="en-US" w:bidi="ar-SA"/>
+              </w:rPr>
+              <w:t>${requestExample.jsonBody}</w:t>
+            </w:r>
+          </w:p>
+        </w:tc>
+      </w:tr>
+    </w:tbl>
+    <w:p>
+      <w:pPr>
         <w:pStyle w:val="3"/>
+        <w:keepNext w:val="0"/>
+        <w:keepLines w:val="0"/>
+        <w:pageBreakBefore w:val="0"/>
+        <w:widowControl/>
+        <w:kinsoku/>
+        <w:wordWrap/>
+        <w:overflowPunct/>
+        <w:topLinePunct w:val="0"/>
+        <w:autoSpaceDE/>
+        <w:autoSpaceDN/>
+        <w:bidi w:val="0"/>
+        <w:adjustRightInd/>
+        <w:snapToGrid/>
+        <w:spacing w:before="0" w:after="180" w:line="120" w:lineRule="auto"/>
+        <w:ind w:left="0" w:leftChars="0" w:right="0" w:rightChars="0" w:firstLine="0" w:firstLineChars="0"/>
+        <w:jc w:val="left"/>
+        <w:textAlignment w:val="auto"/>
+        <w:outlineLvl w:val="9"/>
+        <w:rPr>
+          <w:rFonts w:hint="default" w:ascii="Songti SC Regular" w:hAnsi="Songti SC Regular" w:eastAsia="Songti SC Regular" w:cs="Songti SC Regular"/>
+          <w:b/>
+          <w:bCs/>
+          <w:color w:val="222A32"/>
+          <w:sz w:val="24"/>
+          <w:szCs w:val="24"/>
+        </w:rPr>
+      </w:pPr>
+      <w:r>
+        <w:rPr>
+          <w:rFonts w:hint="default" w:ascii="Songti SC Regular" w:hAnsi="Songti SC Regular" w:eastAsia="Songti SC Regular" w:cs="Songti SC Regular"/>
+          <w:b/>
+          <w:bCs/>
+          <w:color w:val="222A32"/>
+          <w:sz w:val="24"/>
+          <w:szCs w:val="24"/>
+        </w:rPr>
+        <w:t xml:space="preserve"> </w:t>
+      </w:r>
+      <w:commentRangeEnd w:id="12"/>
+      <w:r>
+        <w:commentReference w:id="12"/>
+      </w:r>
+    </w:p>
+    <w:p>
+      <w:pPr>
+        <w:pStyle w:val="3"/>
+        <w:keepNext w:val="0"/>
+        <w:keepLines w:val="0"/>
+        <w:pageBreakBefore w:val="0"/>
+        <w:widowControl/>
+        <w:kinsoku/>
+        <w:wordWrap/>
+        <w:overflowPunct/>
+        <w:topLinePunct w:val="0"/>
+        <w:autoSpaceDE/>
+        <w:autoSpaceDN/>
+        <w:bidi w:val="0"/>
+        <w:adjustRightInd/>
+        <w:snapToGrid/>
+        <w:spacing w:before="0" w:after="180" w:line="120" w:lineRule="auto"/>
+        <w:ind w:left="0" w:leftChars="0" w:right="0" w:rightChars="0" w:firstLine="0" w:firstLineChars="0"/>
+        <w:jc w:val="left"/>
+        <w:textAlignment w:val="auto"/>
+        <w:outlineLvl w:val="9"/>
+        <w:rPr>
+          <w:rFonts w:hint="default" w:ascii="Songti SC Regular" w:hAnsi="Songti SC Regular" w:eastAsia="Songti SC Regular" w:cs="Songti SC Regular"/>
+          <w:b/>
+          <w:bCs/>
+          <w:color w:val="222A32"/>
+          <w:sz w:val="24"/>
+          <w:szCs w:val="24"/>
+        </w:rPr>
+      </w:pPr>
+      <w:r>
+        <w:rPr>
+          <w:rFonts w:hint="default" w:ascii="Songti SC Regular" w:hAnsi="Songti SC Regular" w:eastAsia="Songti SC Regular" w:cs="Songti SC Regular"/>
+          <w:b/>
+          <w:bCs/>
+          <w:color w:val="222A32"/>
+          <w:sz w:val="24"/>
+          <w:szCs w:val="24"/>
+        </w:rPr>
+        <w:t xml:space="preserve"> </w:t>
+      </w:r>
+      <w:commentRangeEnd w:id="10"/>
+      <w:r>
+        <w:commentReference w:id="10"/>
+      </w:r>
+    </w:p>
+    <w:p>
+      <w:pPr>
+        <w:pStyle w:val="3"/>
+        <w:keepNext w:val="0"/>
+        <w:keepLines w:val="0"/>
+        <w:pageBreakBefore w:val="0"/>
+        <w:widowControl/>
+        <w:kinsoku/>
+        <w:wordWrap/>
+        <w:overflowPunct/>
+        <w:topLinePunct w:val="0"/>
+        <w:autoSpaceDE/>
+        <w:autoSpaceDN/>
+        <w:bidi w:val="0"/>
+        <w:adjustRightInd/>
+        <w:snapToGrid/>
+        <w:spacing w:before="180" w:after="180" w:line="240" w:lineRule="auto"/>
+        <w:ind w:left="0" w:leftChars="0" w:right="0" w:rightChars="0" w:firstLine="0" w:firstLineChars="0"/>
+        <w:jc w:val="left"/>
+        <w:textAlignment w:val="auto"/>
+        <w:outlineLvl w:val="9"/>
         <w:rPr>
           <w:rFonts w:hint="eastAsia" w:ascii="Songti SC Regular" w:hAnsi="Songti SC Regular" w:eastAsia="Songti SC Regular" w:cs="Songti SC Regular"/>
-          <w:b w:val="0"/>
-          <w:color w:val="222A32"/>
+          <w:b/>
+          <w:bCs/>
+          <w:color w:val="222A32"/>
+          <w:lang w:val="en-US" w:eastAsia="en-US"/>
         </w:rPr>
       </w:pPr>
+      <w:commentRangeStart w:id="13"/>
+      <w:r>
+        <w:rPr>
+          <w:rFonts w:hint="eastAsia" w:ascii="Songti SC Regular" w:hAnsi="Songti SC Regular" w:eastAsia="Songti SC Regular" w:cs="Songti SC Regular"/>
+          <w:b/>
+          <w:bCs/>
+          <w:color w:val="222A32"/>
+          <w:lang w:val="en-US" w:eastAsia="en-US"/>
+        </w:rPr>
+        <w:t>Response-fields:</w:t>
+      </w:r>
+    </w:p>
+    <w:tbl>
+      <w:tblPr>
+        <w:tblStyle w:val="35"/>
+        <w:tblW w:w="4998" w:type="pct"/>
+        <w:tblInd w:w="0" w:type="dxa"/>
+        <w:tblBorders>
+          <w:top w:val="dotted" w:color="000000" w:sz="4" w:space="0"/>
+          <w:left w:val="dotted" w:color="000000" w:sz="4" w:space="0"/>
+          <w:bottom w:val="dotted" w:color="000000" w:sz="4" w:space="0"/>
+          <w:right w:val="dotted" w:color="000000" w:sz="4" w:space="0"/>
+          <w:insideH w:val="dotted" w:color="000000" w:sz="4" w:space="0"/>
+          <w:insideV w:val="dotted" w:color="000000" w:sz="4" w:space="0"/>
+        </w:tblBorders>
+        <w:tblLayout w:type="autofit"/>
+        <w:tblCellMar>
+          <w:top w:w="0" w:type="dxa"/>
+          <w:left w:w="108" w:type="dxa"/>
+          <w:bottom w:w="0" w:type="dxa"/>
+          <w:right w:w="108" w:type="dxa"/>
+        </w:tblCellMar>
+      </w:tblPr>
+      <w:tblGrid>
+        <w:gridCol w:w="2096"/>
+        <w:gridCol w:w="1656"/>
+        <w:gridCol w:w="3850"/>
+        <w:gridCol w:w="1250"/>
+      </w:tblGrid>
+      <w:tr>
+        <w:tblPrEx>
+          <w:tblBorders>
+            <w:top w:val="dotted" w:color="000000" w:sz="4" w:space="0"/>
+            <w:left w:val="dotted" w:color="000000" w:sz="4" w:space="0"/>
+            <w:bottom w:val="dotted" w:color="000000" w:sz="4" w:space="0"/>
+            <w:right w:val="dotted" w:color="000000" w:sz="4" w:space="0"/>
+            <w:insideH w:val="dotted" w:color="000000" w:sz="4" w:space="0"/>
+            <w:insideV w:val="dotted" w:color="000000" w:sz="4" w:space="0"/>
+          </w:tblBorders>
+        </w:tblPrEx>
+        <w:trPr>
+          <w:cantSplit/>
+        </w:trPr>
+        <w:tc>
+          <w:tcPr>
+            <w:tcW w:w="1184" w:type="pct"/>
+            <w:shd w:val="clear" w:color="auto" w:fill="242A32"/>
+            <w:vAlign w:val="top"/>
+          </w:tcPr>
+          <w:p>
+            <w:pPr>
+              <w:pStyle w:val="31"/>
+              <w:jc w:val="left"/>
+              <w:rPr>
+                <w:rFonts w:hint="eastAsia" w:ascii="Songti SC Regular" w:hAnsi="Songti SC Regular" w:eastAsia="Songti SC Regular" w:cs="Songti SC Regular"/>
+                <w:b/>
+                <w:bCs w:val="0"/>
+                <w:color w:val="E4EAED"/>
+                <w:sz w:val="22"/>
+                <w:szCs w:val="22"/>
+              </w:rPr>
+            </w:pPr>
+            <w:r>
+              <w:rPr>
+                <w:rFonts w:hint="eastAsia" w:ascii="Songti SC Regular" w:hAnsi="Songti SC Regular" w:eastAsia="Songti SC Regular" w:cs="Songti SC Regular"/>
+                <w:b/>
+                <w:bCs w:val="0"/>
+                <w:color w:val="E4EAED"/>
+                <w:sz w:val="22"/>
+                <w:szCs w:val="22"/>
+              </w:rPr>
+              <w:t>Field</w:t>
+            </w:r>
+          </w:p>
+        </w:tc>
+        <w:tc>
+          <w:tcPr>
+            <w:tcW w:w="935" w:type="pct"/>
+            <w:shd w:val="clear" w:color="auto" w:fill="242A32"/>
+            <w:vAlign w:val="top"/>
+          </w:tcPr>
+          <w:p>
+            <w:pPr>
+              <w:pStyle w:val="31"/>
+              <w:jc w:val="left"/>
+              <w:rPr>
+                <w:rFonts w:hint="eastAsia" w:ascii="Songti SC Regular" w:hAnsi="Songti SC Regular" w:eastAsia="Songti SC Regular" w:cs="Songti SC Regular"/>
+                <w:b/>
+                <w:bCs w:val="0"/>
+                <w:color w:val="E4EAED"/>
+                <w:sz w:val="22"/>
+                <w:szCs w:val="22"/>
+              </w:rPr>
+            </w:pPr>
+            <w:r>
+              <w:rPr>
+                <w:rFonts w:hint="eastAsia" w:ascii="Songti SC Regular" w:hAnsi="Songti SC Regular" w:eastAsia="Songti SC Regular" w:cs="Songti SC Regular"/>
+                <w:b/>
+                <w:bCs w:val="0"/>
+                <w:color w:val="E4EAED"/>
+                <w:sz w:val="22"/>
+                <w:szCs w:val="22"/>
+              </w:rPr>
+              <w:t>Type</w:t>
+            </w:r>
+          </w:p>
+        </w:tc>
+        <w:tc>
+          <w:tcPr>
+            <w:tcW w:w="2174" w:type="pct"/>
+            <w:shd w:val="clear" w:color="auto" w:fill="242A32"/>
+            <w:vAlign w:val="top"/>
+          </w:tcPr>
+          <w:p>
+            <w:pPr>
+              <w:pStyle w:val="31"/>
+              <w:jc w:val="left"/>
+              <w:rPr>
+                <w:rFonts w:hint="eastAsia" w:ascii="Songti SC Regular" w:hAnsi="Songti SC Regular" w:eastAsia="Songti SC Regular" w:cs="Songti SC Regular"/>
+                <w:b/>
+                <w:bCs w:val="0"/>
+                <w:color w:val="E4EAED"/>
+                <w:sz w:val="22"/>
+                <w:szCs w:val="22"/>
+              </w:rPr>
+            </w:pPr>
+            <w:r>
+              <w:rPr>
+                <w:rFonts w:hint="eastAsia" w:ascii="Songti SC Regular" w:hAnsi="Songti SC Regular" w:eastAsia="Songti SC Regular" w:cs="Songti SC Regular"/>
+                <w:b/>
+                <w:bCs w:val="0"/>
+                <w:color w:val="E4EAED"/>
+                <w:sz w:val="22"/>
+                <w:szCs w:val="22"/>
+              </w:rPr>
+              <w:t>Description</w:t>
+            </w:r>
+          </w:p>
+        </w:tc>
+        <w:tc>
+          <w:tcPr>
+            <w:tcW w:w="706" w:type="pct"/>
+            <w:shd w:val="clear" w:color="auto" w:fill="242A32"/>
+            <w:vAlign w:val="top"/>
+          </w:tcPr>
+          <w:p>
+            <w:pPr>
+              <w:pStyle w:val="31"/>
+              <w:jc w:val="left"/>
+              <w:rPr>
+                <w:rFonts w:hint="eastAsia" w:ascii="Songti SC Regular" w:hAnsi="Songti SC Regular" w:eastAsia="Songti SC Regular" w:cs="Songti SC Regular"/>
+                <w:b/>
+                <w:bCs w:val="0"/>
+                <w:color w:val="E4EAED"/>
+                <w:sz w:val="22"/>
+                <w:szCs w:val="22"/>
+              </w:rPr>
+            </w:pPr>
+            <w:r>
+              <w:rPr>
+                <w:rFonts w:hint="eastAsia" w:ascii="Songti SC Regular" w:hAnsi="Songti SC Regular" w:eastAsia="Songti SC Regular" w:cs="Songti SC Regular"/>
+                <w:b/>
+                <w:bCs w:val="0"/>
+                <w:color w:val="E4EAED"/>
+                <w:sz w:val="22"/>
+                <w:szCs w:val="22"/>
+              </w:rPr>
+              <w:t>Since</w:t>
+            </w:r>
+          </w:p>
+        </w:tc>
+      </w:tr>
+      <w:tr>
+        <w:trPr>
+          <w:cantSplit/>
+        </w:trPr>
+        <w:tc>
+          <w:tcPr>
+            <w:tcW w:w="1184" w:type="pct"/>
+            <w:vAlign w:val="top"/>
+          </w:tcPr>
+          <w:p>
+            <w:pPr>
+              <w:pStyle w:val="31"/>
+              <w:jc w:val="left"/>
+              <w:rPr>
+                <w:rFonts w:hint="eastAsia" w:ascii="Songti SC Regular" w:hAnsi="Songti SC Regular" w:eastAsia="Songti SC Regular" w:cs="Songti SC Regular"/>
+                <w:b w:val="0"/>
+                <w:color w:val="222A32"/>
+                <w:sz w:val="21"/>
+                <w:szCs w:val="21"/>
+              </w:rPr>
+            </w:pPr>
+            <w:commentRangeStart w:id="14"/>
+            <w:r>
+              <w:rPr>
+                <w:rFonts w:hint="default" w:ascii="Songti SC Regular" w:hAnsi="Songti SC Regular" w:eastAsia="Songti SC Regular" w:cs="Songti SC Regular"/>
+                <w:b w:val="0"/>
+                <w:color w:val="222A32"/>
+                <w:sz w:val="21"/>
+                <w:szCs w:val="21"/>
+              </w:rPr>
+              <w:t>${field}</w:t>
+            </w:r>
+          </w:p>
+        </w:tc>
+        <w:tc>
+          <w:tcPr>
+            <w:tcW w:w="935" w:type="pct"/>
+            <w:vAlign w:val="top"/>
+          </w:tcPr>
+          <w:p>
+            <w:pPr>
+              <w:pStyle w:val="31"/>
+              <w:jc w:val="left"/>
+              <w:rPr>
+                <w:rFonts w:hint="eastAsia" w:ascii="Songti SC Regular" w:hAnsi="Songti SC Regular" w:eastAsia="Songti SC Regular" w:cs="Songti SC Regular"/>
+                <w:b w:val="0"/>
+                <w:color w:val="222A32"/>
+                <w:sz w:val="21"/>
+                <w:szCs w:val="21"/>
+              </w:rPr>
+            </w:pPr>
+            <w:r>
+              <w:rPr>
+                <w:rFonts w:hint="default" w:ascii="Songti SC Regular" w:hAnsi="Songti SC Regular" w:eastAsia="Songti SC Regular" w:cs="Songti SC Regular"/>
+                <w:b w:val="0"/>
+                <w:color w:val="222A32"/>
+                <w:sz w:val="21"/>
+                <w:szCs w:val="21"/>
+              </w:rPr>
+              <w:t>${type}</w:t>
+            </w:r>
+          </w:p>
+        </w:tc>
+        <w:tc>
+          <w:tcPr>
+            <w:tcW w:w="2174" w:type="pct"/>
+            <w:vAlign w:val="top"/>
+          </w:tcPr>
+          <w:p>
+            <w:pPr>
+              <w:pStyle w:val="31"/>
+              <w:jc w:val="left"/>
+              <w:rPr>
+                <w:rFonts w:hint="eastAsia" w:ascii="Songti SC Regular" w:hAnsi="Songti SC Regular" w:eastAsia="Songti SC Regular" w:cs="Songti SC Regular"/>
+                <w:b w:val="0"/>
+                <w:color w:val="222A32"/>
+                <w:sz w:val="21"/>
+                <w:szCs w:val="21"/>
+              </w:rPr>
+            </w:pPr>
+            <w:r>
+              <w:rPr>
+                <w:rFonts w:hint="default" w:ascii="Songti SC Regular" w:hAnsi="Songti SC Regular" w:eastAsia="Songti SC Regular" w:cs="Songti SC Regular"/>
+                <w:b w:val="0"/>
+                <w:color w:val="222A32"/>
+                <w:sz w:val="21"/>
+                <w:szCs w:val="21"/>
+              </w:rPr>
+              <w:t>${desc}</w:t>
+            </w:r>
+          </w:p>
+        </w:tc>
+        <w:tc>
+          <w:tcPr>
+            <w:tcW w:w="706" w:type="pct"/>
+            <w:vAlign w:val="top"/>
+          </w:tcPr>
+          <w:p>
+            <w:pPr>
+              <w:pStyle w:val="31"/>
+              <w:jc w:val="left"/>
+              <w:rPr>
+                <w:rFonts w:hint="eastAsia" w:ascii="Songti SC Regular" w:hAnsi="Songti SC Regular" w:eastAsia="Songti SC Regular" w:cs="Songti SC Regular"/>
+                <w:b w:val="0"/>
+                <w:color w:val="222A32"/>
+                <w:sz w:val="21"/>
+                <w:szCs w:val="21"/>
+              </w:rPr>
+            </w:pPr>
+            <w:r>
+              <w:rPr>
+                <w:rFonts w:hint="default" w:ascii="Songti SC Regular" w:hAnsi="Songti SC Regular" w:eastAsia="Songti SC Regular" w:cs="Songti SC Regular"/>
+                <w:b w:val="0"/>
+                <w:color w:val="222A32"/>
+                <w:sz w:val="21"/>
+                <w:szCs w:val="21"/>
+              </w:rPr>
+              <w:t>${version}</w:t>
+            </w:r>
+            <w:commentRangeEnd w:id="14"/>
+            <w:r>
+              <w:rPr>
+                <w:sz w:val="21"/>
+                <w:szCs w:val="21"/>
+              </w:rPr>
+              <w:commentReference w:id="14"/>
+            </w:r>
+          </w:p>
+        </w:tc>
+      </w:tr>
+    </w:tbl>
+    <w:p>
+      <w:pPr>
+        <w:pStyle w:val="3"/>
+        <w:keepNext w:val="0"/>
+        <w:keepLines w:val="0"/>
+        <w:pageBreakBefore w:val="0"/>
+        <w:widowControl/>
+        <w:kinsoku/>
+        <w:wordWrap/>
+        <w:overflowPunct/>
+        <w:topLinePunct w:val="0"/>
+        <w:autoSpaceDE/>
+        <w:autoSpaceDN/>
+        <w:bidi w:val="0"/>
+        <w:adjustRightInd/>
+        <w:snapToGrid/>
+        <w:spacing w:before="0" w:after="180" w:line="120" w:lineRule="auto"/>
+        <w:ind w:left="0" w:leftChars="0" w:right="0" w:rightChars="0" w:firstLine="0" w:firstLineChars="0"/>
+        <w:jc w:val="left"/>
+        <w:textAlignment w:val="auto"/>
+        <w:outlineLvl w:val="9"/>
+      </w:pPr>
+      <w:r>
+        <w:rPr>
+          <w:rFonts w:hint="default" w:ascii="Songti SC Regular" w:hAnsi="Songti SC Regular" w:eastAsia="Songti SC Regular" w:cs="Songti SC Regular"/>
+          <w:b/>
+          <w:bCs/>
+          <w:color w:val="222A32"/>
+          <w:sz w:val="24"/>
+          <w:szCs w:val="24"/>
+        </w:rPr>
+        <w:t xml:space="preserve"> </w:t>
+      </w:r>
+      <w:commentRangeEnd w:id="13"/>
+      <w:r>
+        <w:commentReference w:id="13"/>
+      </w:r>
+    </w:p>
+    <w:p>
+      <w:pPr>
+        <w:pStyle w:val="23"/>
+        <w:keepNext w:val="0"/>
+        <w:keepLines w:val="0"/>
+        <w:pageBreakBefore w:val="0"/>
+        <w:widowControl/>
+        <w:kinsoku/>
+        <w:wordWrap/>
+        <w:overflowPunct/>
+        <w:topLinePunct w:val="0"/>
+        <w:autoSpaceDE/>
+        <w:autoSpaceDN/>
+        <w:bidi w:val="0"/>
+        <w:adjustRightInd/>
+        <w:snapToGrid/>
+        <w:spacing w:before="180" w:after="180" w:line="240" w:lineRule="auto"/>
+        <w:ind w:left="0" w:leftChars="0" w:right="0" w:rightChars="0" w:firstLine="0" w:firstLineChars="0"/>
+        <w:jc w:val="left"/>
+        <w:textAlignment w:val="auto"/>
+        <w:outlineLvl w:val="9"/>
+        <w:rPr>
+          <w:rFonts w:hint="eastAsia" w:ascii="Songti SC Regular" w:hAnsi="Songti SC Regular" w:eastAsia="Songti SC Regular" w:cs="Songti SC Regular"/>
+          <w:b/>
+          <w:bCs/>
+          <w:color w:val="222A32"/>
+          <w:sz w:val="24"/>
+          <w:szCs w:val="24"/>
+          <w:lang w:val="en-US" w:eastAsia="en-US" w:bidi="ar-SA"/>
+        </w:rPr>
+      </w:pPr>
+      <w:commentRangeStart w:id="15"/>
+      <w:r>
+        <w:rPr>
+          <w:rFonts w:hint="eastAsia" w:ascii="Songti SC Regular" w:hAnsi="Songti SC Regular" w:eastAsia="Songti SC Regular" w:cs="Songti SC Regular"/>
+          <w:b/>
+          <w:bCs/>
+          <w:color w:val="222A32"/>
+          <w:sz w:val="24"/>
+          <w:szCs w:val="24"/>
+          <w:lang w:val="en-US" w:eastAsia="en-US" w:bidi="ar-SA"/>
+        </w:rPr>
+        <w:t>Response-example:</w:t>
+      </w:r>
+    </w:p>
+    <w:tbl>
+      <w:tblPr>
+        <w:tblStyle w:val="29"/>
+        <w:tblW w:w="0" w:type="auto"/>
+        <w:tblInd w:w="0" w:type="dxa"/>
+        <w:tblBorders>
+          <w:top w:val="none" w:color="auto" w:sz="0" w:space="0"/>
+          <w:left w:val="none" w:color="auto" w:sz="0" w:space="0"/>
+          <w:bottom w:val="none" w:color="auto" w:sz="0" w:space="0"/>
+          <w:right w:val="none" w:color="auto" w:sz="0" w:space="0"/>
+          <w:insideH w:val="none" w:color="auto" w:sz="0" w:space="0"/>
+          <w:insideV w:val="none" w:color="auto" w:sz="0" w:space="0"/>
+        </w:tblBorders>
+        <w:shd w:val="clear" w:color="auto" w:fill="242A32"/>
+        <w:tblLayout w:type="autofit"/>
+        <w:tblCellMar>
+          <w:top w:w="0" w:type="dxa"/>
+          <w:left w:w="108" w:type="dxa"/>
+          <w:bottom w:w="0" w:type="dxa"/>
+          <w:right w:w="108" w:type="dxa"/>
+        </w:tblCellMar>
+      </w:tblPr>
+      <w:tblGrid>
+        <w:gridCol w:w="8856"/>
+      </w:tblGrid>
+      <w:tr>
+        <w:tblPrEx>
+          <w:tblBorders>
+            <w:top w:val="none" w:color="auto" w:sz="0" w:space="0"/>
+            <w:left w:val="none" w:color="auto" w:sz="0" w:space="0"/>
+            <w:bottom w:val="none" w:color="auto" w:sz="0" w:space="0"/>
+            <w:right w:val="none" w:color="auto" w:sz="0" w:space="0"/>
+            <w:insideH w:val="none" w:color="auto" w:sz="0" w:space="0"/>
+            <w:insideV w:val="none" w:color="auto" w:sz="0" w:space="0"/>
+          </w:tblBorders>
+          <w:shd w:val="clear" w:color="auto" w:fill="242A32"/>
+        </w:tblPrEx>
+        <w:tc>
+          <w:tcPr>
+            <w:tcW w:w="10296" w:type="dxa"/>
+            <w:shd w:val="clear" w:color="auto" w:fill="242A32"/>
+            <w:tcMar>
+              <w:top w:w="113" w:type="dxa"/>
+              <w:left w:w="108" w:type="dxa"/>
+              <w:bottom w:w="113" w:type="dxa"/>
+              <w:right w:w="108" w:type="dxa"/>
+            </w:tcMar>
+            <w:vAlign w:val="top"/>
+          </w:tcPr>
+          <w:p>
+            <w:pPr>
+              <w:pStyle w:val="43"/>
+              <w:keepNext w:val="0"/>
+              <w:keepLines w:val="0"/>
+              <w:pageBreakBefore w:val="0"/>
+              <w:widowControl/>
+              <w:pBdr>
+                <w:bottom w:val="none" w:color="auto" w:sz="0" w:space="0"/>
+              </w:pBdr>
+              <w:kinsoku/>
+              <w:wordWrap w:val="0"/>
+              <w:overflowPunct/>
+              <w:topLinePunct w:val="0"/>
+              <w:autoSpaceDE/>
+              <w:autoSpaceDN/>
+              <w:bidi w:val="0"/>
+              <w:adjustRightInd/>
+              <w:snapToGrid/>
+              <w:spacing w:after="200" w:line="240" w:lineRule="auto"/>
+              <w:ind w:left="0" w:leftChars="0" w:right="0" w:rightChars="0" w:firstLine="0" w:firstLineChars="0"/>
+              <w:jc w:val="left"/>
+              <w:textAlignment w:val="auto"/>
+              <w:outlineLvl w:val="9"/>
+              <w:rPr>
+                <w:rFonts w:hint="eastAsia" w:ascii="Songti SC Regular" w:hAnsi="Songti SC Regular" w:eastAsia="Songti SC Regular" w:cs="Songti SC Regular"/>
+                <w:color w:val="E4EAED"/>
+                <w:sz w:val="21"/>
+                <w:szCs w:val="21"/>
+                <w:vertAlign w:val="baseline"/>
+                <w:lang w:val="en-US" w:eastAsia="en-US"/>
+              </w:rPr>
+            </w:pPr>
+            <w:r>
+              <w:rPr>
+                <w:rStyle w:val="42"/>
+                <w:rFonts w:hint="eastAsia" w:ascii="Songti SC Bold" w:hAnsi="Songti SC Bold" w:eastAsia="Songti SC Bold" w:cs="Songti SC Bold"/>
+                <w:b/>
+                <w:bCs/>
+                <w:color w:val="E4EAED"/>
+                <w:sz w:val="21"/>
+                <w:szCs w:val="21"/>
+              </w:rPr>
+              <w:t>${responseUsage}</w:t>
+            </w:r>
+          </w:p>
+        </w:tc>
+      </w:tr>
+    </w:tbl>
+    <w:p>
+      <w:pPr>
+        <w:pStyle w:val="3"/>
+        <w:keepNext w:val="0"/>
+        <w:keepLines w:val="0"/>
+        <w:pageBreakBefore w:val="0"/>
+        <w:widowControl/>
+        <w:kinsoku/>
+        <w:wordWrap/>
+        <w:overflowPunct/>
+        <w:topLinePunct w:val="0"/>
+        <w:autoSpaceDE/>
+        <w:autoSpaceDN/>
+        <w:bidi w:val="0"/>
+        <w:adjustRightInd/>
+        <w:snapToGrid/>
+        <w:spacing w:before="0" w:after="180" w:line="120" w:lineRule="auto"/>
+        <w:ind w:left="0" w:leftChars="0" w:right="0" w:rightChars="0" w:firstLine="0" w:firstLineChars="0"/>
+        <w:jc w:val="left"/>
+        <w:textAlignment w:val="auto"/>
+        <w:outlineLvl w:val="9"/>
+        <w:rPr>
+          <w:rFonts w:hint="default"/>
+          <w:lang w:eastAsia="en-US"/>
+        </w:rPr>
+      </w:pPr>
+      <w:r>
+        <w:rPr>
+          <w:rFonts w:hint="default"/>
+          <w:lang w:eastAsia="en-US"/>
+        </w:rPr>
+        <w:t xml:space="preserve"> </w:t>
+      </w:r>
+      <w:commentRangeEnd w:id="15"/>
+      <w:r>
+        <w:commentReference w:id="15"/>
+      </w:r>
+    </w:p>
+    <w:p>
+      <w:pPr>
+        <w:pStyle w:val="3"/>
+        <w:keepNext w:val="0"/>
+        <w:keepLines w:val="0"/>
+        <w:pageBreakBefore w:val="0"/>
+        <w:widowControl/>
+        <w:kinsoku/>
+        <w:wordWrap/>
+        <w:overflowPunct/>
+        <w:topLinePunct w:val="0"/>
+        <w:autoSpaceDE/>
+        <w:autoSpaceDN/>
+        <w:bidi w:val="0"/>
+        <w:adjustRightInd/>
+        <w:snapToGrid/>
+        <w:spacing w:before="180" w:after="180" w:line="240" w:lineRule="auto"/>
+        <w:ind w:left="0" w:leftChars="0" w:right="0" w:rightChars="0" w:firstLine="0" w:firstLineChars="0"/>
+        <w:jc w:val="left"/>
+        <w:textAlignment w:val="auto"/>
+        <w:outlineLvl w:val="9"/>
+        <w:rPr>
+          <w:rFonts w:hint="eastAsia" w:ascii="Songti SC Regular" w:hAnsi="Songti SC Regular" w:eastAsia="Songti SC Regular" w:cs="Songti SC Regular"/>
+          <w:b/>
+          <w:bCs/>
+          <w:color w:val="222A32"/>
+        </w:rPr>
+      </w:pPr>
+      <w:commentRangeStart w:id="16"/>
+      <w:r>
+        <w:rPr>
+          <w:rFonts w:hint="eastAsia" w:ascii="Songti SC Regular" w:hAnsi="Songti SC Regular" w:eastAsia="Songti SC Regular" w:cs="Songti SC Regular"/>
+          <w:b/>
+          <w:bCs/>
+          <w:color w:val="222A32"/>
+        </w:rPr>
+        <w:t>Request-example:</w:t>
+      </w:r>
+    </w:p>
+    <w:tbl>
+      <w:tblPr>
+        <w:tblStyle w:val="29"/>
+        <w:tblW w:w="0" w:type="auto"/>
+        <w:tblInd w:w="0" w:type="dxa"/>
+        <w:tblBorders>
+          <w:top w:val="none" w:color="auto" w:sz="0" w:space="0"/>
+          <w:left w:val="none" w:color="auto" w:sz="0" w:space="0"/>
+          <w:bottom w:val="none" w:color="auto" w:sz="0" w:space="0"/>
+          <w:right w:val="none" w:color="auto" w:sz="0" w:space="0"/>
+          <w:insideH w:val="none" w:color="auto" w:sz="0" w:space="0"/>
+          <w:insideV w:val="none" w:color="auto" w:sz="0" w:space="0"/>
+        </w:tblBorders>
+        <w:shd w:val="clear" w:color="auto" w:fill="242A32"/>
+        <w:tblLayout w:type="autofit"/>
+        <w:tblCellMar>
+          <w:top w:w="0" w:type="dxa"/>
+          <w:left w:w="108" w:type="dxa"/>
+          <w:bottom w:w="0" w:type="dxa"/>
+          <w:right w:w="108" w:type="dxa"/>
+        </w:tblCellMar>
+      </w:tblPr>
+      <w:tblGrid>
+        <w:gridCol w:w="8856"/>
+      </w:tblGrid>
+      <w:tr>
+        <w:tblPrEx>
+          <w:tblBorders>
+            <w:top w:val="none" w:color="auto" w:sz="0" w:space="0"/>
+            <w:left w:val="none" w:color="auto" w:sz="0" w:space="0"/>
+            <w:bottom w:val="none" w:color="auto" w:sz="0" w:space="0"/>
+            <w:right w:val="none" w:color="auto" w:sz="0" w:space="0"/>
+            <w:insideH w:val="none" w:color="auto" w:sz="0" w:space="0"/>
+            <w:insideV w:val="none" w:color="auto" w:sz="0" w:space="0"/>
+          </w:tblBorders>
+          <w:shd w:val="clear" w:color="auto" w:fill="242A32"/>
+        </w:tblPrEx>
+        <w:trPr>
+          <w:cantSplit/>
+        </w:trPr>
+        <w:tc>
+          <w:tcPr>
+            <w:tcW w:w="10296" w:type="dxa"/>
+            <w:shd w:val="clear" w:color="auto" w:fill="242A32"/>
+            <w:tcMar>
+              <w:top w:w="113" w:type="dxa"/>
+              <w:left w:w="108" w:type="dxa"/>
+              <w:bottom w:w="113" w:type="dxa"/>
+              <w:right w:w="108" w:type="dxa"/>
+            </w:tcMar>
+            <w:vAlign w:val="top"/>
+          </w:tcPr>
+          <w:p>
+            <w:pPr>
+              <w:pStyle w:val="43"/>
+              <w:keepNext w:val="0"/>
+              <w:keepLines w:val="0"/>
+              <w:pageBreakBefore w:val="0"/>
+              <w:widowControl/>
+              <w:pBdr>
+                <w:bottom w:val="none" w:color="auto" w:sz="0" w:space="0"/>
+              </w:pBdr>
+              <w:kinsoku/>
+              <w:wordWrap w:val="0"/>
+              <w:overflowPunct/>
+              <w:topLinePunct w:val="0"/>
+              <w:autoSpaceDE/>
+              <w:autoSpaceDN/>
+              <w:bidi w:val="0"/>
+              <w:adjustRightInd/>
+              <w:snapToGrid/>
+              <w:spacing w:after="200" w:line="240" w:lineRule="auto"/>
+              <w:ind w:left="0" w:leftChars="0" w:right="0" w:rightChars="0" w:firstLine="105" w:firstLineChars="50"/>
+              <w:jc w:val="left"/>
+              <w:textAlignment w:val="auto"/>
+              <w:outlineLvl w:val="9"/>
+              <w:rPr>
+                <w:rFonts w:hint="eastAsia" w:ascii="Songti SC" w:hAnsi="Songti SC" w:eastAsia="Songti SC" w:cs="Songti SC"/>
+                <w:b w:val="0"/>
+                <w:bCs w:val="0"/>
+                <w:color w:val="E4EAED"/>
+                <w:sz w:val="21"/>
+                <w:szCs w:val="21"/>
+                <w:vertAlign w:val="baseline"/>
+              </w:rPr>
+            </w:pPr>
+            <w:r>
+              <w:rPr>
+                <w:rStyle w:val="42"/>
+                <w:rFonts w:hint="eastAsia" w:ascii="Songti SC Bold" w:hAnsi="Songti SC Bold" w:eastAsia="Songti SC Bold" w:cs="Songti SC Bold"/>
+                <w:b/>
+                <w:bCs/>
+                <w:color w:val="E4EAED"/>
+                <w:sz w:val="21"/>
+                <w:szCs w:val="21"/>
+              </w:rPr>
+              <w:t>${requestExample.exampleBody}</w:t>
+            </w:r>
+          </w:p>
+        </w:tc>
+      </w:tr>
+    </w:tbl>
+    <w:p>
+      <w:pPr>
+        <w:pStyle w:val="3"/>
+        <w:keepNext w:val="0"/>
+        <w:keepLines w:val="0"/>
+        <w:pageBreakBefore w:val="0"/>
+        <w:widowControl/>
+        <w:kinsoku/>
+        <w:wordWrap/>
+        <w:overflowPunct/>
+        <w:topLinePunct w:val="0"/>
+        <w:autoSpaceDE/>
+        <w:autoSpaceDN/>
+        <w:bidi w:val="0"/>
+        <w:adjustRightInd/>
+        <w:snapToGrid/>
+        <w:spacing w:before="0" w:after="180" w:line="120" w:lineRule="auto"/>
+        <w:ind w:left="0" w:leftChars="0" w:right="0" w:rightChars="0" w:firstLine="0" w:firstLineChars="0"/>
+        <w:jc w:val="left"/>
+        <w:textAlignment w:val="auto"/>
+        <w:outlineLvl w:val="9"/>
+        <w:rPr>
+          <w:rFonts w:hint="default" w:ascii="Songti SC Regular" w:hAnsi="Songti SC Regular" w:eastAsia="Songti SC Regular" w:cs="Songti SC Regular"/>
+          <w:b/>
+          <w:bCs/>
+          <w:color w:val="222A32"/>
+          <w:sz w:val="32"/>
+          <w:szCs w:val="32"/>
+        </w:rPr>
+      </w:pPr>
+      <w:r>
+        <w:rPr>
+          <w:rFonts w:hint="default" w:ascii="Songti SC Regular" w:hAnsi="Songti SC Regular" w:eastAsia="Songti SC Regular" w:cs="Songti SC Regular"/>
+          <w:b/>
+          <w:bCs/>
+          <w:color w:val="222A32"/>
+          <w:sz w:val="24"/>
+          <w:szCs w:val="24"/>
+        </w:rPr>
+        <w:t xml:space="preserve">  </w:t>
+      </w:r>
+      <w:commentRangeEnd w:id="16"/>
+      <w:r>
+        <w:commentReference w:id="16"/>
+      </w:r>
+      <w:r>
+        <w:rPr>
+          <w:rFonts w:hint="eastAsia" w:ascii="Songti SC Regular" w:hAnsi="Songti SC Regular" w:eastAsia="Songti SC Regular" w:cs="Songti SC Regular"/>
+        </w:rPr>
+        <w:t xml:space="preserve"> </w:t>
+      </w:r>
+      <w:commentRangeEnd w:id="3"/>
+      <w:r>
+        <w:commentReference w:id="3"/>
+      </w:r>
+      <w:r>
+        <w:rPr>
+          <w:rFonts w:hint="default"/>
+        </w:rPr>
+        <w:t xml:space="preserve"> </w:t>
+      </w:r>
+      <w:commentRangeEnd w:id="2"/>
+      <w:r>
+        <w:rPr>
+          <w:rFonts w:hint="default"/>
+        </w:rPr>
+        <w:commentReference w:id="2"/>
+      </w:r>
+      <w:r>
+        <w:rPr>
+          <w:rFonts w:hint="default"/>
+        </w:rPr>
+        <w:t xml:space="preserve"> </w:t>
+      </w:r>
+      <w:r>
+        <w:t xml:space="preserve"> </w:t>
+      </w:r>
+      <w:commentRangeEnd w:id="1"/>
+      <w:r>
+        <w:commentReference w:id="1"/>
+      </w:r>
+      <w:bookmarkStart w:id="2" w:name="_GoBack"/>
+      <w:bookmarkEnd w:id="2"/>
+    </w:p>
+    <w:p>
+      <w:pPr>
+        <w:keepNext w:val="0"/>
+        <w:keepLines w:val="0"/>
+        <w:pageBreakBefore w:val="0"/>
+        <w:widowControl/>
+        <w:pBdr>
+          <w:bottom w:val="single" w:color="auto" w:sz="4" w:space="0"/>
+        </w:pBdr>
+        <w:kinsoku/>
+        <w:wordWrap/>
+        <w:overflowPunct/>
+        <w:topLinePunct w:val="0"/>
+        <w:autoSpaceDE/>
+        <w:autoSpaceDN/>
+        <w:bidi w:val="0"/>
+        <w:adjustRightInd/>
+        <w:snapToGrid/>
+        <w:spacing w:before="180" w:after="180" w:line="240" w:lineRule="auto"/>
+        <w:ind w:left="0" w:leftChars="0" w:right="0" w:rightChars="0" w:firstLine="0" w:firstLineChars="0"/>
+        <w:jc w:val="left"/>
+        <w:textAlignment w:val="auto"/>
+        <w:outlineLvl w:val="9"/>
+        <w:rPr>
+          <w:rFonts w:hint="eastAsia" w:ascii="Songti SC Regular" w:hAnsi="Songti SC Regular" w:eastAsia="Songti SC Regular" w:cs="Songti SC Regular"/>
+          <w:b/>
+          <w:bCs/>
+          <w:color w:val="222A32"/>
+          <w:sz w:val="32"/>
+          <w:szCs w:val="32"/>
+        </w:rPr>
+      </w:pPr>
+      <w:commentRangeStart w:id="17"/>
+      <w:r>
+        <w:rPr>
+          <w:rFonts w:hint="default" w:ascii="Songti SC Regular" w:hAnsi="Songti SC Regular" w:eastAsia="Songti SC Regular" w:cs="Songti SC Regular"/>
+          <w:b/>
+          <w:bCs/>
+          <w:color w:val="222A32"/>
+          <w:sz w:val="32"/>
+          <w:szCs w:val="32"/>
+        </w:rPr>
+        <w:t>${errorListTitle}</w:t>
+      </w:r>
+      <w:r>
+        <w:rPr>
+          <w:rFonts w:hint="eastAsia" w:ascii="Songti SC Regular" w:hAnsi="Songti SC Regular" w:eastAsia="Songti SC Regular" w:cs="Songti SC Regular"/>
+          <w:b/>
+          <w:bCs/>
+          <w:color w:val="222A32"/>
+          <w:sz w:val="32"/>
+          <w:szCs w:val="32"/>
+        </w:rPr>
+        <w:t>:</w:t>
+      </w:r>
+    </w:p>
+    <w:tbl>
+      <w:tblPr>
+        <w:tblStyle w:val="35"/>
+        <w:tblW w:w="4999" w:type="pct"/>
+        <w:tblInd w:w="0" w:type="dxa"/>
+        <w:tblBorders>
+          <w:top w:val="single" w:color="auto" w:sz="4" w:space="0"/>
+          <w:left w:val="single" w:color="auto" w:sz="4" w:space="0"/>
+          <w:bottom w:val="single" w:color="auto" w:sz="4" w:space="0"/>
+          <w:right w:val="single" w:color="auto" w:sz="4" w:space="0"/>
+          <w:insideH w:val="single" w:color="auto" w:sz="4" w:space="0"/>
+          <w:insideV w:val="single" w:color="auto" w:sz="4" w:space="0"/>
+        </w:tblBorders>
+        <w:tblLayout w:type="autofit"/>
+        <w:tblCellMar>
+          <w:top w:w="0" w:type="dxa"/>
+          <w:left w:w="108" w:type="dxa"/>
+          <w:bottom w:w="0" w:type="dxa"/>
+          <w:right w:w="108" w:type="dxa"/>
+        </w:tblCellMar>
+      </w:tblPr>
+      <w:tblGrid>
+        <w:gridCol w:w="4917"/>
+        <w:gridCol w:w="3937"/>
+      </w:tblGrid>
+      <w:tr>
+        <w:tblPrEx>
+          <w:tblBorders>
+            <w:top w:val="single" w:color="auto" w:sz="4" w:space="0"/>
+            <w:left w:val="single" w:color="auto" w:sz="4" w:space="0"/>
+            <w:bottom w:val="single" w:color="auto" w:sz="4" w:space="0"/>
+            <w:right w:val="single" w:color="auto" w:sz="4" w:space="0"/>
+            <w:insideH w:val="single" w:color="auto" w:sz="4" w:space="0"/>
+            <w:insideV w:val="single" w:color="auto" w:sz="4" w:space="0"/>
+          </w:tblBorders>
+        </w:tblPrEx>
+        <w:trPr>
+          <w:tblHeader/>
+        </w:trPr>
+        <w:tc>
+          <w:tcPr>
+            <w:tcW w:w="2776" w:type="pct"/>
+            <w:tcBorders>
+              <w:top w:val="dotted" w:color="auto" w:sz="4" w:space="0"/>
+              <w:left w:val="dotted" w:color="auto" w:sz="4" w:space="0"/>
+              <w:bottom w:val="dotted" w:color="auto" w:sz="4" w:space="0"/>
+              <w:right w:val="dotted" w:color="auto" w:sz="4" w:space="0"/>
+            </w:tcBorders>
+            <w:shd w:val="clear" w:color="auto" w:fill="242A32"/>
+            <w:vAlign w:val="center"/>
+          </w:tcPr>
+          <w:p>
+            <w:pPr>
+              <w:pStyle w:val="31"/>
+              <w:keepNext w:val="0"/>
+              <w:keepLines w:val="0"/>
+              <w:pageBreakBefore w:val="0"/>
+              <w:widowControl/>
+              <w:kinsoku/>
+              <w:wordWrap/>
+              <w:overflowPunct/>
+              <w:topLinePunct w:val="0"/>
+              <w:autoSpaceDE/>
+              <w:autoSpaceDN/>
+              <w:bidi w:val="0"/>
+              <w:adjustRightInd/>
+              <w:snapToGrid/>
+              <w:spacing w:before="36" w:after="0" w:line="20" w:lineRule="atLeast"/>
+              <w:ind w:left="0" w:leftChars="0" w:right="0" w:rightChars="0" w:firstLine="0" w:firstLineChars="0"/>
+              <w:jc w:val="both"/>
+              <w:textAlignment w:val="auto"/>
+              <w:outlineLvl w:val="9"/>
+              <w:rPr>
+                <w:rFonts w:hint="eastAsia" w:ascii="Songti SC Regular" w:hAnsi="Songti SC Regular" w:eastAsia="Songti SC Regular" w:cs="Songti SC Regular"/>
+                <w:b/>
+                <w:bCs/>
+                <w:color w:val="E4EAED"/>
+                <w:sz w:val="22"/>
+                <w:szCs w:val="22"/>
+              </w:rPr>
+            </w:pPr>
+            <w:r>
+              <w:rPr>
+                <w:rFonts w:hint="default" w:ascii="Songti SC Regular" w:hAnsi="Songti SC Regular" w:eastAsia="Songti SC Regular" w:cs="Songti SC Regular"/>
+                <w:b/>
+                <w:bCs/>
+                <w:color w:val="E4EAED"/>
+                <w:sz w:val="22"/>
+                <w:szCs w:val="22"/>
+              </w:rPr>
+              <w:t>Error code</w:t>
+            </w:r>
+            <w:r>
+              <w:rPr>
+                <w:rFonts w:hint="default" w:ascii="Songti SC Regular" w:hAnsi="Songti SC Regular" w:eastAsia="Songti SC Regular" w:cs="Songti SC Regular"/>
+                <w:b/>
+                <w:bCs/>
+                <w:color w:val="E4EAED"/>
+                <w:sz w:val="22"/>
+                <w:szCs w:val="22"/>
+              </w:rPr>
+              <w:tab/>
+            </w:r>
+          </w:p>
+        </w:tc>
+        <w:tc>
+          <w:tcPr>
+            <w:tcW w:w="2223" w:type="pct"/>
+            <w:tcBorders>
+              <w:top w:val="dotted" w:color="auto" w:sz="4" w:space="0"/>
+              <w:left w:val="dotted" w:color="auto" w:sz="4" w:space="0"/>
+              <w:bottom w:val="dotted" w:color="auto" w:sz="4" w:space="0"/>
+              <w:right w:val="dotted" w:color="auto" w:sz="4" w:space="0"/>
+            </w:tcBorders>
+            <w:shd w:val="clear" w:color="auto" w:fill="242A32"/>
+            <w:vAlign w:val="center"/>
+          </w:tcPr>
+          <w:p>
+            <w:pPr>
+              <w:pStyle w:val="31"/>
+              <w:keepNext w:val="0"/>
+              <w:keepLines w:val="0"/>
+              <w:pageBreakBefore w:val="0"/>
+              <w:widowControl/>
+              <w:kinsoku/>
+              <w:wordWrap/>
+              <w:overflowPunct/>
+              <w:topLinePunct w:val="0"/>
+              <w:autoSpaceDE/>
+              <w:autoSpaceDN/>
+              <w:bidi w:val="0"/>
+              <w:adjustRightInd/>
+              <w:snapToGrid/>
+              <w:spacing w:before="36" w:after="0" w:line="20" w:lineRule="atLeast"/>
+              <w:ind w:left="0" w:leftChars="0" w:right="0" w:rightChars="0" w:firstLine="0" w:firstLineChars="0"/>
+              <w:jc w:val="both"/>
+              <w:textAlignment w:val="auto"/>
+              <w:outlineLvl w:val="9"/>
+              <w:rPr>
+                <w:rFonts w:hint="eastAsia" w:ascii="Songti SC Regular" w:hAnsi="Songti SC Regular" w:eastAsia="Songti SC Regular" w:cs="Songti SC Regular"/>
+                <w:b/>
+                <w:bCs/>
+                <w:color w:val="E4EAED"/>
+                <w:sz w:val="22"/>
+                <w:szCs w:val="22"/>
+              </w:rPr>
+            </w:pPr>
+            <w:r>
+              <w:rPr>
+                <w:rFonts w:hint="default" w:ascii="Songti SC Regular" w:hAnsi="Songti SC Regular" w:eastAsia="Songti SC Regular" w:cs="Songti SC Regular"/>
+                <w:b/>
+                <w:bCs/>
+                <w:color w:val="E4EAED"/>
+                <w:sz w:val="22"/>
+                <w:szCs w:val="22"/>
+              </w:rPr>
+              <w:t>Description</w:t>
+            </w:r>
+          </w:p>
+        </w:tc>
+      </w:tr>
+      <w:tr>
+        <w:tblPrEx>
+          <w:tblBorders>
+            <w:top w:val="single" w:color="auto" w:sz="4" w:space="0"/>
+            <w:left w:val="single" w:color="auto" w:sz="4" w:space="0"/>
+            <w:bottom w:val="single" w:color="auto" w:sz="4" w:space="0"/>
+            <w:right w:val="single" w:color="auto" w:sz="4" w:space="0"/>
+            <w:insideH w:val="single" w:color="auto" w:sz="4" w:space="0"/>
+            <w:insideV w:val="single" w:color="auto" w:sz="4" w:space="0"/>
+          </w:tblBorders>
+        </w:tblPrEx>
+        <w:trPr>
+          <w:trHeight w:val="90" w:hRule="atLeast"/>
+        </w:trPr>
+        <w:tc>
+          <w:tcPr>
+            <w:tcW w:w="2776" w:type="pct"/>
+            <w:tcBorders>
+              <w:top w:val="dotted" w:color="auto" w:sz="4" w:space="0"/>
+              <w:left w:val="dotted" w:color="auto" w:sz="4" w:space="0"/>
+              <w:bottom w:val="dotted" w:color="auto" w:sz="4" w:space="0"/>
+              <w:right w:val="dotted" w:color="auto" w:sz="4" w:space="0"/>
+            </w:tcBorders>
+            <w:vAlign w:val="center"/>
+          </w:tcPr>
+          <w:p>
+            <w:pPr>
+              <w:pStyle w:val="31"/>
+              <w:jc w:val="both"/>
+              <w:rPr>
+                <w:rFonts w:hint="eastAsia" w:ascii="Songti SC Regular" w:hAnsi="Songti SC Regular" w:eastAsia="Songti SC Regular" w:cs="Songti SC Regular"/>
+                <w:b w:val="0"/>
+                <w:color w:val="222A32"/>
+                <w:sz w:val="21"/>
+                <w:szCs w:val="21"/>
+              </w:rPr>
+            </w:pPr>
+            <w:commentRangeStart w:id="18"/>
+            <w:r>
+              <w:rPr>
+                <w:rFonts w:hint="default" w:ascii="Songti SC Regular" w:hAnsi="Songti SC Regular" w:eastAsia="Songti SC Regular" w:cs="Songti SC Regular"/>
+                <w:b w:val="0"/>
+                <w:color w:val="222A32"/>
+                <w:sz w:val="21"/>
+                <w:szCs w:val="21"/>
+              </w:rPr>
+              <w:t>${value}</w:t>
+            </w:r>
+          </w:p>
+        </w:tc>
+        <w:tc>
+          <w:tcPr>
+            <w:tcW w:w="2223" w:type="pct"/>
+            <w:tcBorders>
+              <w:top w:val="dotted" w:color="auto" w:sz="4" w:space="0"/>
+              <w:left w:val="dotted" w:color="auto" w:sz="4" w:space="0"/>
+              <w:bottom w:val="dotted" w:color="auto" w:sz="4" w:space="0"/>
+              <w:right w:val="dotted" w:color="auto" w:sz="4" w:space="0"/>
+            </w:tcBorders>
+            <w:vAlign w:val="center"/>
+          </w:tcPr>
+          <w:p>
+            <w:pPr>
+              <w:pStyle w:val="31"/>
+              <w:jc w:val="both"/>
+              <w:rPr>
+                <w:rFonts w:hint="eastAsia" w:ascii="Songti SC Regular" w:hAnsi="Songti SC Regular" w:eastAsia="Songti SC Regular" w:cs="Songti SC Regular"/>
+                <w:b w:val="0"/>
+                <w:color w:val="222A32"/>
+                <w:sz w:val="21"/>
+                <w:szCs w:val="21"/>
+              </w:rPr>
+            </w:pPr>
+            <w:r>
+              <w:rPr>
+                <w:rFonts w:hint="default" w:ascii="Songti SC Regular" w:hAnsi="Songti SC Regular" w:eastAsia="Songti SC Regular" w:cs="Songti SC Regular"/>
+                <w:b w:val="0"/>
+                <w:color w:val="222A32"/>
+                <w:sz w:val="21"/>
+                <w:szCs w:val="21"/>
+              </w:rPr>
+              <w:t>${desc}</w:t>
+            </w:r>
+            <w:commentRangeEnd w:id="18"/>
+            <w:r>
+              <w:commentReference w:id="18"/>
+            </w:r>
+          </w:p>
+        </w:tc>
+      </w:tr>
+    </w:tbl>
+    <w:p>
+      <w:pPr>
+        <w:pStyle w:val="3"/>
+        <w:keepNext w:val="0"/>
+        <w:keepLines w:val="0"/>
+        <w:pageBreakBefore w:val="0"/>
+        <w:widowControl/>
+        <w:kinsoku/>
+        <w:wordWrap/>
+        <w:overflowPunct/>
+        <w:topLinePunct w:val="0"/>
+        <w:autoSpaceDE/>
+        <w:autoSpaceDN/>
+        <w:bidi w:val="0"/>
+        <w:adjustRightInd/>
+        <w:snapToGrid/>
+        <w:spacing w:before="0" w:after="180" w:line="120" w:lineRule="auto"/>
+        <w:ind w:left="0" w:leftChars="0" w:right="0" w:rightChars="0" w:firstLine="0" w:firstLineChars="0"/>
+        <w:jc w:val="left"/>
+        <w:textAlignment w:val="auto"/>
+        <w:outlineLvl w:val="9"/>
+        <w:rPr>
+          <w:rFonts w:hint="default" w:ascii="Songti SC Regular" w:hAnsi="Songti SC Regular" w:eastAsia="Songti SC Regular" w:cs="Songti SC Regular"/>
+          <w:b/>
+          <w:bCs/>
+          <w:color w:val="222A32"/>
+          <w:sz w:val="32"/>
+          <w:szCs w:val="32"/>
+        </w:rPr>
+      </w:pPr>
+      <w:r>
+        <w:rPr>
+          <w:rFonts w:hint="default"/>
+          <w:lang w:eastAsia="en-US"/>
+        </w:rPr>
+        <w:t xml:space="preserve"> </w:t>
+      </w:r>
+      <w:commentRangeEnd w:id="17"/>
+      <w:r>
+        <w:rPr>
+          <w:rFonts w:hint="default"/>
+          <w:lang w:eastAsia="en-US"/>
+        </w:rPr>
+        <w:commentReference w:id="17"/>
+      </w:r>
+    </w:p>
+    <w:p>
+      <w:pPr>
+        <w:keepNext w:val="0"/>
+        <w:keepLines w:val="0"/>
+        <w:pageBreakBefore w:val="0"/>
+        <w:widowControl/>
+        <w:pBdr>
+          <w:bottom w:val="single" w:color="auto" w:sz="4" w:space="0"/>
+        </w:pBdr>
+        <w:kinsoku/>
+        <w:wordWrap/>
+        <w:overflowPunct/>
+        <w:topLinePunct w:val="0"/>
+        <w:autoSpaceDE/>
+        <w:autoSpaceDN/>
+        <w:bidi w:val="0"/>
+        <w:adjustRightInd/>
+        <w:snapToGrid/>
+        <w:spacing w:before="180" w:after="180" w:line="240" w:lineRule="auto"/>
+        <w:ind w:left="0" w:leftChars="0" w:right="0" w:rightChars="0" w:firstLine="0" w:firstLineChars="0"/>
+        <w:jc w:val="left"/>
+        <w:textAlignment w:val="auto"/>
+        <w:outlineLvl w:val="9"/>
+        <w:rPr>
+          <w:rFonts w:hint="eastAsia" w:ascii="Songti SC Regular" w:hAnsi="Songti SC Regular" w:eastAsia="Songti SC Regular" w:cs="Songti SC Regular"/>
+          <w:b/>
+          <w:bCs/>
+          <w:color w:val="222A32"/>
+          <w:sz w:val="32"/>
+          <w:szCs w:val="32"/>
+        </w:rPr>
+      </w:pPr>
+      <w:commentRangeStart w:id="19"/>
+      <w:r>
+        <w:rPr>
+          <w:rFonts w:hint="default" w:ascii="Songti SC Regular" w:hAnsi="Songti SC Regular" w:eastAsia="Songti SC Regular" w:cs="Songti SC Regular"/>
+          <w:b/>
+          <w:bCs/>
+          <w:color w:val="222A32"/>
+          <w:sz w:val="32"/>
+          <w:szCs w:val="32"/>
+        </w:rPr>
+        <w:t>${</w:t>
+      </w:r>
+      <w:r>
+        <w:rPr>
+          <w:rFonts w:hint="default" w:ascii="Songti SC Regular" w:hAnsi="Songti SC Regular" w:eastAsia="Songti SC Regular" w:cs="Songti SC Regular"/>
+          <w:b/>
+          <w:bCs/>
+          <w:color w:val="222A32"/>
+          <w:sz w:val="32"/>
+          <w:szCs w:val="32"/>
+        </w:rPr>
+        <w:t>dictListTitle</w:t>
+      </w:r>
+      <w:r>
+        <w:rPr>
+          <w:rFonts w:hint="default" w:ascii="Songti SC Regular" w:hAnsi="Songti SC Regular" w:eastAsia="Songti SC Regular" w:cs="Songti SC Regular"/>
+          <w:b/>
+          <w:bCs/>
+          <w:color w:val="222A32"/>
+          <w:sz w:val="32"/>
+          <w:szCs w:val="32"/>
+        </w:rPr>
+        <w:t>}</w:t>
+      </w:r>
+      <w:r>
+        <w:rPr>
+          <w:rFonts w:hint="eastAsia" w:ascii="Songti SC Regular" w:hAnsi="Songti SC Regular" w:eastAsia="Songti SC Regular" w:cs="Songti SC Regular"/>
+          <w:b/>
+          <w:bCs/>
+          <w:color w:val="222A32"/>
+          <w:sz w:val="32"/>
+          <w:szCs w:val="32"/>
+        </w:rPr>
+        <w:t>:</w:t>
+      </w:r>
+    </w:p>
+    <w:p>
+      <w:pPr>
+        <w:keepNext w:val="0"/>
+        <w:keepLines w:val="0"/>
+        <w:pageBreakBefore w:val="0"/>
+        <w:widowControl/>
+        <w:kinsoku/>
+        <w:wordWrap/>
+        <w:overflowPunct/>
+        <w:topLinePunct w:val="0"/>
+        <w:autoSpaceDE/>
+        <w:autoSpaceDN/>
+        <w:bidi w:val="0"/>
+        <w:adjustRightInd/>
+        <w:snapToGrid/>
+        <w:spacing w:before="180" w:after="180" w:line="240" w:lineRule="auto"/>
+        <w:ind w:left="0" w:leftChars="0" w:right="0" w:rightChars="0" w:firstLine="0" w:firstLineChars="0"/>
+        <w:jc w:val="left"/>
+        <w:textAlignment w:val="auto"/>
+        <w:outlineLvl w:val="9"/>
+        <w:rPr>
+          <w:rFonts w:hint="eastAsia" w:ascii="Songti SC Regular" w:hAnsi="Songti SC Regular" w:eastAsia="Songti SC Regular" w:cs="Songti SC Regular"/>
+          <w:b/>
+          <w:bCs/>
+          <w:color w:val="222A32"/>
+          <w:sz w:val="28"/>
+          <w:szCs w:val="28"/>
+        </w:rPr>
+      </w:pPr>
+      <w:commentRangeStart w:id="20"/>
+      <w:r>
+        <w:rPr>
+          <w:rFonts w:hint="default" w:ascii="Songti SC Regular" w:hAnsi="Songti SC Regular" w:eastAsia="Songti SC Regular" w:cs="Songti SC Regular"/>
+          <w:b/>
+          <w:bCs/>
+          <w:color w:val="222A32"/>
+          <w:sz w:val="28"/>
+          <w:szCs w:val="28"/>
+        </w:rPr>
+        <w:t>${title}</w:t>
+      </w:r>
+    </w:p>
+    <w:tbl>
+      <w:tblPr>
+        <w:tblStyle w:val="35"/>
+        <w:tblW w:w="4999" w:type="pct"/>
+        <w:tblInd w:w="0" w:type="dxa"/>
+        <w:tblBorders>
+          <w:top w:val="single" w:color="auto" w:sz="4" w:space="0"/>
+          <w:left w:val="single" w:color="auto" w:sz="4" w:space="0"/>
+          <w:bottom w:val="single" w:color="auto" w:sz="4" w:space="0"/>
+          <w:right w:val="single" w:color="auto" w:sz="4" w:space="0"/>
+          <w:insideH w:val="single" w:color="auto" w:sz="4" w:space="0"/>
+          <w:insideV w:val="single" w:color="auto" w:sz="4" w:space="0"/>
+        </w:tblBorders>
+        <w:tblLayout w:type="autofit"/>
+        <w:tblCellMar>
+          <w:top w:w="0" w:type="dxa"/>
+          <w:left w:w="108" w:type="dxa"/>
+          <w:bottom w:w="0" w:type="dxa"/>
+          <w:right w:w="108" w:type="dxa"/>
+        </w:tblCellMar>
+      </w:tblPr>
+      <w:tblGrid>
+        <w:gridCol w:w="3402"/>
+        <w:gridCol w:w="2726"/>
+        <w:gridCol w:w="2726"/>
+      </w:tblGrid>
+      <w:tr>
+        <w:tblPrEx>
+          <w:tblBorders>
+            <w:top w:val="single" w:color="auto" w:sz="4" w:space="0"/>
+            <w:left w:val="single" w:color="auto" w:sz="4" w:space="0"/>
+            <w:bottom w:val="single" w:color="auto" w:sz="4" w:space="0"/>
+            <w:right w:val="single" w:color="auto" w:sz="4" w:space="0"/>
+            <w:insideH w:val="single" w:color="auto" w:sz="4" w:space="0"/>
+            <w:insideV w:val="single" w:color="auto" w:sz="4" w:space="0"/>
+          </w:tblBorders>
+        </w:tblPrEx>
+        <w:trPr>
+          <w:tblHeader/>
+        </w:trPr>
+        <w:tc>
+          <w:tcPr>
+            <w:tcW w:w="1921" w:type="pct"/>
+            <w:tcBorders>
+              <w:top w:val="dotted" w:color="auto" w:sz="4" w:space="0"/>
+              <w:left w:val="dotted" w:color="auto" w:sz="4" w:space="0"/>
+              <w:bottom w:val="dotted" w:color="auto" w:sz="4" w:space="0"/>
+              <w:right w:val="dotted" w:color="auto" w:sz="4" w:space="0"/>
+            </w:tcBorders>
+            <w:shd w:val="clear" w:color="auto" w:fill="242A32"/>
+            <w:vAlign w:val="center"/>
+          </w:tcPr>
+          <w:p>
+            <w:pPr>
+              <w:pStyle w:val="31"/>
+              <w:keepNext w:val="0"/>
+              <w:keepLines w:val="0"/>
+              <w:pageBreakBefore w:val="0"/>
+              <w:widowControl/>
+              <w:kinsoku/>
+              <w:wordWrap/>
+              <w:overflowPunct/>
+              <w:topLinePunct w:val="0"/>
+              <w:autoSpaceDE/>
+              <w:autoSpaceDN/>
+              <w:bidi w:val="0"/>
+              <w:adjustRightInd/>
+              <w:snapToGrid/>
+              <w:spacing w:before="36" w:after="0" w:line="20" w:lineRule="atLeast"/>
+              <w:ind w:left="0" w:leftChars="0" w:right="0" w:rightChars="0" w:firstLine="0" w:firstLineChars="0"/>
+              <w:jc w:val="both"/>
+              <w:textAlignment w:val="auto"/>
+              <w:outlineLvl w:val="9"/>
+              <w:rPr>
+                <w:rFonts w:hint="eastAsia" w:ascii="Songti SC Regular" w:hAnsi="Songti SC Regular" w:eastAsia="Songti SC Regular" w:cs="Songti SC Regular"/>
+                <w:b/>
+                <w:bCs/>
+                <w:color w:val="E4EAED"/>
+                <w:sz w:val="22"/>
+                <w:szCs w:val="22"/>
+              </w:rPr>
+            </w:pPr>
+            <w:r>
+              <w:rPr>
+                <w:rFonts w:hint="default" w:ascii="Songti SC Regular" w:hAnsi="Songti SC Regular" w:eastAsia="Songti SC Regular" w:cs="Songti SC Regular"/>
+                <w:b/>
+                <w:bCs/>
+                <w:color w:val="E4EAED"/>
+                <w:sz w:val="22"/>
+                <w:szCs w:val="22"/>
+              </w:rPr>
+              <w:t>Code</w:t>
+            </w:r>
+          </w:p>
+        </w:tc>
+        <w:tc>
+          <w:tcPr>
+            <w:tcW w:w="1539" w:type="pct"/>
+            <w:tcBorders>
+              <w:top w:val="dotted" w:color="auto" w:sz="4" w:space="0"/>
+              <w:left w:val="dotted" w:color="auto" w:sz="4" w:space="0"/>
+              <w:bottom w:val="dotted" w:color="auto" w:sz="4" w:space="0"/>
+              <w:right w:val="dotted" w:color="auto" w:sz="4" w:space="0"/>
+            </w:tcBorders>
+            <w:shd w:val="clear" w:color="auto" w:fill="242A32"/>
+            <w:vAlign w:val="center"/>
+          </w:tcPr>
+          <w:p>
+            <w:pPr>
+              <w:pStyle w:val="31"/>
+              <w:keepNext w:val="0"/>
+              <w:keepLines w:val="0"/>
+              <w:pageBreakBefore w:val="0"/>
+              <w:widowControl/>
+              <w:kinsoku/>
+              <w:wordWrap/>
+              <w:overflowPunct/>
+              <w:topLinePunct w:val="0"/>
+              <w:autoSpaceDE/>
+              <w:autoSpaceDN/>
+              <w:bidi w:val="0"/>
+              <w:adjustRightInd/>
+              <w:snapToGrid/>
+              <w:spacing w:before="36" w:after="0" w:line="20" w:lineRule="atLeast"/>
+              <w:ind w:left="0" w:leftChars="0" w:right="0" w:rightChars="0" w:firstLine="0" w:firstLineChars="0"/>
+              <w:jc w:val="both"/>
+              <w:textAlignment w:val="auto"/>
+              <w:outlineLvl w:val="9"/>
+              <w:rPr>
+                <w:rFonts w:hint="eastAsia" w:ascii="Songti SC Regular" w:hAnsi="Songti SC Regular" w:eastAsia="Songti SC Regular" w:cs="Songti SC Regular"/>
+                <w:b/>
+                <w:bCs/>
+                <w:color w:val="E4EAED"/>
+                <w:sz w:val="22"/>
+                <w:szCs w:val="22"/>
+              </w:rPr>
+            </w:pPr>
+            <w:r>
+              <w:rPr>
+                <w:rFonts w:hint="default" w:ascii="Songti SC Regular" w:hAnsi="Songti SC Regular" w:eastAsia="Songti SC Regular" w:cs="Songti SC Regular"/>
+                <w:b/>
+                <w:bCs/>
+                <w:color w:val="E4EAED"/>
+                <w:sz w:val="22"/>
+                <w:szCs w:val="22"/>
+              </w:rPr>
+              <w:t>Type</w:t>
+            </w:r>
+          </w:p>
+        </w:tc>
+        <w:tc>
+          <w:tcPr>
+            <w:tcW w:w="1539" w:type="pct"/>
+            <w:tcBorders>
+              <w:top w:val="dotted" w:color="auto" w:sz="4" w:space="0"/>
+              <w:left w:val="dotted" w:color="auto" w:sz="4" w:space="0"/>
+              <w:bottom w:val="dotted" w:color="auto" w:sz="4" w:space="0"/>
+              <w:right w:val="dotted" w:color="auto" w:sz="4" w:space="0"/>
+            </w:tcBorders>
+            <w:shd w:val="clear" w:color="auto" w:fill="242A32"/>
+            <w:vAlign w:val="center"/>
+          </w:tcPr>
+          <w:p>
+            <w:pPr>
+              <w:pStyle w:val="31"/>
+              <w:keepNext w:val="0"/>
+              <w:keepLines w:val="0"/>
+              <w:pageBreakBefore w:val="0"/>
+              <w:widowControl/>
+              <w:kinsoku/>
+              <w:wordWrap/>
+              <w:overflowPunct/>
+              <w:topLinePunct w:val="0"/>
+              <w:autoSpaceDE/>
+              <w:autoSpaceDN/>
+              <w:bidi w:val="0"/>
+              <w:adjustRightInd/>
+              <w:snapToGrid/>
+              <w:spacing w:before="36" w:after="0" w:line="20" w:lineRule="atLeast"/>
+              <w:ind w:left="0" w:leftChars="0" w:right="0" w:rightChars="0" w:firstLine="0" w:firstLineChars="0"/>
+              <w:jc w:val="both"/>
+              <w:textAlignment w:val="auto"/>
+              <w:outlineLvl w:val="9"/>
+              <w:rPr>
+                <w:rFonts w:hint="default" w:ascii="Songti SC Regular" w:hAnsi="Songti SC Regular" w:eastAsia="Songti SC Regular" w:cs="Songti SC Regular"/>
+                <w:b/>
+                <w:bCs/>
+                <w:color w:val="E4EAED"/>
+                <w:sz w:val="22"/>
+                <w:szCs w:val="22"/>
+              </w:rPr>
+            </w:pPr>
+            <w:r>
+              <w:rPr>
+                <w:rFonts w:hint="default" w:ascii="Songti SC Regular" w:hAnsi="Songti SC Regular" w:eastAsia="Songti SC Regular" w:cs="Songti SC Regular"/>
+                <w:b/>
+                <w:bCs/>
+                <w:color w:val="E4EAED"/>
+                <w:sz w:val="22"/>
+                <w:szCs w:val="22"/>
+              </w:rPr>
+              <w:t>Description</w:t>
+            </w:r>
+          </w:p>
+        </w:tc>
+      </w:tr>
+      <w:tr>
+        <w:tblPrEx>
+          <w:tblBorders>
+            <w:top w:val="single" w:color="auto" w:sz="4" w:space="0"/>
+            <w:left w:val="single" w:color="auto" w:sz="4" w:space="0"/>
+            <w:bottom w:val="single" w:color="auto" w:sz="4" w:space="0"/>
+            <w:right w:val="single" w:color="auto" w:sz="4" w:space="0"/>
+            <w:insideH w:val="single" w:color="auto" w:sz="4" w:space="0"/>
+            <w:insideV w:val="single" w:color="auto" w:sz="4" w:space="0"/>
+          </w:tblBorders>
+        </w:tblPrEx>
+        <w:trPr>
+          <w:trHeight w:val="90" w:hRule="atLeast"/>
+        </w:trPr>
+        <w:tc>
+          <w:tcPr>
+            <w:tcW w:w="1921" w:type="pct"/>
+            <w:tcBorders>
+              <w:top w:val="dotted" w:color="auto" w:sz="4" w:space="0"/>
+              <w:left w:val="dotted" w:color="auto" w:sz="4" w:space="0"/>
+              <w:bottom w:val="dotted" w:color="auto" w:sz="4" w:space="0"/>
+              <w:right w:val="dotted" w:color="auto" w:sz="4" w:space="0"/>
+            </w:tcBorders>
+            <w:vAlign w:val="center"/>
+          </w:tcPr>
+          <w:p>
+            <w:pPr>
+              <w:pStyle w:val="31"/>
+              <w:jc w:val="both"/>
+              <w:rPr>
+                <w:rFonts w:hint="eastAsia" w:ascii="Songti SC Regular" w:hAnsi="Songti SC Regular" w:eastAsia="Songti SC Regular" w:cs="Songti SC Regular"/>
+                <w:b w:val="0"/>
+                <w:color w:val="222A32"/>
+                <w:sz w:val="21"/>
+                <w:szCs w:val="21"/>
+              </w:rPr>
+            </w:pPr>
+            <w:commentRangeStart w:id="21"/>
+            <w:r>
+              <w:rPr>
+                <w:rFonts w:hint="default" w:ascii="Songti SC Regular" w:hAnsi="Songti SC Regular" w:eastAsia="Songti SC Regular" w:cs="Songti SC Regular"/>
+                <w:b w:val="0"/>
+                <w:color w:val="222A32"/>
+                <w:sz w:val="21"/>
+                <w:szCs w:val="21"/>
+              </w:rPr>
+              <w:t>${value}</w:t>
+            </w:r>
+          </w:p>
+        </w:tc>
+        <w:tc>
+          <w:tcPr>
+            <w:tcW w:w="1539" w:type="pct"/>
+            <w:tcBorders>
+              <w:top w:val="dotted" w:color="auto" w:sz="4" w:space="0"/>
+              <w:left w:val="dotted" w:color="auto" w:sz="4" w:space="0"/>
+              <w:bottom w:val="dotted" w:color="auto" w:sz="4" w:space="0"/>
+              <w:right w:val="dotted" w:color="auto" w:sz="4" w:space="0"/>
+            </w:tcBorders>
+            <w:vAlign w:val="center"/>
+          </w:tcPr>
+          <w:p>
+            <w:pPr>
+              <w:pStyle w:val="31"/>
+              <w:jc w:val="both"/>
+              <w:rPr>
+                <w:rFonts w:hint="eastAsia" w:ascii="Songti SC Regular" w:hAnsi="Songti SC Regular" w:eastAsia="Songti SC Regular" w:cs="Songti SC Regular"/>
+                <w:b w:val="0"/>
+                <w:color w:val="222A32"/>
+                <w:sz w:val="21"/>
+                <w:szCs w:val="21"/>
+              </w:rPr>
+            </w:pPr>
+            <w:r>
+              <w:rPr>
+                <w:rFonts w:hint="default" w:ascii="Songti SC Regular" w:hAnsi="Songti SC Regular" w:eastAsia="Songti SC Regular" w:cs="Songti SC Regular"/>
+                <w:b w:val="0"/>
+                <w:color w:val="222A32"/>
+                <w:sz w:val="21"/>
+                <w:szCs w:val="21"/>
+              </w:rPr>
+              <w:t>${type}</w:t>
+            </w:r>
+          </w:p>
+        </w:tc>
+        <w:tc>
+          <w:tcPr>
+            <w:tcW w:w="1539" w:type="pct"/>
+            <w:tcBorders>
+              <w:top w:val="dotted" w:color="auto" w:sz="4" w:space="0"/>
+              <w:left w:val="dotted" w:color="auto" w:sz="4" w:space="0"/>
+              <w:bottom w:val="dotted" w:color="auto" w:sz="4" w:space="0"/>
+              <w:right w:val="dotted" w:color="auto" w:sz="4" w:space="0"/>
+            </w:tcBorders>
+            <w:vAlign w:val="center"/>
+          </w:tcPr>
+          <w:p>
+            <w:pPr>
+              <w:pStyle w:val="31"/>
+              <w:jc w:val="both"/>
+              <w:rPr>
+                <w:rFonts w:hint="eastAsia" w:ascii="Songti SC Regular" w:hAnsi="Songti SC Regular" w:eastAsia="Songti SC Regular" w:cs="Songti SC Regular"/>
+                <w:b w:val="0"/>
+                <w:color w:val="222A32"/>
+                <w:sz w:val="21"/>
+                <w:szCs w:val="21"/>
+              </w:rPr>
+            </w:pPr>
+            <w:r>
+              <w:rPr>
+                <w:rFonts w:hint="default" w:ascii="Songti SC Regular" w:hAnsi="Songti SC Regular" w:eastAsia="Songti SC Regular" w:cs="Songti SC Regular"/>
+                <w:b w:val="0"/>
+                <w:color w:val="222A32"/>
+                <w:sz w:val="21"/>
+                <w:szCs w:val="21"/>
+              </w:rPr>
+              <w:t>${desc}</w:t>
+            </w:r>
+            <w:commentRangeEnd w:id="21"/>
+            <w:r>
+              <w:commentReference w:id="21"/>
+            </w:r>
+          </w:p>
+        </w:tc>
+      </w:tr>
+    </w:tbl>
+    <w:p>
+      <w:pPr>
+        <w:pStyle w:val="3"/>
+        <w:keepNext w:val="0"/>
+        <w:keepLines w:val="0"/>
+        <w:pageBreakBefore w:val="0"/>
+        <w:widowControl/>
+        <w:kinsoku/>
+        <w:wordWrap/>
+        <w:overflowPunct/>
+        <w:topLinePunct w:val="0"/>
+        <w:autoSpaceDE/>
+        <w:autoSpaceDN/>
+        <w:bidi w:val="0"/>
+        <w:adjustRightInd/>
+        <w:snapToGrid/>
+        <w:spacing w:before="0" w:after="180" w:line="120" w:lineRule="auto"/>
+        <w:ind w:left="0" w:leftChars="0" w:right="0" w:rightChars="0" w:firstLine="0" w:firstLineChars="0"/>
+        <w:jc w:val="left"/>
+        <w:textAlignment w:val="auto"/>
+        <w:outlineLvl w:val="9"/>
+      </w:pPr>
+      <w:r>
+        <w:rPr>
+          <w:rFonts w:hint="default"/>
+          <w:lang w:eastAsia="en-US"/>
+        </w:rPr>
+        <w:t xml:space="preserve"> </w:t>
+      </w:r>
+      <w:commentRangeEnd w:id="20"/>
+      <w:r>
+        <w:commentReference w:id="20"/>
+      </w:r>
+    </w:p>
+    <w:p>
+      <w:pPr>
+        <w:pStyle w:val="3"/>
+        <w:keepNext w:val="0"/>
+        <w:keepLines w:val="0"/>
+        <w:pageBreakBefore w:val="0"/>
+        <w:widowControl/>
+        <w:kinsoku/>
+        <w:wordWrap/>
+        <w:overflowPunct/>
+        <w:topLinePunct w:val="0"/>
+        <w:autoSpaceDE/>
+        <w:autoSpaceDN/>
+        <w:bidi w:val="0"/>
+        <w:adjustRightInd/>
+        <w:snapToGrid/>
+        <w:spacing w:before="0" w:after="180" w:line="120" w:lineRule="auto"/>
+        <w:ind w:left="0" w:leftChars="0" w:right="0" w:rightChars="0" w:firstLine="0" w:firstLineChars="0"/>
+        <w:jc w:val="left"/>
+        <w:textAlignment w:val="auto"/>
+        <w:outlineLvl w:val="9"/>
+        <w:rPr>
+          <w:rFonts w:hint="eastAsia"/>
+          <w:lang w:eastAsia="en-US"/>
+        </w:rPr>
+      </w:pPr>
+      <w:r>
+        <w:t xml:space="preserve"> </w:t>
+      </w:r>
+      <w:commentRangeEnd w:id="19"/>
+      <w:r>
+        <w:commentReference w:id="19"/>
+      </w:r>
     </w:p>
     <w:sectPr>
       <w:pgMar w:top="720" w:right="720" w:bottom="720" w:left="720" w:header="720" w:footer="720" w:gutter="0"/>
@@ -1501,7 +5151,7 @@
       </w:r>
     </w:p>
   </w:comment>
-  <w:comment w:id="3" w:author="一阁一瓦" w:date="2022-10-26T11:55:49Z" w:initials="">
+  <w:comment w:id="5" w:author="一阁一瓦" w:date="2022-10-26T11:55:49Z" w:initials="">
     <w:p>
       <w:pPr>
         <w:pStyle w:val="15"/>
@@ -1532,75 +5182,380 @@
           <w:rFonts w:hint="default"/>
           <w:lang w:eastAsia="zh-Hans"/>
         </w:rPr>
-        <w:t>leRow(pathParameters)</w:t>
+        <w:t>leRow(</w:t>
+      </w:r>
+      <w:r>
+        <w:rPr>
+          <w:rFonts w:hint="default"/>
+          <w:lang w:eastAsia="zh-Hans"/>
+        </w:rPr>
+        <w:t>requestHeaders</w:t>
+      </w:r>
+      <w:r>
+        <w:rPr>
+          <w:rFonts w:hint="default"/>
+          <w:lang w:eastAsia="zh-Hans"/>
+        </w:rPr>
+        <w:t>)</w:t>
       </w:r>
     </w:p>
   </w:comment>
-  <w:comment w:id="2" w:author="一阁一瓦" w:date="2022-10-25T19:49:38Z" w:initials="">
-    <w:p>
-      <w:pPr>
-        <w:pStyle w:val="15"/>
-        <w:rPr>
-          <w:rFonts w:hint="eastAsia" w:eastAsiaTheme="minorHAnsi"/>
-          <w:lang w:val="en-US" w:eastAsia="zh-Hans"/>
-        </w:rPr>
-      </w:pPr>
-      <w:r>
-        <w:rPr>
-          <w:rFonts w:hint="eastAsia"/>
-          <w:lang w:val="en-US" w:eastAsia="zh-Hans"/>
-        </w:rPr>
-        <w:t>re</w:t>
-      </w:r>
-      <w:r>
-        <w:rPr>
-          <w:rFonts w:hint="default"/>
-          <w:lang w:eastAsia="zh-Hans"/>
-        </w:rPr>
-        <w:t>peatDocPart(apis)</w:t>
-      </w:r>
-    </w:p>
-  </w:comment>
-  <w:comment w:id="1" w:author="一阁一瓦" w:date="2022-10-25T19:31:01Z" w:initials="">
-    <w:p>
-      <w:pPr>
-        <w:pStyle w:val="15"/>
-        <w:rPr>
-          <w:rFonts w:hint="eastAsia"/>
-          <w:lang w:val="ru-RU"/>
-        </w:rPr>
-      </w:pPr>
-      <w:r>
-        <w:rPr>
-          <w:rFonts w:hint="eastAsia"/>
-        </w:rPr>
-        <w:t>repeatDocPart(</w:t>
-      </w:r>
-      <w:r>
-        <w:rPr>
-          <w:rFonts w:hint="eastAsia"/>
-          <w:lang w:val="en-US" w:eastAsia="zh-Hans"/>
-        </w:rPr>
-        <w:t>api</w:t>
-      </w:r>
-      <w:r>
-        <w:rPr>
-          <w:rFonts w:hint="default"/>
-          <w:lang w:eastAsia="zh-Hans"/>
-        </w:rPr>
-        <w:t>Groups</w:t>
-      </w:r>
-      <w:r>
-        <w:rPr>
-          <w:rFonts w:hint="eastAsia"/>
-        </w:rPr>
-        <w:t>)</w:t>
-      </w:r>
-    </w:p>
+  <w:comment w:id="4" w:author="一阁一瓦" w:date="2022-11-28T16:03:27Z" w:initials="">
     <w:p>
       <w:pPr>
         <w:pStyle w:val="15"/>
       </w:pPr>
+      <w:r>
+        <w:t>displayDocPartIf(</w:t>
+      </w:r>
+      <w:r>
+        <w:t>requestHeaders</w:t>
+      </w:r>
+      <w:r>
+        <w:t>.size()&gt;0)</w:t>
+      </w:r>
+    </w:p>
+  </w:comment>
+  <w:comment w:id="7" w:author="一阁一瓦" w:date="2022-10-26T11:55:49Z" w:initials="">
+    <w:p>
+      <w:pPr>
+        <w:pStyle w:val="15"/>
+      </w:pPr>
+      <w:r>
+        <w:rPr>
+          <w:rFonts w:hint="eastAsia"/>
+          <w:lang w:val="en-US" w:eastAsia="zh-Hans"/>
+        </w:rPr>
+        <w:t>rep</w:t>
+      </w:r>
+      <w:r>
+        <w:rPr>
+          <w:rFonts w:hint="default"/>
+          <w:lang w:eastAsia="zh-Hans"/>
+        </w:rPr>
+        <w:t>eat</w:t>
+      </w:r>
+      <w:r>
+        <w:rPr>
+          <w:rFonts w:hint="eastAsia"/>
+          <w:lang w:val="en-US" w:eastAsia="zh-Hans"/>
+        </w:rPr>
+        <w:t>Tab</w:t>
+      </w:r>
+      <w:r>
+        <w:rPr>
+          <w:rFonts w:hint="default"/>
+          <w:lang w:eastAsia="zh-Hans"/>
+        </w:rPr>
+        <w:t>leRow(pathParam</w:t>
+      </w:r>
+      <w:r>
+        <w:rPr>
+          <w:rFonts w:hint="eastAsia"/>
+          <w:lang w:val="en-US" w:eastAsia="zh-Hans"/>
+        </w:rPr>
+        <w:t>s</w:t>
+      </w:r>
+      <w:r>
+        <w:rPr>
+          <w:rFonts w:hint="default"/>
+          <w:lang w:eastAsia="zh-Hans"/>
+        </w:rPr>
+        <w:t>)</w:t>
+      </w:r>
+    </w:p>
+  </w:comment>
+  <w:comment w:id="6" w:author="一阁一瓦" w:date="2022-11-28T16:03:27Z" w:initials="">
+    <w:p>
+      <w:pPr>
+        <w:pStyle w:val="15"/>
+      </w:pPr>
+      <w:r>
+        <w:t>displayDocPartIf(</w:t>
+      </w:r>
+      <w:r>
+        <w:rPr>
+          <w:rFonts w:hint="default"/>
+          <w:lang w:eastAsia="zh-Hans"/>
+        </w:rPr>
+        <w:t>pathParam</w:t>
+      </w:r>
+      <w:r>
+        <w:rPr>
+          <w:rFonts w:hint="eastAsia"/>
+          <w:lang w:val="en-US" w:eastAsia="zh-Hans"/>
+        </w:rPr>
+        <w:t>s</w:t>
+      </w:r>
+      <w:r>
+        <w:t>.size()&gt;0)</w:t>
+      </w:r>
+    </w:p>
+  </w:comment>
+  <w:comment w:id="9" w:author="一阁一瓦" w:date="2022-11-28T15:55:21Z" w:initials="">
+    <w:p>
+      <w:pPr>
+        <w:pStyle w:val="15"/>
+      </w:pPr>
+      <w:r>
+        <w:rPr>
+          <w:rFonts w:hint="eastAsia"/>
+          <w:lang w:val="en-US" w:eastAsia="zh-Hans"/>
+        </w:rPr>
+        <w:t>rep</w:t>
+      </w:r>
+      <w:r>
+        <w:rPr>
+          <w:rFonts w:hint="default"/>
+          <w:lang w:eastAsia="zh-Hans"/>
+        </w:rPr>
+        <w:t>eat</w:t>
+      </w:r>
+      <w:r>
+        <w:rPr>
+          <w:rFonts w:hint="eastAsia"/>
+          <w:lang w:val="en-US" w:eastAsia="zh-Hans"/>
+        </w:rPr>
+        <w:t>Tab</w:t>
+      </w:r>
+      <w:r>
+        <w:rPr>
+          <w:rFonts w:hint="default"/>
+          <w:lang w:eastAsia="zh-Hans"/>
+        </w:rPr>
+        <w:t>leRow(</w:t>
+      </w:r>
+      <w:r>
+        <w:t>queryParams</w:t>
+      </w:r>
+      <w:r>
+        <w:rPr>
+          <w:rFonts w:hint="default"/>
+          <w:lang w:eastAsia="zh-Hans"/>
+        </w:rPr>
+        <w:t>)</w:t>
+      </w:r>
+    </w:p>
+  </w:comment>
+  <w:comment w:id="8" w:author="一阁一瓦" w:date="2022-11-28T15:53:49Z" w:initials="">
+    <w:p>
+      <w:pPr>
+        <w:pStyle w:val="15"/>
+      </w:pPr>
+      <w:r>
+        <w:t>displayDocPartIf(queryParams.size()&gt;0)</w:t>
+      </w:r>
+    </w:p>
+  </w:comment>
+  <w:comment w:id="11" w:author="一阁一瓦" w:date="2022-11-28T16:11:05Z" w:initials="">
+    <w:p>
+      <w:pPr>
+        <w:pStyle w:val="15"/>
+      </w:pPr>
+      <w:r>
+        <w:t>repeatTableRow(requestParams)</w:t>
+      </w:r>
+    </w:p>
+  </w:comment>
+  <w:comment w:id="12" w:author="一阁一瓦" w:date="2022-11-28T17:18:33Z" w:initials="">
+    <w:p>
+      <w:pPr>
+        <w:pStyle w:val="15"/>
+      </w:pPr>
+      <w:r>
+        <w:t>displayDocPartIf(requestExample.jsonBody !=null)</w:t>
+      </w:r>
+    </w:p>
+  </w:comment>
+  <w:comment w:id="10" w:author="一阁一瓦" w:date="2022-11-28T16:08:03Z" w:initials="">
+    <w:p>
+      <w:pPr>
+        <w:pStyle w:val="15"/>
+      </w:pPr>
+      <w:r>
+        <w:t>displayDocPartIf(</w:t>
+      </w:r>
+      <w:r>
+        <w:t>requestParams</w:t>
+      </w:r>
+      <w:r>
+        <w:t>.size()&gt;0)</w:t>
+      </w:r>
+    </w:p>
+  </w:comment>
+  <w:comment w:id="14" w:author="一阁一瓦" w:date="2022-11-28T16:45:05Z" w:initials="">
+    <w:p>
+      <w:pPr>
+        <w:pStyle w:val="15"/>
+      </w:pPr>
+      <w:r>
+        <w:t>repeatTableRow(responseParams)</w:t>
+      </w:r>
+    </w:p>
+  </w:comment>
+  <w:comment w:id="13" w:author="一阁一瓦" w:date="2022-11-28T16:43:00Z" w:initials="">
+    <w:p>
+      <w:pPr>
+        <w:pStyle w:val="15"/>
+      </w:pPr>
+      <w:r>
+        <w:t>displayDocPartIf(responseParams.size&gt;0)</w:t>
+      </w:r>
+    </w:p>
+  </w:comment>
+  <w:comment w:id="15" w:author="一阁一瓦" w:date="2022-11-28T17:16:44Z" w:initials="">
+    <w:p>
+      <w:pPr>
+        <w:pStyle w:val="15"/>
+      </w:pPr>
+      <w:r>
+        <w:t>displayDocPartIf(</w:t>
+      </w:r>
+      <w:r>
+        <w:t>responseUsage</w:t>
+      </w:r>
+      <w:r>
+        <w:t>!=null)</w:t>
+      </w:r>
+    </w:p>
+  </w:comment>
+  <w:comment w:id="16" w:author="一阁一瓦" w:date="2022-11-28T17:10:00Z" w:initials="">
+    <w:p>
+      <w:pPr>
+        <w:pStyle w:val="15"/>
+      </w:pPr>
+      <w:r>
+        <w:t>displayDocPartIf(</w:t>
+      </w:r>
+      <w:r>
+        <w:t>requestUsage</w:t>
+      </w:r>
+      <w:r>
+        <w:t>!=null)</w:t>
+      </w:r>
+    </w:p>
+  </w:comment>
+  <w:comment w:id="3" w:author="一阁一瓦" w:date="2022-11-28T16:53:37Z" w:initials="">
+    <w:p>
+      <w:pPr>
+        <w:pStyle w:val="15"/>
+      </w:pPr>
+      <w:r>
+        <w:rPr>
+          <w:rFonts w:hint="eastAsia"/>
+          <w:lang w:val="en-US" w:eastAsia="zh-Hans"/>
+        </w:rPr>
+        <w:t>re</w:t>
+      </w:r>
+      <w:r>
+        <w:rPr>
+          <w:rFonts w:hint="default"/>
+          <w:lang w:eastAsia="zh-Hans"/>
+        </w:rPr>
+        <w:t>peatDocPart(list)</w:t>
+      </w:r>
+    </w:p>
+  </w:comment>
+  <w:comment w:id="2" w:author="一阁一瓦" w:date="2022-11-27T15:24:23Z" w:initials="">
+    <w:p>
+      <w:pPr>
+        <w:pStyle w:val="15"/>
+      </w:pPr>
+      <w:r>
+        <w:rPr>
+          <w:rFonts w:hint="eastAsia"/>
+          <w:lang w:val="en-US" w:eastAsia="zh-Hans"/>
+        </w:rPr>
+        <w:t>re</w:t>
+      </w:r>
+      <w:r>
+        <w:rPr>
+          <w:rFonts w:hint="default"/>
+          <w:lang w:eastAsia="zh-Hans"/>
+        </w:rPr>
+        <w:t>peatDocPart(childrenApiDocs)</w:t>
+      </w:r>
+    </w:p>
+  </w:comment>
+  <w:comment w:id="1" w:author="一阁一瓦" w:date="2022-11-27T15:16:02Z" w:initials="">
+    <w:p>
+      <w:pPr>
+        <w:pStyle w:val="15"/>
+      </w:pPr>
+      <w:r>
+        <w:rPr>
+          <w:rFonts w:hint="eastAsia"/>
+        </w:rPr>
+        <w:t>repeatDocPart(</w:t>
+      </w:r>
+      <w:r>
+        <w:rPr>
+          <w:rFonts w:hint="default"/>
+        </w:rPr>
+        <w:t>apiDocList</w:t>
+      </w:r>
+      <w:r>
+        <w:rPr>
+          <w:rFonts w:hint="eastAsia"/>
+        </w:rPr>
+        <w:t>)</w:t>
+      </w:r>
+    </w:p>
+  </w:comment>
+  <w:comment w:id="18" w:author="一阁一瓦" w:date="2022-11-28T18:28:54Z" w:initials="">
+    <w:p>
+      <w:pPr>
+        <w:pStyle w:val="15"/>
+      </w:pPr>
+      <w:r>
+        <w:t>repeatTableRow(errorCodeList)</w:t>
+      </w:r>
+    </w:p>
+  </w:comment>
+  <w:comment w:id="17" w:author="一阁一瓦" w:date="2022-11-28T18:12:40Z" w:initials="">
+    <w:p>
+      <w:pPr>
+        <w:pStyle w:val="15"/>
+      </w:pPr>
+      <w:r>
+        <w:t>displayDocPartIf(</w:t>
+      </w:r>
+      <w:r>
+        <w:t>errorCodeList</w:t>
+      </w:r>
+      <w:r>
+        <w:t>.size()&gt;0)</w:t>
+      </w:r>
+    </w:p>
+  </w:comment>
+  <w:comment w:id="21" w:author="一阁一瓦" w:date="2022-11-28T18:25:36Z" w:initials="">
+    <w:p>
+      <w:pPr>
+        <w:pStyle w:val="15"/>
+      </w:pPr>
+      <w:r>
+        <w:t>repeatTableRow(dataDictList)</w:t>
+      </w:r>
+    </w:p>
+  </w:comment>
+  <w:comment w:id="20" w:author="一阁一瓦" w:date="2022-11-28T18:23:49Z" w:initials="">
+    <w:p>
+      <w:pPr>
+        <w:pStyle w:val="15"/>
+      </w:pPr>
+      <w:r>
+        <w:t>repeatDocPart(dictList)</w:t>
+      </w:r>
+    </w:p>
+  </w:comment>
+  <w:comment w:id="19" w:author="一阁一瓦" w:date="2022-11-28T18:34:51Z" w:initials="">
+    <w:p>
+      <w:pPr>
+        <w:pStyle w:val="15"/>
+      </w:pPr>
+      <w:r>
+        <w:t>displayDocPartIf(dictList.size()&gt;0)</w:t>
+      </w:r>
     </w:p>
   </w:comment>
 </w:comments>
@@ -1608,10 +5563,28 @@
 
 <file path=word/commentsExtended.xml><?xml version="1.0" encoding="utf-8"?>
 <w15:commentsEx xmlns:wpc="http://schemas.microsoft.com/office/word/2010/wordprocessingCanvas" xmlns:mc="http://schemas.openxmlformats.org/markup-compatibility/2006" xmlns:o="urn:schemas-microsoft-com:office:office" xmlns:r="http://schemas.openxmlformats.org/officeDocument/2006/relationships" xmlns:m="http://schemas.openxmlformats.org/officeDocument/2006/math" xmlns:v="urn:schemas-microsoft-com:vml" xmlns:wp14="http://schemas.microsoft.com/office/word/2010/wordprocessingDrawing" xmlns:wp="http://schemas.openxmlformats.org/drawingml/2006/wordprocessingDrawing" xmlns:w="http://schemas.openxmlformats.org/wordprocessingml/2006/main" xmlns:w14="http://schemas.microsoft.com/office/word/2010/wordml" xmlns:w15="http://schemas.microsoft.com/office/word/2012/wordml" xmlns:w10="urn:schemas-microsoft-com:office:word" xmlns:wpg="http://schemas.microsoft.com/office/word/2010/wordprocessingGroup" xmlns:wpi="http://schemas.microsoft.com/office/word/2010/wordprocessingInk" xmlns:wne="http://schemas.microsoft.com/office/word/2006/wordml" xmlns:wps="http://schemas.microsoft.com/office/word/2010/wordprocessingShape" xmlns:wpsCustomData="http://www.wps.cn/officeDocument/2013/wpsCustomData" mc:Ignorable="w14 w15 wp14">
-  <w15:commentEx w15:paraId="70FFE60D" w15:done="0"/>
-  <w15:commentEx w15:paraId="3FCE13A7" w15:done="0"/>
-  <w15:commentEx w15:paraId="7767B04B" w15:done="0"/>
-  <w15:commentEx w15:paraId="DB7F4BE9" w15:done="0"/>
+  <w15:commentEx w15:paraId="F7FFB689" w15:done="0"/>
+  <w15:commentEx w15:paraId="3FFE8939" w15:done="0"/>
+  <w15:commentEx w15:paraId="7AF75DCD" w15:done="0"/>
+  <w15:commentEx w15:paraId="5FDFCDF4" w15:done="0"/>
+  <w15:commentEx w15:paraId="EBFFFC14" w15:done="0"/>
+  <w15:commentEx w15:paraId="7B7601EC" w15:done="0"/>
+  <w15:commentEx w15:paraId="E4F7AF29" w15:done="0"/>
+  <w15:commentEx w15:paraId="EDFB79B7" w15:done="0"/>
+  <w15:commentEx w15:paraId="64D068DC" w15:done="0"/>
+  <w15:commentEx w15:paraId="7BF24044" w15:done="0"/>
+  <w15:commentEx w15:paraId="7F6FEB6C" w15:done="0"/>
+  <w15:commentEx w15:paraId="5B7E4C82" w15:done="0"/>
+  <w15:commentEx w15:paraId="0FEEE19D" w15:done="0"/>
+  <w15:commentEx w15:paraId="47E224D8" w15:done="0"/>
+  <w15:commentEx w15:paraId="7FFE4353" w15:done="0"/>
+  <w15:commentEx w15:paraId="BFBDFBD2" w15:done="0"/>
+  <w15:commentEx w15:paraId="7BD38C75" w15:done="0"/>
+  <w15:commentEx w15:paraId="EDFF919B" w15:done="0"/>
+  <w15:commentEx w15:paraId="77DFA8CA" w15:done="0"/>
+  <w15:commentEx w15:paraId="7FFF3943" w15:done="0"/>
+  <w15:commentEx w15:paraId="BFFE96B6" w15:done="0"/>
+  <w15:commentEx w15:paraId="FFBF94C7" w15:done="0"/>
 </w15:commentsEx>
 </file>
 
@@ -1900,6 +5873,7 @@
     <w:name w:val="heading 1"/>
     <w:basedOn w:val="1"/>
     <w:next w:val="3"/>
+    <w:link w:val="78"/>
     <w:qFormat/>
     <w:uiPriority w:val="9"/>
     <w:pPr>
@@ -2824,6 +6798,24 @@
       <w:color w:val="4F81BD" w:themeColor="accent1"/>
       <w:sz w:val="28"/>
       <w:szCs w:val="28"/>
+      <w14:textFill>
+        <w14:solidFill>
+          <w14:schemeClr w14:val="accent1"/>
+        </w14:solidFill>
+      </w14:textFill>
+    </w:rPr>
+  </w:style>
+  <w:style w:type="character" w:customStyle="1" w:styleId="78">
+    <w:name w:val="标题 1 Char"/>
+    <w:link w:val="2"/>
+    <w:uiPriority w:val="9"/>
+    <w:rPr>
+      <w:rFonts w:asciiTheme="majorHAnsi" w:hAnsiTheme="majorHAnsi" w:eastAsiaTheme="majorEastAsia" w:cstheme="majorBidi"/>
+      <w:b/>
+      <w:bCs/>
+      <w:color w:val="4F81BD" w:themeColor="accent1"/>
+      <w:sz w:val="32"/>
+      <w:szCs w:val="32"/>
       <w14:textFill>
         <w14:solidFill>
           <w14:schemeClr w14:val="accent1"/>

</xml_diff>

<commit_message>
Finish Test For .docx Files
</commit_message>
<xml_diff>
--- a/src/main/resources/template/AllInOne.docx
+++ b/src/main/resources/template/AllInOne.docx
@@ -30,9 +30,9 @@
     </w:p>
     <w:tbl>
       <w:tblPr>
-        <w:tblStyle w:val="35"/>
-        <w:tblW w:w="4998" w:type="pct"/>
-        <w:tblInd w:w="0" w:type="dxa"/>
+        <w:tblStyle w:val="37"/>
+        <w:tblW w:w="5000" w:type="pct"/>
+        <w:tblInd w:w="113" w:type="dxa"/>
         <w:tblBorders>
           <w:top w:val="dotted" w:color="000000" w:sz="4" w:space="0"/>
           <w:left w:val="dotted" w:color="000000" w:sz="4" w:space="0"/>
@@ -50,11 +50,11 @@
         </w:tblCellMar>
       </w:tblPr>
       <w:tblGrid>
-        <w:gridCol w:w="2340"/>
-        <w:gridCol w:w="2236"/>
-        <w:gridCol w:w="1015"/>
-        <w:gridCol w:w="1090"/>
-        <w:gridCol w:w="2171"/>
+        <w:gridCol w:w="2120"/>
+        <w:gridCol w:w="2519"/>
+        <w:gridCol w:w="2122"/>
+        <w:gridCol w:w="2123"/>
+        <w:gridCol w:w="2132"/>
       </w:tblGrid>
       <w:tr>
         <w:tblPrEx>
@@ -68,18 +68,21 @@
           </w:tblBorders>
         </w:tblPrEx>
         <w:trPr>
-          <w:trHeight w:val="571" w:hRule="atLeast"/>
-          <w:tblHeader/>
+          <w:trHeight w:val="561" w:hRule="atLeast"/>
         </w:trPr>
         <w:tc>
           <w:tcPr>
-            <w:tcW w:w="1364" w:type="pct"/>
+            <w:tcW w:w="962" w:type="pct"/>
+            <w:tcBorders>
+              <w:top w:val="single" w:color="auto" w:sz="4" w:space="0"/>
+              <w:left w:val="single" w:color="auto" w:sz="4" w:space="0"/>
+            </w:tcBorders>
             <w:shd w:val="clear" w:color="auto" w:fill="242A32"/>
             <w:vAlign w:val="center"/>
           </w:tcPr>
           <w:p>
             <w:pPr>
-              <w:pStyle w:val="31"/>
+              <w:pStyle w:val="33"/>
               <w:keepNext w:val="0"/>
               <w:keepLines w:val="0"/>
               <w:pageBreakBefore w:val="0"/>
@@ -122,13 +125,16 @@
         </w:tc>
         <w:tc>
           <w:tcPr>
-            <w:tcW w:w="1305" w:type="pct"/>
+            <w:tcW w:w="1143" w:type="pct"/>
+            <w:tcBorders>
+              <w:top w:val="single" w:color="auto" w:sz="4" w:space="0"/>
+            </w:tcBorders>
             <w:shd w:val="clear" w:color="auto" w:fill="242A32"/>
             <w:vAlign w:val="center"/>
           </w:tcPr>
           <w:p>
             <w:pPr>
-              <w:pStyle w:val="31"/>
+              <w:pStyle w:val="33"/>
               <w:keepNext w:val="0"/>
               <w:keepLines w:val="0"/>
               <w:pageBreakBefore w:val="0"/>
@@ -171,13 +177,16 @@
         </w:tc>
         <w:tc>
           <w:tcPr>
-            <w:tcW w:w="497" w:type="pct"/>
+            <w:tcW w:w="963" w:type="pct"/>
+            <w:tcBorders>
+              <w:top w:val="single" w:color="auto" w:sz="4" w:space="0"/>
+            </w:tcBorders>
             <w:shd w:val="clear" w:color="auto" w:fill="242A32"/>
             <w:vAlign w:val="center"/>
           </w:tcPr>
           <w:p>
             <w:pPr>
-              <w:pStyle w:val="31"/>
+              <w:pStyle w:val="33"/>
               <w:keepNext w:val="0"/>
               <w:keepLines w:val="0"/>
               <w:pageBreakBefore w:val="0"/>
@@ -220,13 +229,16 @@
         </w:tc>
         <w:tc>
           <w:tcPr>
-            <w:tcW w:w="563" w:type="pct"/>
+            <w:tcW w:w="963" w:type="pct"/>
+            <w:tcBorders>
+              <w:top w:val="single" w:color="auto" w:sz="4" w:space="0"/>
+            </w:tcBorders>
             <w:shd w:val="clear" w:color="auto" w:fill="242A32"/>
             <w:vAlign w:val="center"/>
           </w:tcPr>
           <w:p>
             <w:pPr>
-              <w:pStyle w:val="31"/>
+              <w:pStyle w:val="33"/>
               <w:keepNext w:val="0"/>
               <w:keepLines w:val="0"/>
               <w:pageBreakBefore w:val="0"/>
@@ -269,13 +281,17 @@
         </w:tc>
         <w:tc>
           <w:tcPr>
-            <w:tcW w:w="1268" w:type="pct"/>
+            <w:tcW w:w="967" w:type="pct"/>
+            <w:tcBorders>
+              <w:top w:val="single" w:color="auto" w:sz="4" w:space="0"/>
+              <w:right w:val="single" w:color="auto" w:sz="4" w:space="0"/>
+            </w:tcBorders>
             <w:shd w:val="clear" w:color="auto" w:fill="242A32"/>
             <w:vAlign w:val="center"/>
           </w:tcPr>
           <w:p>
             <w:pPr>
-              <w:pStyle w:val="31"/>
+              <w:pStyle w:val="33"/>
               <w:keepNext w:val="0"/>
               <w:keepLines w:val="0"/>
               <w:pageBreakBefore w:val="0"/>
@@ -329,16 +345,20 @@
           </w:tblBorders>
         </w:tblPrEx>
         <w:trPr>
-          <w:trHeight w:val="567" w:hRule="atLeast"/>
+          <w:trHeight w:val="561" w:hRule="atLeast"/>
         </w:trPr>
         <w:tc>
           <w:tcPr>
-            <w:tcW w:w="1364" w:type="pct"/>
+            <w:tcW w:w="962" w:type="pct"/>
+            <w:tcBorders>
+              <w:left w:val="single" w:color="auto" w:sz="4" w:space="0"/>
+              <w:bottom w:val="single" w:color="auto" w:sz="4" w:space="0"/>
+            </w:tcBorders>
             <w:vAlign w:val="center"/>
           </w:tcPr>
           <w:p>
             <w:pPr>
-              <w:pStyle w:val="31"/>
+              <w:pStyle w:val="33"/>
               <w:keepNext w:val="0"/>
               <w:keepLines w:val="0"/>
               <w:pageBreakBefore w:val="0"/>
@@ -380,12 +400,15 @@
         </w:tc>
         <w:tc>
           <w:tcPr>
-            <w:tcW w:w="1305" w:type="pct"/>
+            <w:tcW w:w="1143" w:type="pct"/>
+            <w:tcBorders>
+              <w:bottom w:val="single" w:color="auto" w:sz="4" w:space="0"/>
+            </w:tcBorders>
             <w:vAlign w:val="center"/>
           </w:tcPr>
           <w:p>
             <w:pPr>
-              <w:pStyle w:val="31"/>
+              <w:pStyle w:val="33"/>
               <w:keepNext w:val="0"/>
               <w:keepLines w:val="0"/>
               <w:pageBreakBefore w:val="0"/>
@@ -426,12 +449,15 @@
         </w:tc>
         <w:tc>
           <w:tcPr>
-            <w:tcW w:w="497" w:type="pct"/>
+            <w:tcW w:w="963" w:type="pct"/>
+            <w:tcBorders>
+              <w:bottom w:val="single" w:color="auto" w:sz="4" w:space="0"/>
+            </w:tcBorders>
             <w:vAlign w:val="center"/>
           </w:tcPr>
           <w:p>
             <w:pPr>
-              <w:pStyle w:val="31"/>
+              <w:pStyle w:val="33"/>
               <w:keepNext w:val="0"/>
               <w:keepLines w:val="0"/>
               <w:pageBreakBefore w:val="0"/>
@@ -474,12 +500,15 @@
         </w:tc>
         <w:tc>
           <w:tcPr>
-            <w:tcW w:w="563" w:type="pct"/>
+            <w:tcW w:w="963" w:type="pct"/>
+            <w:tcBorders>
+              <w:bottom w:val="single" w:color="auto" w:sz="4" w:space="0"/>
+            </w:tcBorders>
             <w:vAlign w:val="center"/>
           </w:tcPr>
           <w:p>
             <w:pPr>
-              <w:pStyle w:val="31"/>
+              <w:pStyle w:val="33"/>
               <w:keepNext w:val="0"/>
               <w:keepLines w:val="0"/>
               <w:pageBreakBefore w:val="0"/>
@@ -521,12 +550,16 @@
         </w:tc>
         <w:tc>
           <w:tcPr>
-            <w:tcW w:w="1268" w:type="pct"/>
+            <w:tcW w:w="967" w:type="pct"/>
+            <w:tcBorders>
+              <w:bottom w:val="single" w:color="auto" w:sz="4" w:space="0"/>
+              <w:right w:val="single" w:color="auto" w:sz="4" w:space="0"/>
+            </w:tcBorders>
             <w:vAlign w:val="center"/>
           </w:tcPr>
           <w:p>
             <w:pPr>
-              <w:pStyle w:val="31"/>
+              <w:pStyle w:val="33"/>
               <w:keepNext w:val="0"/>
               <w:keepLines w:val="0"/>
               <w:pageBreakBefore w:val="0"/>
@@ -562,29 +595,7 @@
                 <w:szCs w:val="21"/>
                 <w:lang w:eastAsia="zh-Hans"/>
               </w:rPr>
-              <w:t>${remark</w:t>
-            </w:r>
-            <w:r>
-              <w:rPr>
-                <w:rFonts w:hint="default" w:ascii="Songti SC Regular" w:hAnsi="Songti SC Regular" w:eastAsia="Songti SC Regular" w:cs="Songti SC Regular"/>
-                <w:b w:val="0"/>
-                <w:color w:val="222A32"/>
-                <w:sz w:val="21"/>
-                <w:szCs w:val="21"/>
-                <w:lang w:eastAsia="zh-Hans"/>
-              </w:rPr>
-              <w:t>s</w:t>
-            </w:r>
-            <w:r>
-              <w:rPr>
-                <w:rFonts w:hint="default" w:ascii="Songti SC Regular" w:hAnsi="Songti SC Regular" w:eastAsia="Songti SC Regular" w:cs="Songti SC Regular"/>
-                <w:b w:val="0"/>
-                <w:color w:val="222A32"/>
-                <w:sz w:val="21"/>
-                <w:szCs w:val="21"/>
-                <w:lang w:eastAsia="zh-Hans"/>
-              </w:rPr>
-              <w:t>}</w:t>
+              <w:t>${remarks}</w:t>
             </w:r>
             <w:commentRangeEnd w:id="0"/>
             <w:r>
@@ -671,7 +682,7 @@
         <w:textAlignment w:val="auto"/>
         <w:outlineLvl w:val="0"/>
         <w:rPr>
-          <w:rStyle w:val="77"/>
+          <w:rStyle w:val="79"/>
           <w:rFonts w:hint="eastAsia" w:ascii="Songti SC Regular" w:hAnsi="Songti SC Regular" w:eastAsia="Songti SC Regular" w:cs="Songti SC Regular"/>
           <w:b/>
           <w:bCs w:val="0"/>
@@ -683,7 +694,7 @@
       <w:commentRangeStart w:id="2"/>
       <w:r>
         <w:rPr>
-          <w:rStyle w:val="77"/>
+          <w:rStyle w:val="79"/>
           <w:rFonts w:hint="default" w:ascii="Songti SC Regular" w:hAnsi="Songti SC Regular" w:eastAsia="Songti SC Regular" w:cs="Songti SC Regular"/>
           <w:b/>
           <w:bCs w:val="0"/>
@@ -691,35 +702,11 @@
           <w:sz w:val="32"/>
           <w:szCs w:val="32"/>
         </w:rPr>
-        <w:t>$</w:t>
-      </w:r>
-      <w:r>
-        <w:rPr>
-          <w:rStyle w:val="77"/>
-          <w:rFonts w:hint="default" w:ascii="Songti SC Regular" w:hAnsi="Songti SC Regular" w:eastAsia="Songti SC Regular" w:cs="Songti SC Regular"/>
-          <w:b/>
-          <w:bCs w:val="0"/>
-          <w:color w:val="222A32"/>
-          <w:sz w:val="32"/>
-          <w:szCs w:val="32"/>
-        </w:rPr>
-        <w:t>{</w:t>
-      </w:r>
-      <w:r>
-        <w:rPr>
-          <w:rStyle w:val="77"/>
-          <w:rFonts w:hint="default" w:ascii="Songti SC Regular" w:hAnsi="Songti SC Regular" w:eastAsia="Songti SC Regular" w:cs="Songti SC Regular"/>
-          <w:b/>
-          <w:bCs w:val="0"/>
-          <w:color w:val="222A32"/>
-          <w:sz w:val="32"/>
-          <w:szCs w:val="32"/>
-        </w:rPr>
-        <w:t>n</w:t>
-      </w:r>
-      <w:r>
-        <w:rPr>
-          <w:rStyle w:val="77"/>
+        <w:t>${</w:t>
+      </w:r>
+      <w:r>
+        <w:rPr>
+          <w:rStyle w:val="79"/>
           <w:rFonts w:hint="eastAsia" w:ascii="Songti SC Regular" w:hAnsi="Songti SC Regular" w:eastAsia="Songti SC Regular" w:cs="Songti SC Regular"/>
           <w:b/>
           <w:bCs w:val="0"/>
@@ -728,11 +715,11 @@
           <w:szCs w:val="32"/>
           <w:lang w:val="en-US" w:eastAsia="zh-Hans"/>
         </w:rPr>
-        <w:t>ame</w:t>
-      </w:r>
-      <w:r>
-        <w:rPr>
-          <w:rStyle w:val="77"/>
+        <w:t>desc</w:t>
+      </w:r>
+      <w:r>
+        <w:rPr>
+          <w:rStyle w:val="79"/>
           <w:rFonts w:hint="default" w:ascii="Songti SC Regular" w:hAnsi="Songti SC Regular" w:eastAsia="Songti SC Regular" w:cs="Songti SC Regular"/>
           <w:b/>
           <w:bCs w:val="0"/>
@@ -783,7 +770,7 @@
       <w:bookmarkStart w:id="1" w:name="获取用户详情列表"/>
       <w:r>
         <w:rPr>
-          <w:rStyle w:val="77"/>
+          <w:rStyle w:val="79"/>
           <w:rFonts w:hint="default" w:ascii="Songti SC Regular" w:hAnsi="Songti SC Regular" w:eastAsia="Songti SC Regular" w:cs="Songti SC Regular"/>
           <w:b/>
           <w:bCs w:val="0"/>
@@ -791,31 +778,7 @@
           <w:sz w:val="28"/>
           <w:szCs w:val="28"/>
         </w:rPr>
-        <w:t>${</w:t>
-      </w:r>
-      <w:r>
-        <w:rPr>
-          <w:rStyle w:val="77"/>
-          <w:rFonts w:hint="default" w:ascii="Songti SC Regular" w:hAnsi="Songti SC Regular" w:eastAsia="Songti SC Regular" w:cs="Songti SC Regular"/>
-          <w:b/>
-          <w:bCs w:val="0"/>
-          <w:color w:val="222A32"/>
-          <w:sz w:val="28"/>
-          <w:szCs w:val="28"/>
-        </w:rPr>
-        <w:t>name</w:t>
-      </w:r>
-      <w:r>
-        <w:rPr>
-          <w:rStyle w:val="77"/>
-          <w:rFonts w:hint="default" w:ascii="Songti SC Regular" w:hAnsi="Songti SC Regular" w:eastAsia="Songti SC Regular" w:cs="Songti SC Regular"/>
-          <w:b/>
-          <w:bCs w:val="0"/>
-          <w:color w:val="222A32"/>
-          <w:sz w:val="28"/>
-          <w:szCs w:val="28"/>
-        </w:rPr>
-        <w:t>}</w:t>
+        <w:t>${desc}</w:t>
       </w:r>
     </w:p>
     <w:p>
@@ -930,29 +893,7 @@
           <w:sz w:val="21"/>
           <w:szCs w:val="21"/>
         </w:rPr>
-        <w:t>${</w:t>
-      </w:r>
-      <w:r>
-        <w:rPr>
-          <w:rFonts w:hint="default" w:ascii="Songti SC Regular" w:hAnsi="Songti SC Regular" w:eastAsia="Songti SC Regular" w:cs="Songti SC Regular"/>
-          <w:b w:val="0"/>
-          <w:bCs/>
-          <w:color w:val="222A32"/>
-          <w:sz w:val="21"/>
-          <w:szCs w:val="21"/>
-        </w:rPr>
-        <w:t>type</w:t>
-      </w:r>
-      <w:r>
-        <w:rPr>
-          <w:rFonts w:hint="default" w:ascii="Songti SC Regular" w:hAnsi="Songti SC Regular" w:eastAsia="Songti SC Regular" w:cs="Songti SC Regular"/>
-          <w:b w:val="0"/>
-          <w:bCs/>
-          <w:color w:val="222A32"/>
-          <w:sz w:val="21"/>
-          <w:szCs w:val="21"/>
-        </w:rPr>
-        <w:t>}</w:t>
+        <w:t>${type}</w:t>
       </w:r>
     </w:p>
     <w:p>
@@ -1123,14 +1064,14 @@
       </w:r>
       <w:r>
         <w:rPr>
-          <w:rFonts w:hint="eastAsia" w:ascii="Songti SC" w:hAnsi="Songti SC" w:eastAsia="Songti SC" w:cs="Songti SC"/>
+          <w:rFonts w:hint="default" w:ascii="Songti SC" w:hAnsi="Songti SC" w:eastAsia="Songti SC" w:cs="Songti SC"/>
           <w:b w:val="0"/>
           <w:bCs/>
           <w:color w:val="222A32"/>
           <w:sz w:val="21"/>
           <w:szCs w:val="21"/>
         </w:rPr>
-        <w:t>desc</w:t>
+        <w:t>detail</w:t>
       </w:r>
       <w:r>
         <w:rPr>
@@ -1188,9 +1129,9 @@
     </w:p>
     <w:tbl>
       <w:tblPr>
-        <w:tblStyle w:val="35"/>
+        <w:tblStyle w:val="37"/>
         <w:tblW w:w="4998" w:type="pct"/>
-        <w:tblInd w:w="0" w:type="dxa"/>
+        <w:tblInd w:w="113" w:type="dxa"/>
         <w:tblBorders>
           <w:top w:val="dotted" w:color="000000" w:sz="4" w:space="0"/>
           <w:left w:val="dotted" w:color="000000" w:sz="4" w:space="0"/>
@@ -1208,11 +1149,11 @@
         </w:tblCellMar>
       </w:tblPr>
       <w:tblGrid>
-        <w:gridCol w:w="2106"/>
-        <w:gridCol w:w="1320"/>
-        <w:gridCol w:w="2272"/>
-        <w:gridCol w:w="1863"/>
-        <w:gridCol w:w="1291"/>
+        <w:gridCol w:w="2620"/>
+        <w:gridCol w:w="1641"/>
+        <w:gridCol w:w="2827"/>
+        <w:gridCol w:w="2318"/>
+        <w:gridCol w:w="1606"/>
       </w:tblGrid>
       <w:tr>
         <w:tblPrEx>
@@ -1236,7 +1177,7 @@
           </w:tcPr>
           <w:p>
             <w:pPr>
-              <w:pStyle w:val="31"/>
+              <w:pStyle w:val="33"/>
               <w:jc w:val="both"/>
               <w:rPr>
                 <w:rFonts w:hint="eastAsia" w:ascii="Songti SC Regular" w:hAnsi="Songti SC Regular" w:eastAsia="Songti SC Regular" w:cs="Songti SC Regular"/>
@@ -1268,7 +1209,7 @@
           </w:tcPr>
           <w:p>
             <w:pPr>
-              <w:pStyle w:val="31"/>
+              <w:pStyle w:val="33"/>
               <w:jc w:val="both"/>
               <w:rPr>
                 <w:rFonts w:hint="eastAsia" w:ascii="Songti SC Regular" w:hAnsi="Songti SC Regular" w:eastAsia="Songti SC Regular" w:cs="Songti SC Regular"/>
@@ -1300,7 +1241,7 @@
           </w:tcPr>
           <w:p>
             <w:pPr>
-              <w:pStyle w:val="31"/>
+              <w:pStyle w:val="33"/>
               <w:jc w:val="both"/>
               <w:rPr>
                 <w:rFonts w:hint="eastAsia" w:ascii="Songti SC Regular" w:hAnsi="Songti SC Regular" w:eastAsia="Songti SC Regular" w:cs="Songti SC Regular"/>
@@ -1332,7 +1273,7 @@
           </w:tcPr>
           <w:p>
             <w:pPr>
-              <w:pStyle w:val="31"/>
+              <w:pStyle w:val="33"/>
               <w:jc w:val="both"/>
               <w:rPr>
                 <w:rFonts w:hint="eastAsia" w:ascii="Songti SC Regular" w:hAnsi="Songti SC Regular" w:eastAsia="Songti SC Regular" w:cs="Songti SC Regular"/>
@@ -1364,7 +1305,7 @@
           </w:tcPr>
           <w:p>
             <w:pPr>
-              <w:pStyle w:val="31"/>
+              <w:pStyle w:val="33"/>
               <w:jc w:val="both"/>
               <w:rPr>
                 <w:rFonts w:hint="eastAsia" w:ascii="Songti SC Regular" w:hAnsi="Songti SC Regular" w:eastAsia="Songti SC Regular" w:cs="Songti SC Regular"/>
@@ -1407,7 +1348,7 @@
           </w:tcPr>
           <w:p>
             <w:pPr>
-              <w:pStyle w:val="31"/>
+              <w:pStyle w:val="33"/>
               <w:jc w:val="both"/>
               <w:rPr>
                 <w:rFonts w:hint="eastAsia" w:ascii="Songti SC Regular" w:hAnsi="Songti SC Regular" w:eastAsia="Songti SC Regular" w:cs="Songti SC Regular"/>
@@ -1437,7 +1378,7 @@
           </w:tcPr>
           <w:p>
             <w:pPr>
-              <w:pStyle w:val="31"/>
+              <w:pStyle w:val="33"/>
               <w:jc w:val="both"/>
               <w:rPr>
                 <w:rFonts w:hint="eastAsia" w:ascii="Songti SC Regular" w:hAnsi="Songti SC Regular" w:eastAsia="Songti SC Regular" w:cs="Songti SC Regular"/>
@@ -1455,8 +1396,27 @@
                 <w:sz w:val="21"/>
                 <w:szCs w:val="21"/>
               </w:rPr>
-              <w:t>${</w:t>
-            </w:r>
+              <w:t>${value}</w:t>
+            </w:r>
+          </w:p>
+        </w:tc>
+        <w:tc>
+          <w:tcPr>
+            <w:tcW w:w="1283" w:type="pct"/>
+            <w:vAlign w:val="center"/>
+          </w:tcPr>
+          <w:p>
+            <w:pPr>
+              <w:pStyle w:val="33"/>
+              <w:jc w:val="both"/>
+              <w:rPr>
+                <w:rFonts w:hint="eastAsia" w:ascii="Songti SC Regular" w:hAnsi="Songti SC Regular" w:eastAsia="Songti SC Regular" w:cs="Songti SC Regular"/>
+                <w:b w:val="0"/>
+                <w:color w:val="222A32"/>
+                <w:sz w:val="21"/>
+                <w:szCs w:val="21"/>
+              </w:rPr>
+            </w:pPr>
             <w:r>
               <w:rPr>
                 <w:rFonts w:hint="default" w:ascii="Songti SC Regular" w:hAnsi="Songti SC Regular" w:eastAsia="Songti SC Regular" w:cs="Songti SC Regular"/>
@@ -1465,8 +1425,27 @@
                 <w:sz w:val="21"/>
                 <w:szCs w:val="21"/>
               </w:rPr>
-              <w:t>value</w:t>
-            </w:r>
+              <w:t>${type}</w:t>
+            </w:r>
+          </w:p>
+        </w:tc>
+        <w:tc>
+          <w:tcPr>
+            <w:tcW w:w="1052" w:type="pct"/>
+            <w:vAlign w:val="center"/>
+          </w:tcPr>
+          <w:p>
+            <w:pPr>
+              <w:pStyle w:val="33"/>
+              <w:jc w:val="both"/>
+              <w:rPr>
+                <w:rFonts w:hint="eastAsia" w:ascii="Songti SC Regular" w:hAnsi="Songti SC Regular" w:eastAsia="Songti SC Regular" w:cs="Songti SC Regular"/>
+                <w:b w:val="0"/>
+                <w:color w:val="222A32"/>
+                <w:sz w:val="21"/>
+                <w:szCs w:val="21"/>
+              </w:rPr>
+            </w:pPr>
             <w:r>
               <w:rPr>
                 <w:rFonts w:hint="default" w:ascii="Songti SC Regular" w:hAnsi="Songti SC Regular" w:eastAsia="Songti SC Regular" w:cs="Songti SC Regular"/>
@@ -1475,18 +1454,18 @@
                 <w:sz w:val="21"/>
                 <w:szCs w:val="21"/>
               </w:rPr>
-              <w:t>}</w:t>
-            </w:r>
-          </w:p>
-        </w:tc>
-        <w:tc>
-          <w:tcPr>
-            <w:tcW w:w="1283" w:type="pct"/>
+              <w:t>${required}</w:t>
+            </w:r>
+          </w:p>
+        </w:tc>
+        <w:tc>
+          <w:tcPr>
+            <w:tcW w:w="729" w:type="pct"/>
             <w:vAlign w:val="center"/>
           </w:tcPr>
           <w:p>
             <w:pPr>
-              <w:pStyle w:val="31"/>
+              <w:pStyle w:val="33"/>
               <w:jc w:val="both"/>
               <w:rPr>
                 <w:rFonts w:hint="eastAsia" w:ascii="Songti SC Regular" w:hAnsi="Songti SC Regular" w:eastAsia="Songti SC Regular" w:cs="Songti SC Regular"/>
@@ -1504,105 +1483,7 @@
                 <w:sz w:val="21"/>
                 <w:szCs w:val="21"/>
               </w:rPr>
-              <w:t>${</w:t>
-            </w:r>
-            <w:r>
-              <w:rPr>
-                <w:rFonts w:hint="default" w:ascii="Songti SC Regular" w:hAnsi="Songti SC Regular" w:eastAsia="Songti SC Regular" w:cs="Songti SC Regular"/>
-                <w:b w:val="0"/>
-                <w:color w:val="222A32"/>
-                <w:sz w:val="21"/>
-                <w:szCs w:val="21"/>
-              </w:rPr>
-              <w:t>type</w:t>
-            </w:r>
-            <w:r>
-              <w:rPr>
-                <w:rFonts w:hint="default" w:ascii="Songti SC Regular" w:hAnsi="Songti SC Regular" w:eastAsia="Songti SC Regular" w:cs="Songti SC Regular"/>
-                <w:b w:val="0"/>
-                <w:color w:val="222A32"/>
-                <w:sz w:val="21"/>
-                <w:szCs w:val="21"/>
-              </w:rPr>
-              <w:t>}</w:t>
-            </w:r>
-          </w:p>
-        </w:tc>
-        <w:tc>
-          <w:tcPr>
-            <w:tcW w:w="1052" w:type="pct"/>
-            <w:vAlign w:val="center"/>
-          </w:tcPr>
-          <w:p>
-            <w:pPr>
-              <w:pStyle w:val="31"/>
-              <w:jc w:val="both"/>
-              <w:rPr>
-                <w:rFonts w:hint="eastAsia" w:ascii="Songti SC Regular" w:hAnsi="Songti SC Regular" w:eastAsia="Songti SC Regular" w:cs="Songti SC Regular"/>
-                <w:b w:val="0"/>
-                <w:color w:val="222A32"/>
-                <w:sz w:val="21"/>
-                <w:szCs w:val="21"/>
-              </w:rPr>
-            </w:pPr>
-            <w:r>
-              <w:rPr>
-                <w:rFonts w:hint="default" w:ascii="Songti SC Regular" w:hAnsi="Songti SC Regular" w:eastAsia="Songti SC Regular" w:cs="Songti SC Regular"/>
-                <w:b w:val="0"/>
-                <w:color w:val="222A32"/>
-                <w:sz w:val="21"/>
-                <w:szCs w:val="21"/>
-              </w:rPr>
-              <w:t>${required}</w:t>
-            </w:r>
-          </w:p>
-        </w:tc>
-        <w:tc>
-          <w:tcPr>
-            <w:tcW w:w="729" w:type="pct"/>
-            <w:vAlign w:val="center"/>
-          </w:tcPr>
-          <w:p>
-            <w:pPr>
-              <w:pStyle w:val="31"/>
-              <w:jc w:val="both"/>
-              <w:rPr>
-                <w:rFonts w:hint="eastAsia" w:ascii="Songti SC Regular" w:hAnsi="Songti SC Regular" w:eastAsia="Songti SC Regular" w:cs="Songti SC Regular"/>
-                <w:b w:val="0"/>
-                <w:color w:val="222A32"/>
-                <w:sz w:val="21"/>
-                <w:szCs w:val="21"/>
-              </w:rPr>
-            </w:pPr>
-            <w:r>
-              <w:rPr>
-                <w:rFonts w:hint="default" w:ascii="Songti SC Regular" w:hAnsi="Songti SC Regular" w:eastAsia="Songti SC Regular" w:cs="Songti SC Regular"/>
-                <w:b w:val="0"/>
-                <w:color w:val="222A32"/>
-                <w:sz w:val="21"/>
-                <w:szCs w:val="21"/>
-              </w:rPr>
-              <w:t>${</w:t>
-            </w:r>
-            <w:r>
-              <w:rPr>
-                <w:rFonts w:hint="default" w:ascii="Songti SC Regular" w:hAnsi="Songti SC Regular" w:eastAsia="Songti SC Regular" w:cs="Songti SC Regular"/>
-                <w:b w:val="0"/>
-                <w:color w:val="222A32"/>
-                <w:sz w:val="21"/>
-                <w:szCs w:val="21"/>
-              </w:rPr>
-              <w:t>desc</w:t>
-            </w:r>
-            <w:r>
-              <w:rPr>
-                <w:rFonts w:hint="default" w:ascii="Songti SC Regular" w:hAnsi="Songti SC Regular" w:eastAsia="Songti SC Regular" w:cs="Songti SC Regular"/>
-                <w:b w:val="0"/>
-                <w:color w:val="222A32"/>
-                <w:sz w:val="21"/>
-                <w:szCs w:val="21"/>
-              </w:rPr>
-              <w:t>}</w:t>
+              <w:t>${desc}</w:t>
             </w:r>
             <w:commentRangeEnd w:id="5"/>
             <w:r>
@@ -1702,9 +1583,9 @@
     </w:p>
     <w:tbl>
       <w:tblPr>
-        <w:tblStyle w:val="35"/>
+        <w:tblStyle w:val="37"/>
         <w:tblW w:w="4998" w:type="pct"/>
-        <w:tblInd w:w="0" w:type="dxa"/>
+        <w:tblInd w:w="113" w:type="dxa"/>
         <w:tblBorders>
           <w:top w:val="dotted" w:color="000000" w:sz="4" w:space="0"/>
           <w:left w:val="dotted" w:color="000000" w:sz="4" w:space="0"/>
@@ -1722,11 +1603,11 @@
         </w:tblCellMar>
       </w:tblPr>
       <w:tblGrid>
-        <w:gridCol w:w="2106"/>
-        <w:gridCol w:w="1320"/>
-        <w:gridCol w:w="2272"/>
-        <w:gridCol w:w="1863"/>
-        <w:gridCol w:w="1291"/>
+        <w:gridCol w:w="2620"/>
+        <w:gridCol w:w="1641"/>
+        <w:gridCol w:w="2827"/>
+        <w:gridCol w:w="2318"/>
+        <w:gridCol w:w="1606"/>
       </w:tblGrid>
       <w:tr>
         <w:tblPrEx>
@@ -1750,7 +1631,7 @@
           </w:tcPr>
           <w:p>
             <w:pPr>
-              <w:pStyle w:val="31"/>
+              <w:pStyle w:val="33"/>
               <w:jc w:val="both"/>
               <w:rPr>
                 <w:rFonts w:hint="eastAsia" w:ascii="Songti SC Regular" w:hAnsi="Songti SC Regular" w:eastAsia="Songti SC Regular" w:cs="Songti SC Regular"/>
@@ -1782,7 +1663,7 @@
           </w:tcPr>
           <w:p>
             <w:pPr>
-              <w:pStyle w:val="31"/>
+              <w:pStyle w:val="33"/>
               <w:jc w:val="both"/>
               <w:rPr>
                 <w:rFonts w:hint="eastAsia" w:ascii="Songti SC Regular" w:hAnsi="Songti SC Regular" w:eastAsia="Songti SC Regular" w:cs="Songti SC Regular"/>
@@ -1814,7 +1695,7 @@
           </w:tcPr>
           <w:p>
             <w:pPr>
-              <w:pStyle w:val="31"/>
+              <w:pStyle w:val="33"/>
               <w:jc w:val="both"/>
               <w:rPr>
                 <w:rFonts w:hint="eastAsia" w:ascii="Songti SC Regular" w:hAnsi="Songti SC Regular" w:eastAsia="Songti SC Regular" w:cs="Songti SC Regular"/>
@@ -1846,7 +1727,7 @@
           </w:tcPr>
           <w:p>
             <w:pPr>
-              <w:pStyle w:val="31"/>
+              <w:pStyle w:val="33"/>
               <w:jc w:val="both"/>
               <w:rPr>
                 <w:rFonts w:hint="eastAsia" w:ascii="Songti SC Regular" w:hAnsi="Songti SC Regular" w:eastAsia="Songti SC Regular" w:cs="Songti SC Regular"/>
@@ -1878,7 +1759,7 @@
           </w:tcPr>
           <w:p>
             <w:pPr>
-              <w:pStyle w:val="31"/>
+              <w:pStyle w:val="33"/>
               <w:jc w:val="both"/>
               <w:rPr>
                 <w:rFonts w:hint="eastAsia" w:ascii="Songti SC Regular" w:hAnsi="Songti SC Regular" w:eastAsia="Songti SC Regular" w:cs="Songti SC Regular"/>
@@ -1921,7 +1802,7 @@
           </w:tcPr>
           <w:p>
             <w:pPr>
-              <w:pStyle w:val="31"/>
+              <w:pStyle w:val="33"/>
               <w:jc w:val="both"/>
               <w:rPr>
                 <w:rFonts w:hint="eastAsia" w:ascii="Songti SC Regular" w:hAnsi="Songti SC Regular" w:eastAsia="Songti SC Regular" w:cs="Songti SC Regular"/>
@@ -1951,7 +1832,7 @@
           </w:tcPr>
           <w:p>
             <w:pPr>
-              <w:pStyle w:val="31"/>
+              <w:pStyle w:val="33"/>
               <w:jc w:val="both"/>
               <w:rPr>
                 <w:rFonts w:hint="eastAsia" w:ascii="Songti SC Regular" w:hAnsi="Songti SC Regular" w:eastAsia="Songti SC Regular" w:cs="Songti SC Regular"/>
@@ -1980,7 +1861,7 @@
           </w:tcPr>
           <w:p>
             <w:pPr>
-              <w:pStyle w:val="31"/>
+              <w:pStyle w:val="33"/>
               <w:jc w:val="both"/>
               <w:rPr>
                 <w:rFonts w:hint="eastAsia" w:ascii="Songti SC Regular" w:hAnsi="Songti SC Regular" w:eastAsia="Songti SC Regular" w:cs="Songti SC Regular"/>
@@ -1998,8 +1879,27 @@
                 <w:sz w:val="21"/>
                 <w:szCs w:val="21"/>
               </w:rPr>
-              <w:t>${</w:t>
-            </w:r>
+              <w:t>${desc}</w:t>
+            </w:r>
+          </w:p>
+        </w:tc>
+        <w:tc>
+          <w:tcPr>
+            <w:tcW w:w="1052" w:type="pct"/>
+            <w:vAlign w:val="center"/>
+          </w:tcPr>
+          <w:p>
+            <w:pPr>
+              <w:pStyle w:val="33"/>
+              <w:jc w:val="both"/>
+              <w:rPr>
+                <w:rFonts w:hint="eastAsia" w:ascii="Songti SC Regular" w:hAnsi="Songti SC Regular" w:eastAsia="Songti SC Regular" w:cs="Songti SC Regular"/>
+                <w:b w:val="0"/>
+                <w:color w:val="222A32"/>
+                <w:sz w:val="21"/>
+                <w:szCs w:val="21"/>
+              </w:rPr>
+            </w:pPr>
             <w:r>
               <w:rPr>
                 <w:rFonts w:hint="default" w:ascii="Songti SC Regular" w:hAnsi="Songti SC Regular" w:eastAsia="Songti SC Regular" w:cs="Songti SC Regular"/>
@@ -2008,8 +1908,27 @@
                 <w:sz w:val="21"/>
                 <w:szCs w:val="21"/>
               </w:rPr>
-              <w:t>desc</w:t>
-            </w:r>
+              <w:t>${required}</w:t>
+            </w:r>
+          </w:p>
+        </w:tc>
+        <w:tc>
+          <w:tcPr>
+            <w:tcW w:w="729" w:type="pct"/>
+            <w:vAlign w:val="center"/>
+          </w:tcPr>
+          <w:p>
+            <w:pPr>
+              <w:pStyle w:val="33"/>
+              <w:jc w:val="both"/>
+              <w:rPr>
+                <w:rFonts w:hint="eastAsia" w:ascii="Songti SC Regular" w:hAnsi="Songti SC Regular" w:eastAsia="Songti SC Regular" w:cs="Songti SC Regular"/>
+                <w:b w:val="0"/>
+                <w:color w:val="222A32"/>
+                <w:sz w:val="21"/>
+                <w:szCs w:val="21"/>
+              </w:rPr>
+            </w:pPr>
             <w:r>
               <w:rPr>
                 <w:rFonts w:hint="default" w:ascii="Songti SC Regular" w:hAnsi="Songti SC Regular" w:eastAsia="Songti SC Regular" w:cs="Songti SC Regular"/>
@@ -2018,85 +1937,7 @@
                 <w:sz w:val="21"/>
                 <w:szCs w:val="21"/>
               </w:rPr>
-              <w:t>}</w:t>
-            </w:r>
-          </w:p>
-        </w:tc>
-        <w:tc>
-          <w:tcPr>
-            <w:tcW w:w="1052" w:type="pct"/>
-            <w:vAlign w:val="center"/>
-          </w:tcPr>
-          <w:p>
-            <w:pPr>
-              <w:pStyle w:val="31"/>
-              <w:jc w:val="both"/>
-              <w:rPr>
-                <w:rFonts w:hint="eastAsia" w:ascii="Songti SC Regular" w:hAnsi="Songti SC Regular" w:eastAsia="Songti SC Regular" w:cs="Songti SC Regular"/>
-                <w:b w:val="0"/>
-                <w:color w:val="222A32"/>
-                <w:sz w:val="21"/>
-                <w:szCs w:val="21"/>
-              </w:rPr>
-            </w:pPr>
-            <w:r>
-              <w:rPr>
-                <w:rFonts w:hint="default" w:ascii="Songti SC Regular" w:hAnsi="Songti SC Regular" w:eastAsia="Songti SC Regular" w:cs="Songti SC Regular"/>
-                <w:b w:val="0"/>
-                <w:color w:val="222A32"/>
-                <w:sz w:val="21"/>
-                <w:szCs w:val="21"/>
-              </w:rPr>
-              <w:t>${required}</w:t>
-            </w:r>
-          </w:p>
-        </w:tc>
-        <w:tc>
-          <w:tcPr>
-            <w:tcW w:w="729" w:type="pct"/>
-            <w:vAlign w:val="center"/>
-          </w:tcPr>
-          <w:p>
-            <w:pPr>
-              <w:pStyle w:val="31"/>
-              <w:jc w:val="both"/>
-              <w:rPr>
-                <w:rFonts w:hint="eastAsia" w:ascii="Songti SC Regular" w:hAnsi="Songti SC Regular" w:eastAsia="Songti SC Regular" w:cs="Songti SC Regular"/>
-                <w:b w:val="0"/>
-                <w:color w:val="222A32"/>
-                <w:sz w:val="21"/>
-                <w:szCs w:val="21"/>
-              </w:rPr>
-            </w:pPr>
-            <w:r>
-              <w:rPr>
-                <w:rFonts w:hint="default" w:ascii="Songti SC Regular" w:hAnsi="Songti SC Regular" w:eastAsia="Songti SC Regular" w:cs="Songti SC Regular"/>
-                <w:b w:val="0"/>
-                <w:color w:val="222A32"/>
-                <w:sz w:val="21"/>
-                <w:szCs w:val="21"/>
-              </w:rPr>
-              <w:t>${</w:t>
-            </w:r>
-            <w:r>
-              <w:rPr>
-                <w:rFonts w:hint="default" w:ascii="Songti SC Regular" w:hAnsi="Songti SC Regular" w:eastAsia="Songti SC Regular" w:cs="Songti SC Regular"/>
-                <w:b w:val="0"/>
-                <w:color w:val="222A32"/>
-                <w:sz w:val="21"/>
-                <w:szCs w:val="21"/>
-              </w:rPr>
-              <w:t>version</w:t>
-            </w:r>
-            <w:r>
-              <w:rPr>
-                <w:rFonts w:hint="default" w:ascii="Songti SC Regular" w:hAnsi="Songti SC Regular" w:eastAsia="Songti SC Regular" w:cs="Songti SC Regular"/>
-                <w:b w:val="0"/>
-                <w:color w:val="222A32"/>
-                <w:sz w:val="21"/>
-                <w:szCs w:val="21"/>
-              </w:rPr>
-              <w:t>}</w:t>
+              <w:t>${version}</w:t>
             </w:r>
             <w:commentRangeEnd w:id="7"/>
             <w:r>
@@ -2192,9 +2033,9 @@
     </w:p>
     <w:tbl>
       <w:tblPr>
-        <w:tblStyle w:val="35"/>
+        <w:tblStyle w:val="37"/>
         <w:tblW w:w="4999" w:type="pct"/>
-        <w:tblInd w:w="0" w:type="dxa"/>
+        <w:tblInd w:w="113" w:type="dxa"/>
         <w:tblBorders>
           <w:top w:val="single" w:color="auto" w:sz="4" w:space="0"/>
           <w:left w:val="single" w:color="auto" w:sz="4" w:space="0"/>
@@ -2212,11 +2053,11 @@
         </w:tblCellMar>
       </w:tblPr>
       <w:tblGrid>
-        <w:gridCol w:w="1937"/>
-        <w:gridCol w:w="1534"/>
-        <w:gridCol w:w="2107"/>
-        <w:gridCol w:w="1703"/>
-        <w:gridCol w:w="1573"/>
+        <w:gridCol w:w="2409"/>
+        <w:gridCol w:w="1909"/>
+        <w:gridCol w:w="2621"/>
+        <w:gridCol w:w="2118"/>
+        <w:gridCol w:w="1957"/>
       </w:tblGrid>
       <w:tr>
         <w:tblPrEx>
@@ -2246,7 +2087,7 @@
           </w:tcPr>
           <w:p>
             <w:pPr>
-              <w:pStyle w:val="31"/>
+              <w:pStyle w:val="33"/>
               <w:keepNext w:val="0"/>
               <w:keepLines w:val="0"/>
               <w:pageBreakBefore w:val="0"/>
@@ -2301,7 +2142,7 @@
           </w:tcPr>
           <w:p>
             <w:pPr>
-              <w:pStyle w:val="31"/>
+              <w:pStyle w:val="33"/>
               <w:keepNext w:val="0"/>
               <w:keepLines w:val="0"/>
               <w:pageBreakBefore w:val="0"/>
@@ -2356,7 +2197,7 @@
           </w:tcPr>
           <w:p>
             <w:pPr>
-              <w:pStyle w:val="31"/>
+              <w:pStyle w:val="33"/>
               <w:keepNext w:val="0"/>
               <w:keepLines w:val="0"/>
               <w:pageBreakBefore w:val="0"/>
@@ -2411,7 +2252,7 @@
           </w:tcPr>
           <w:p>
             <w:pPr>
-              <w:pStyle w:val="31"/>
+              <w:pStyle w:val="33"/>
               <w:keepNext w:val="0"/>
               <w:keepLines w:val="0"/>
               <w:pageBreakBefore w:val="0"/>
@@ -2466,7 +2307,7 @@
           </w:tcPr>
           <w:p>
             <w:pPr>
-              <w:pStyle w:val="31"/>
+              <w:pStyle w:val="33"/>
               <w:keepNext w:val="0"/>
               <w:keepLines w:val="0"/>
               <w:pageBreakBefore w:val="0"/>
@@ -2535,7 +2376,7 @@
           </w:tcPr>
           <w:p>
             <w:pPr>
-              <w:pStyle w:val="31"/>
+              <w:pStyle w:val="33"/>
               <w:jc w:val="left"/>
               <w:rPr>
                 <w:rFonts w:hint="eastAsia" w:ascii="Songti SC Regular" w:hAnsi="Songti SC Regular" w:eastAsia="Songti SC Regular" w:cs="Songti SC Regular"/>
@@ -2571,7 +2412,7 @@
           </w:tcPr>
           <w:p>
             <w:pPr>
-              <w:pStyle w:val="31"/>
+              <w:pStyle w:val="33"/>
               <w:jc w:val="left"/>
               <w:rPr>
                 <w:rFonts w:hint="eastAsia" w:ascii="Songti SC Regular" w:hAnsi="Songti SC Regular" w:eastAsia="Songti SC Regular" w:cs="Songti SC Regular"/>
@@ -2606,7 +2447,7 @@
           </w:tcPr>
           <w:p>
             <w:pPr>
-              <w:pStyle w:val="31"/>
+              <w:pStyle w:val="33"/>
               <w:jc w:val="left"/>
               <w:rPr>
                 <w:rFonts w:hint="eastAsia" w:ascii="Songti SC Regular" w:hAnsi="Songti SC Regular" w:eastAsia="Songti SC Regular" w:cs="Songti SC Regular"/>
@@ -2641,7 +2482,7 @@
           </w:tcPr>
           <w:p>
             <w:pPr>
-              <w:pStyle w:val="31"/>
+              <w:pStyle w:val="33"/>
               <w:jc w:val="left"/>
               <w:rPr>
                 <w:rFonts w:hint="eastAsia" w:ascii="Songti SC Regular" w:hAnsi="Songti SC Regular" w:eastAsia="Songti SC Regular" w:cs="Songti SC Regular"/>
@@ -2676,7 +2517,7 @@
           </w:tcPr>
           <w:p>
             <w:pPr>
-              <w:pStyle w:val="31"/>
+              <w:pStyle w:val="33"/>
               <w:jc w:val="left"/>
               <w:rPr>
                 <w:rFonts w:hint="eastAsia" w:ascii="Songti SC Regular" w:hAnsi="Songti SC Regular" w:eastAsia="Songti SC Regular" w:cs="Songti SC Regular"/>
@@ -2784,9 +2625,9 @@
     </w:p>
     <w:tbl>
       <w:tblPr>
-        <w:tblStyle w:val="35"/>
+        <w:tblStyle w:val="37"/>
         <w:tblW w:w="4999" w:type="pct"/>
-        <w:tblInd w:w="0" w:type="dxa"/>
+        <w:tblInd w:w="113" w:type="dxa"/>
         <w:tblBorders>
           <w:top w:val="dotted" w:color="000000" w:sz="4" w:space="0"/>
           <w:left w:val="dotted" w:color="000000" w:sz="4" w:space="0"/>
@@ -2804,11 +2645,11 @@
         </w:tblCellMar>
       </w:tblPr>
       <w:tblGrid>
-        <w:gridCol w:w="2025"/>
-        <w:gridCol w:w="1621"/>
-        <w:gridCol w:w="2193"/>
-        <w:gridCol w:w="1790"/>
-        <w:gridCol w:w="1225"/>
+        <w:gridCol w:w="2519"/>
+        <w:gridCol w:w="2017"/>
+        <w:gridCol w:w="2729"/>
+        <w:gridCol w:w="2226"/>
+        <w:gridCol w:w="1523"/>
       </w:tblGrid>
       <w:tr>
         <w:trPr>
@@ -2821,7 +2662,7 @@
           </w:tcPr>
           <w:p>
             <w:pPr>
-              <w:pStyle w:val="31"/>
+              <w:pStyle w:val="33"/>
               <w:jc w:val="left"/>
               <w:rPr>
                 <w:rFonts w:hint="eastAsia" w:ascii="Songti SC Regular" w:hAnsi="Songti SC Regular" w:eastAsia="Songti SC Regular" w:cs="Songti SC Regular"/>
@@ -2852,7 +2693,7 @@
           </w:tcPr>
           <w:p>
             <w:pPr>
-              <w:pStyle w:val="31"/>
+              <w:pStyle w:val="33"/>
               <w:jc w:val="left"/>
               <w:rPr>
                 <w:rFonts w:hint="eastAsia" w:ascii="Songti SC Regular" w:hAnsi="Songti SC Regular" w:eastAsia="Songti SC Regular" w:cs="Songti SC Regular"/>
@@ -2883,7 +2724,7 @@
           </w:tcPr>
           <w:p>
             <w:pPr>
-              <w:pStyle w:val="31"/>
+              <w:pStyle w:val="33"/>
               <w:jc w:val="left"/>
               <w:rPr>
                 <w:rFonts w:hint="eastAsia" w:ascii="Songti SC Regular" w:hAnsi="Songti SC Regular" w:eastAsia="Songti SC Regular" w:cs="Songti SC Regular"/>
@@ -2914,7 +2755,7 @@
           </w:tcPr>
           <w:p>
             <w:pPr>
-              <w:pStyle w:val="31"/>
+              <w:pStyle w:val="33"/>
               <w:jc w:val="left"/>
               <w:rPr>
                 <w:rFonts w:hint="eastAsia" w:ascii="Songti SC Regular" w:hAnsi="Songti SC Regular" w:eastAsia="Songti SC Regular" w:cs="Songti SC Regular"/>
@@ -2945,7 +2786,7 @@
           </w:tcPr>
           <w:p>
             <w:pPr>
-              <w:pStyle w:val="31"/>
+              <w:pStyle w:val="33"/>
               <w:jc w:val="left"/>
               <w:rPr>
                 <w:rFonts w:hint="eastAsia" w:ascii="Songti SC Regular" w:hAnsi="Songti SC Regular" w:eastAsia="Songti SC Regular" w:cs="Songti SC Regular"/>
@@ -2978,7 +2819,7 @@
           </w:tcPr>
           <w:p>
             <w:pPr>
-              <w:pStyle w:val="31"/>
+              <w:pStyle w:val="33"/>
               <w:jc w:val="both"/>
               <w:rPr>
                 <w:rFonts w:hint="eastAsia" w:ascii="Songti SC Regular" w:hAnsi="Songti SC Regular" w:eastAsia="Songti SC Regular" w:cs="Songti SC Regular"/>
@@ -3008,7 +2849,7 @@
           </w:tcPr>
           <w:p>
             <w:pPr>
-              <w:pStyle w:val="31"/>
+              <w:pStyle w:val="33"/>
               <w:jc w:val="both"/>
               <w:rPr>
                 <w:rFonts w:hint="eastAsia" w:ascii="Songti SC Regular" w:hAnsi="Songti SC Regular" w:eastAsia="Songti SC Regular" w:cs="Songti SC Regular"/>
@@ -3037,7 +2878,7 @@
           </w:tcPr>
           <w:p>
             <w:pPr>
-              <w:pStyle w:val="31"/>
+              <w:pStyle w:val="33"/>
               <w:jc w:val="both"/>
               <w:rPr>
                 <w:rFonts w:hint="eastAsia" w:ascii="Songti SC Regular" w:hAnsi="Songti SC Regular" w:eastAsia="Songti SC Regular" w:cs="Songti SC Regular"/>
@@ -3066,7 +2907,7 @@
           </w:tcPr>
           <w:p>
             <w:pPr>
-              <w:pStyle w:val="31"/>
+              <w:pStyle w:val="33"/>
               <w:jc w:val="both"/>
               <w:rPr>
                 <w:rFonts w:hint="eastAsia" w:ascii="Songti SC Regular" w:hAnsi="Songti SC Regular" w:eastAsia="Songti SC Regular" w:cs="Songti SC Regular"/>
@@ -3095,7 +2936,7 @@
           </w:tcPr>
           <w:p>
             <w:pPr>
-              <w:pStyle w:val="31"/>
+              <w:pStyle w:val="33"/>
               <w:jc w:val="both"/>
               <w:rPr>
                 <w:rFonts w:hint="eastAsia" w:ascii="Songti SC Regular" w:hAnsi="Songti SC Regular" w:eastAsia="Songti SC Regular" w:cs="Songti SC Regular"/>
@@ -3220,9 +3061,9 @@
     </w:p>
     <w:tbl>
       <w:tblPr>
-        <w:tblStyle w:val="29"/>
-        <w:tblW w:w="0" w:type="auto"/>
-        <w:tblInd w:w="0" w:type="dxa"/>
+        <w:tblStyle w:val="31"/>
+        <w:tblW w:w="5000" w:type="pct"/>
+        <w:tblInd w:w="113" w:type="dxa"/>
         <w:tblBorders>
           <w:top w:val="none" w:color="auto" w:sz="0" w:space="0"/>
           <w:left w:val="none" w:color="auto" w:sz="0" w:space="0"/>
@@ -3241,7 +3082,7 @@
         </w:tblCellMar>
       </w:tblPr>
       <w:tblGrid>
-        <w:gridCol w:w="8856"/>
+        <w:gridCol w:w="11016"/>
       </w:tblGrid>
       <w:tr>
         <w:tblPrEx>
@@ -3249,7 +3090,7 @@
         </w:tblPrEx>
         <w:tc>
           <w:tcPr>
-            <w:tcW w:w="10296" w:type="dxa"/>
+            <w:tcW w:w="5000" w:type="pct"/>
             <w:shd w:val="clear" w:color="auto" w:fill="242A32"/>
             <w:tcMar>
               <w:top w:w="113" w:type="dxa"/>
@@ -3274,7 +3115,7 @@
               <w:bidi w:val="0"/>
               <w:adjustRightInd/>
               <w:snapToGrid/>
-              <w:spacing w:before="120" w:after="0" w:line="240" w:lineRule="auto"/>
+              <w:spacing w:after="0" w:line="240" w:lineRule="auto"/>
               <w:ind w:left="0" w:leftChars="0" w:right="0" w:rightChars="0" w:firstLine="0" w:firstLineChars="0"/>
               <w:jc w:val="left"/>
               <w:textAlignment w:val="auto"/>
@@ -3283,22 +3124,36 @@
                 <w:rFonts w:hint="eastAsia" w:ascii="Songti SC Bold" w:hAnsi="Songti SC Bold" w:eastAsia="Songti SC Bold" w:cs="Songti SC Bold"/>
                 <w:b/>
                 <w:bCs/>
-                <w:color w:val="E4EAED"/>
+                <w:color w:val="FFFFFF" w:themeColor="background1"/>
                 <w:sz w:val="21"/>
                 <w:szCs w:val="21"/>
                 <w:vertAlign w:val="baseline"/>
-              </w:rPr>
-            </w:pPr>
-            <w:r>
-              <w:rPr>
-                <w:rStyle w:val="42"/>
+                <w14:textFill>
+                  <w14:solidFill>
+                    <w14:schemeClr w14:val="bg1"/>
+                  </w14:solidFill>
+                </w14:textFill>
+              </w:rPr>
+            </w:pPr>
+            <w:r>
+              <w:rPr>
+                <w:rStyle w:val="28"/>
                 <w:rFonts w:hint="eastAsia" w:ascii="Songti SC Bold" w:hAnsi="Songti SC Bold" w:eastAsia="Songti SC Bold" w:cs="Songti SC Bold"/>
                 <w:b/>
                 <w:bCs/>
-                <w:color w:val="E4EAED"/>
-                <w:sz w:val="21"/>
-                <w:szCs w:val="21"/>
-                <w:lang w:eastAsia="en-US" w:bidi="ar-SA"/>
+                <w:i w:val="0"/>
+                <w:caps w:val="0"/>
+                <w:color w:val="FFFFFF" w:themeColor="background1"/>
+                <w:spacing w:val="0"/>
+                <w:kern w:val="0"/>
+                <w:sz w:val="21"/>
+                <w:szCs w:val="21"/>
+                <w:lang w:val="en-US" w:eastAsia="en-US" w:bidi="ar"/>
+                <w14:textFill>
+                  <w14:solidFill>
+                    <w14:schemeClr w14:val="bg1"/>
+                  </w14:solidFill>
+                </w14:textFill>
               </w:rPr>
               <w:t>${requestExample.jsonBody}</w:t>
             </w:r>
@@ -3441,9 +3296,9 @@
     </w:p>
     <w:tbl>
       <w:tblPr>
-        <w:tblStyle w:val="35"/>
+        <w:tblStyle w:val="37"/>
         <w:tblW w:w="4998" w:type="pct"/>
-        <w:tblInd w:w="0" w:type="dxa"/>
+        <w:tblInd w:w="113" w:type="dxa"/>
         <w:tblBorders>
           <w:top w:val="dotted" w:color="000000" w:sz="4" w:space="0"/>
           <w:left w:val="dotted" w:color="000000" w:sz="4" w:space="0"/>
@@ -3461,10 +3316,10 @@
         </w:tblCellMar>
       </w:tblPr>
       <w:tblGrid>
-        <w:gridCol w:w="2096"/>
-        <w:gridCol w:w="1656"/>
-        <w:gridCol w:w="3850"/>
-        <w:gridCol w:w="1250"/>
+        <w:gridCol w:w="2608"/>
+        <w:gridCol w:w="2060"/>
+        <w:gridCol w:w="4789"/>
+        <w:gridCol w:w="1555"/>
       </w:tblGrid>
       <w:tr>
         <w:tblPrEx>
@@ -3488,7 +3343,7 @@
           </w:tcPr>
           <w:p>
             <w:pPr>
-              <w:pStyle w:val="31"/>
+              <w:pStyle w:val="33"/>
               <w:jc w:val="left"/>
               <w:rPr>
                 <w:rFonts w:hint="eastAsia" w:ascii="Songti SC Regular" w:hAnsi="Songti SC Regular" w:eastAsia="Songti SC Regular" w:cs="Songti SC Regular"/>
@@ -3520,7 +3375,7 @@
           </w:tcPr>
           <w:p>
             <w:pPr>
-              <w:pStyle w:val="31"/>
+              <w:pStyle w:val="33"/>
               <w:jc w:val="left"/>
               <w:rPr>
                 <w:rFonts w:hint="eastAsia" w:ascii="Songti SC Regular" w:hAnsi="Songti SC Regular" w:eastAsia="Songti SC Regular" w:cs="Songti SC Regular"/>
@@ -3552,7 +3407,7 @@
           </w:tcPr>
           <w:p>
             <w:pPr>
-              <w:pStyle w:val="31"/>
+              <w:pStyle w:val="33"/>
               <w:jc w:val="left"/>
               <w:rPr>
                 <w:rFonts w:hint="eastAsia" w:ascii="Songti SC Regular" w:hAnsi="Songti SC Regular" w:eastAsia="Songti SC Regular" w:cs="Songti SC Regular"/>
@@ -3584,7 +3439,7 @@
           </w:tcPr>
           <w:p>
             <w:pPr>
-              <w:pStyle w:val="31"/>
+              <w:pStyle w:val="33"/>
               <w:jc w:val="left"/>
               <w:rPr>
                 <w:rFonts w:hint="eastAsia" w:ascii="Songti SC Regular" w:hAnsi="Songti SC Regular" w:eastAsia="Songti SC Regular" w:cs="Songti SC Regular"/>
@@ -3620,7 +3475,7 @@
           </w:tcPr>
           <w:p>
             <w:pPr>
-              <w:pStyle w:val="31"/>
+              <w:pStyle w:val="33"/>
               <w:jc w:val="left"/>
               <w:rPr>
                 <w:rFonts w:hint="eastAsia" w:ascii="Songti SC Regular" w:hAnsi="Songti SC Regular" w:eastAsia="Songti SC Regular" w:cs="Songti SC Regular"/>
@@ -3650,7 +3505,7 @@
           </w:tcPr>
           <w:p>
             <w:pPr>
-              <w:pStyle w:val="31"/>
+              <w:pStyle w:val="33"/>
               <w:jc w:val="left"/>
               <w:rPr>
                 <w:rFonts w:hint="eastAsia" w:ascii="Songti SC Regular" w:hAnsi="Songti SC Regular" w:eastAsia="Songti SC Regular" w:cs="Songti SC Regular"/>
@@ -3679,7 +3534,7 @@
           </w:tcPr>
           <w:p>
             <w:pPr>
-              <w:pStyle w:val="31"/>
+              <w:pStyle w:val="33"/>
               <w:jc w:val="left"/>
               <w:rPr>
                 <w:rFonts w:hint="eastAsia" w:ascii="Songti SC Regular" w:hAnsi="Songti SC Regular" w:eastAsia="Songti SC Regular" w:cs="Songti SC Regular"/>
@@ -3708,7 +3563,7 @@
           </w:tcPr>
           <w:p>
             <w:pPr>
-              <w:pStyle w:val="31"/>
+              <w:pStyle w:val="33"/>
               <w:jc w:val="left"/>
               <w:rPr>
                 <w:rFonts w:hint="eastAsia" w:ascii="Songti SC Regular" w:hAnsi="Songti SC Regular" w:eastAsia="Songti SC Regular" w:cs="Songti SC Regular"/>
@@ -3780,7 +3635,7 @@
     </w:p>
     <w:p>
       <w:pPr>
-        <w:pStyle w:val="23"/>
+        <w:pStyle w:val="24"/>
         <w:keepNext w:val="0"/>
         <w:keepLines w:val="0"/>
         <w:pageBreakBefore w:val="0"/>
@@ -3825,9 +3680,9 @@
     </w:p>
     <w:tbl>
       <w:tblPr>
-        <w:tblStyle w:val="29"/>
-        <w:tblW w:w="0" w:type="auto"/>
-        <w:tblInd w:w="0" w:type="dxa"/>
+        <w:tblStyle w:val="31"/>
+        <w:tblW w:w="5000" w:type="pct"/>
+        <w:tblInd w:w="113" w:type="dxa"/>
         <w:tblBorders>
           <w:top w:val="none" w:color="auto" w:sz="0" w:space="0"/>
           <w:left w:val="none" w:color="auto" w:sz="0" w:space="0"/>
@@ -3846,7 +3701,7 @@
         </w:tblCellMar>
       </w:tblPr>
       <w:tblGrid>
-        <w:gridCol w:w="8856"/>
+        <w:gridCol w:w="11016"/>
       </w:tblGrid>
       <w:tr>
         <w:tblPrEx>
@@ -3862,7 +3717,7 @@
         </w:tblPrEx>
         <w:tc>
           <w:tcPr>
-            <w:tcW w:w="10296" w:type="dxa"/>
+            <w:tcW w:w="5000" w:type="pct"/>
             <w:shd w:val="clear" w:color="auto" w:fill="242A32"/>
             <w:tcMar>
               <w:top w:w="113" w:type="dxa"/>
@@ -3874,7 +3729,7 @@
           </w:tcPr>
           <w:p>
             <w:pPr>
-              <w:pStyle w:val="43"/>
+              <w:pStyle w:val="45"/>
               <w:keepNext w:val="0"/>
               <w:keepLines w:val="0"/>
               <w:pageBreakBefore w:val="0"/>
@@ -3891,31 +3746,236 @@
               <w:bidi w:val="0"/>
               <w:adjustRightInd/>
               <w:snapToGrid/>
-              <w:spacing w:after="200" w:line="240" w:lineRule="auto"/>
+              <w:spacing w:after="0" w:line="240" w:lineRule="auto"/>
               <w:ind w:left="0" w:leftChars="0" w:right="0" w:rightChars="0" w:firstLine="0" w:firstLineChars="0"/>
               <w:jc w:val="left"/>
               <w:textAlignment w:val="auto"/>
               <w:outlineLvl w:val="9"/>
               <w:rPr>
-                <w:rFonts w:hint="eastAsia" w:ascii="Songti SC Regular" w:hAnsi="Songti SC Regular" w:eastAsia="Songti SC Regular" w:cs="Songti SC Regular"/>
-                <w:color w:val="E4EAED"/>
+                <w:rFonts w:hint="eastAsia" w:ascii="Songti SC Bold" w:hAnsi="Songti SC Bold" w:eastAsia="Songti SC Bold" w:cs="Songti SC Bold"/>
+                <w:b/>
+                <w:bCs/>
+                <w:color w:val="FFFFFF" w:themeColor="background1"/>
                 <w:sz w:val="21"/>
                 <w:szCs w:val="21"/>
                 <w:vertAlign w:val="baseline"/>
                 <w:lang w:val="en-US" w:eastAsia="en-US"/>
-              </w:rPr>
-            </w:pPr>
-            <w:r>
-              <w:rPr>
-                <w:rStyle w:val="42"/>
+                <w14:textFill>
+                  <w14:solidFill>
+                    <w14:schemeClr w14:val="bg1"/>
+                  </w14:solidFill>
+                </w14:textFill>
+              </w:rPr>
+            </w:pPr>
+            <w:bookmarkStart w:id="2" w:name="_GoBack"/>
+            <w:r>
+              <w:rPr>
+                <w:rStyle w:val="28"/>
                 <w:rFonts w:hint="eastAsia" w:ascii="Songti SC Bold" w:hAnsi="Songti SC Bold" w:eastAsia="Songti SC Bold" w:cs="Songti SC Bold"/>
                 <w:b/>
                 <w:bCs/>
-                <w:color w:val="E4EAED"/>
-                <w:sz w:val="21"/>
-                <w:szCs w:val="21"/>
+                <w:i w:val="0"/>
+                <w:caps w:val="0"/>
+                <w:color w:val="FFFFFF" w:themeColor="background1"/>
+                <w:spacing w:val="0"/>
+                <w:kern w:val="0"/>
+                <w:sz w:val="21"/>
+                <w:szCs w:val="21"/>
+                <w:lang w:val="en-US" w:eastAsia="en-US" w:bidi="ar"/>
+                <w14:textFill>
+                  <w14:solidFill>
+                    <w14:schemeClr w14:val="bg1"/>
+                  </w14:solidFill>
+                </w14:textFill>
               </w:rPr>
               <w:t>${responseUsage}</w:t>
+            </w:r>
+          </w:p>
+        </w:tc>
+      </w:tr>
+      <w:bookmarkEnd w:id="2"/>
+    </w:tbl>
+    <w:p>
+      <w:pPr>
+        <w:pStyle w:val="3"/>
+        <w:keepNext w:val="0"/>
+        <w:keepLines w:val="0"/>
+        <w:pageBreakBefore w:val="0"/>
+        <w:widowControl/>
+        <w:kinsoku/>
+        <w:wordWrap/>
+        <w:overflowPunct/>
+        <w:topLinePunct w:val="0"/>
+        <w:autoSpaceDE/>
+        <w:autoSpaceDN/>
+        <w:bidi w:val="0"/>
+        <w:adjustRightInd/>
+        <w:snapToGrid/>
+        <w:spacing w:before="0" w:after="180" w:line="120" w:lineRule="auto"/>
+        <w:ind w:left="0" w:leftChars="0" w:right="0" w:rightChars="0" w:firstLine="0" w:firstLineChars="0"/>
+        <w:jc w:val="left"/>
+        <w:textAlignment w:val="auto"/>
+        <w:outlineLvl w:val="9"/>
+        <w:rPr>
+          <w:rFonts w:hint="default"/>
+          <w:lang w:eastAsia="en-US"/>
+        </w:rPr>
+      </w:pPr>
+      <w:r>
+        <w:rPr>
+          <w:rFonts w:hint="default"/>
+          <w:lang w:eastAsia="en-US"/>
+        </w:rPr>
+        <w:t xml:space="preserve"> </w:t>
+      </w:r>
+      <w:commentRangeEnd w:id="15"/>
+      <w:r>
+        <w:commentReference w:id="15"/>
+      </w:r>
+    </w:p>
+    <w:p>
+      <w:pPr>
+        <w:pStyle w:val="3"/>
+        <w:keepNext w:val="0"/>
+        <w:keepLines w:val="0"/>
+        <w:pageBreakBefore w:val="0"/>
+        <w:widowControl/>
+        <w:kinsoku/>
+        <w:wordWrap/>
+        <w:overflowPunct/>
+        <w:topLinePunct w:val="0"/>
+        <w:autoSpaceDE/>
+        <w:autoSpaceDN/>
+        <w:bidi w:val="0"/>
+        <w:adjustRightInd/>
+        <w:snapToGrid/>
+        <w:spacing w:before="180" w:after="180" w:line="240" w:lineRule="auto"/>
+        <w:ind w:left="0" w:leftChars="0" w:right="0" w:rightChars="0" w:firstLine="0" w:firstLineChars="0"/>
+        <w:jc w:val="left"/>
+        <w:textAlignment w:val="auto"/>
+        <w:outlineLvl w:val="9"/>
+        <w:rPr>
+          <w:rFonts w:hint="eastAsia" w:ascii="Songti SC Regular" w:hAnsi="Songti SC Regular" w:eastAsia="Songti SC Regular" w:cs="Songti SC Regular"/>
+          <w:b/>
+          <w:bCs/>
+          <w:color w:val="222A32"/>
+        </w:rPr>
+      </w:pPr>
+      <w:commentRangeStart w:id="16"/>
+      <w:r>
+        <w:rPr>
+          <w:rFonts w:hint="eastAsia" w:ascii="Songti SC Regular" w:hAnsi="Songti SC Regular" w:eastAsia="Songti SC Regular" w:cs="Songti SC Regular"/>
+          <w:b/>
+          <w:bCs/>
+          <w:color w:val="222A32"/>
+        </w:rPr>
+        <w:t>Request-example:</w:t>
+      </w:r>
+    </w:p>
+    <w:tbl>
+      <w:tblPr>
+        <w:tblStyle w:val="31"/>
+        <w:tblW w:w="5000" w:type="pct"/>
+        <w:tblInd w:w="113" w:type="dxa"/>
+        <w:tblBorders>
+          <w:top w:val="none" w:color="auto" w:sz="0" w:space="0"/>
+          <w:left w:val="none" w:color="auto" w:sz="0" w:space="0"/>
+          <w:bottom w:val="none" w:color="auto" w:sz="0" w:space="0"/>
+          <w:right w:val="none" w:color="auto" w:sz="0" w:space="0"/>
+          <w:insideH w:val="none" w:color="auto" w:sz="0" w:space="0"/>
+          <w:insideV w:val="none" w:color="auto" w:sz="0" w:space="0"/>
+        </w:tblBorders>
+        <w:shd w:val="clear" w:color="auto" w:fill="242A32"/>
+        <w:tblLayout w:type="autofit"/>
+        <w:tblCellMar>
+          <w:top w:w="0" w:type="dxa"/>
+          <w:left w:w="108" w:type="dxa"/>
+          <w:bottom w:w="0" w:type="dxa"/>
+          <w:right w:w="108" w:type="dxa"/>
+        </w:tblCellMar>
+      </w:tblPr>
+      <w:tblGrid>
+        <w:gridCol w:w="11016"/>
+      </w:tblGrid>
+      <w:tr>
+        <w:tblPrEx>
+          <w:tblBorders>
+            <w:top w:val="none" w:color="auto" w:sz="0" w:space="0"/>
+            <w:left w:val="none" w:color="auto" w:sz="0" w:space="0"/>
+            <w:bottom w:val="none" w:color="auto" w:sz="0" w:space="0"/>
+            <w:right w:val="none" w:color="auto" w:sz="0" w:space="0"/>
+            <w:insideH w:val="none" w:color="auto" w:sz="0" w:space="0"/>
+            <w:insideV w:val="none" w:color="auto" w:sz="0" w:space="0"/>
+          </w:tblBorders>
+          <w:shd w:val="clear" w:color="auto" w:fill="242A32"/>
+        </w:tblPrEx>
+        <w:tc>
+          <w:tcPr>
+            <w:tcW w:w="5000" w:type="pct"/>
+            <w:shd w:val="clear" w:color="auto" w:fill="242A32"/>
+            <w:tcMar>
+              <w:top w:w="113" w:type="dxa"/>
+              <w:left w:w="108" w:type="dxa"/>
+              <w:bottom w:w="113" w:type="dxa"/>
+              <w:right w:w="108" w:type="dxa"/>
+            </w:tcMar>
+            <w:vAlign w:val="top"/>
+          </w:tcPr>
+          <w:p>
+            <w:pPr>
+              <w:pStyle w:val="45"/>
+              <w:keepNext w:val="0"/>
+              <w:keepLines w:val="0"/>
+              <w:pageBreakBefore w:val="0"/>
+              <w:widowControl/>
+              <w:pBdr>
+                <w:bottom w:val="none" w:color="auto" w:sz="0" w:space="0"/>
+              </w:pBdr>
+              <w:kinsoku/>
+              <w:wordWrap w:val="0"/>
+              <w:overflowPunct/>
+              <w:topLinePunct w:val="0"/>
+              <w:autoSpaceDE/>
+              <w:autoSpaceDN/>
+              <w:bidi w:val="0"/>
+              <w:adjustRightInd/>
+              <w:snapToGrid/>
+              <w:spacing w:after="0" w:line="240" w:lineRule="auto"/>
+              <w:ind w:right="0" w:rightChars="0"/>
+              <w:jc w:val="left"/>
+              <w:textAlignment w:val="auto"/>
+              <w:outlineLvl w:val="9"/>
+              <w:rPr>
+                <w:rFonts w:hint="eastAsia" w:ascii="Songti SC Bold" w:hAnsi="Songti SC Bold" w:eastAsia="Songti SC Bold" w:cs="Songti SC Bold"/>
+                <w:b/>
+                <w:bCs/>
+                <w:color w:val="FFFFFF" w:themeColor="background1"/>
+                <w:sz w:val="21"/>
+                <w:szCs w:val="21"/>
+                <w:vertAlign w:val="baseline"/>
+                <w14:textFill>
+                  <w14:solidFill>
+                    <w14:schemeClr w14:val="bg1"/>
+                  </w14:solidFill>
+                </w14:textFill>
+              </w:rPr>
+            </w:pPr>
+            <w:r>
+              <w:rPr>
+                <w:rStyle w:val="44"/>
+                <w:rFonts w:hint="eastAsia" w:ascii="Songti SC Bold" w:hAnsi="Songti SC Bold" w:eastAsia="Songti SC Bold" w:cs="Songti SC Bold"/>
+                <w:b/>
+                <w:bCs/>
+                <w:color w:val="FFFFFF" w:themeColor="background1"/>
+                <w:sz w:val="21"/>
+                <w:szCs w:val="21"/>
+                <w14:textFill>
+                  <w14:solidFill>
+                    <w14:schemeClr w14:val="bg1"/>
+                  </w14:solidFill>
+                </w14:textFill>
+              </w:rPr>
+              <w:t>${requestExample.exampleBody}</w:t>
             </w:r>
           </w:p>
         </w:tc>
@@ -3943,185 +4003,6 @@
         <w:textAlignment w:val="auto"/>
         <w:outlineLvl w:val="9"/>
         <w:rPr>
-          <w:rFonts w:hint="default"/>
-          <w:lang w:eastAsia="en-US"/>
-        </w:rPr>
-      </w:pPr>
-      <w:r>
-        <w:rPr>
-          <w:rFonts w:hint="default"/>
-          <w:lang w:eastAsia="en-US"/>
-        </w:rPr>
-        <w:t xml:space="preserve"> </w:t>
-      </w:r>
-      <w:commentRangeEnd w:id="15"/>
-      <w:r>
-        <w:commentReference w:id="15"/>
-      </w:r>
-    </w:p>
-    <w:p>
-      <w:pPr>
-        <w:pStyle w:val="3"/>
-        <w:keepNext w:val="0"/>
-        <w:keepLines w:val="0"/>
-        <w:pageBreakBefore w:val="0"/>
-        <w:widowControl/>
-        <w:kinsoku/>
-        <w:wordWrap/>
-        <w:overflowPunct/>
-        <w:topLinePunct w:val="0"/>
-        <w:autoSpaceDE/>
-        <w:autoSpaceDN/>
-        <w:bidi w:val="0"/>
-        <w:adjustRightInd/>
-        <w:snapToGrid/>
-        <w:spacing w:before="180" w:after="180" w:line="240" w:lineRule="auto"/>
-        <w:ind w:left="0" w:leftChars="0" w:right="0" w:rightChars="0" w:firstLine="0" w:firstLineChars="0"/>
-        <w:jc w:val="left"/>
-        <w:textAlignment w:val="auto"/>
-        <w:outlineLvl w:val="9"/>
-        <w:rPr>
-          <w:rFonts w:hint="eastAsia" w:ascii="Songti SC Regular" w:hAnsi="Songti SC Regular" w:eastAsia="Songti SC Regular" w:cs="Songti SC Regular"/>
-          <w:b/>
-          <w:bCs/>
-          <w:color w:val="222A32"/>
-        </w:rPr>
-      </w:pPr>
-      <w:commentRangeStart w:id="16"/>
-      <w:r>
-        <w:rPr>
-          <w:rFonts w:hint="eastAsia" w:ascii="Songti SC Regular" w:hAnsi="Songti SC Regular" w:eastAsia="Songti SC Regular" w:cs="Songti SC Regular"/>
-          <w:b/>
-          <w:bCs/>
-          <w:color w:val="222A32"/>
-        </w:rPr>
-        <w:t>Request-example:</w:t>
-      </w:r>
-    </w:p>
-    <w:tbl>
-      <w:tblPr>
-        <w:tblStyle w:val="29"/>
-        <w:tblW w:w="0" w:type="auto"/>
-        <w:tblInd w:w="0" w:type="dxa"/>
-        <w:tblBorders>
-          <w:top w:val="none" w:color="auto" w:sz="0" w:space="0"/>
-          <w:left w:val="none" w:color="auto" w:sz="0" w:space="0"/>
-          <w:bottom w:val="none" w:color="auto" w:sz="0" w:space="0"/>
-          <w:right w:val="none" w:color="auto" w:sz="0" w:space="0"/>
-          <w:insideH w:val="none" w:color="auto" w:sz="0" w:space="0"/>
-          <w:insideV w:val="none" w:color="auto" w:sz="0" w:space="0"/>
-        </w:tblBorders>
-        <w:shd w:val="clear" w:color="auto" w:fill="242A32"/>
-        <w:tblLayout w:type="autofit"/>
-        <w:tblCellMar>
-          <w:top w:w="0" w:type="dxa"/>
-          <w:left w:w="108" w:type="dxa"/>
-          <w:bottom w:w="0" w:type="dxa"/>
-          <w:right w:w="108" w:type="dxa"/>
-        </w:tblCellMar>
-      </w:tblPr>
-      <w:tblGrid>
-        <w:gridCol w:w="8856"/>
-      </w:tblGrid>
-      <w:tr>
-        <w:tblPrEx>
-          <w:tblBorders>
-            <w:top w:val="none" w:color="auto" w:sz="0" w:space="0"/>
-            <w:left w:val="none" w:color="auto" w:sz="0" w:space="0"/>
-            <w:bottom w:val="none" w:color="auto" w:sz="0" w:space="0"/>
-            <w:right w:val="none" w:color="auto" w:sz="0" w:space="0"/>
-            <w:insideH w:val="none" w:color="auto" w:sz="0" w:space="0"/>
-            <w:insideV w:val="none" w:color="auto" w:sz="0" w:space="0"/>
-          </w:tblBorders>
-          <w:shd w:val="clear" w:color="auto" w:fill="242A32"/>
-        </w:tblPrEx>
-        <w:trPr>
-          <w:cantSplit/>
-        </w:trPr>
-        <w:tc>
-          <w:tcPr>
-            <w:tcW w:w="10296" w:type="dxa"/>
-            <w:shd w:val="clear" w:color="auto" w:fill="242A32"/>
-            <w:tcMar>
-              <w:top w:w="113" w:type="dxa"/>
-              <w:left w:w="108" w:type="dxa"/>
-              <w:bottom w:w="113" w:type="dxa"/>
-              <w:right w:w="108" w:type="dxa"/>
-            </w:tcMar>
-            <w:vAlign w:val="top"/>
-          </w:tcPr>
-          <w:p>
-            <w:pPr>
-              <w:pStyle w:val="43"/>
-              <w:keepNext w:val="0"/>
-              <w:keepLines w:val="0"/>
-              <w:pageBreakBefore w:val="0"/>
-              <w:widowControl/>
-              <w:pBdr>
-                <w:bottom w:val="none" w:color="auto" w:sz="0" w:space="0"/>
-              </w:pBdr>
-              <w:kinsoku/>
-              <w:wordWrap w:val="0"/>
-              <w:overflowPunct/>
-              <w:topLinePunct w:val="0"/>
-              <w:autoSpaceDE/>
-              <w:autoSpaceDN/>
-              <w:bidi w:val="0"/>
-              <w:adjustRightInd/>
-              <w:snapToGrid/>
-              <w:spacing w:after="200" w:line="240" w:lineRule="auto"/>
-              <w:ind w:left="0" w:leftChars="0" w:right="0" w:rightChars="0" w:firstLine="105" w:firstLineChars="50"/>
-              <w:jc w:val="left"/>
-              <w:textAlignment w:val="auto"/>
-              <w:outlineLvl w:val="9"/>
-              <w:rPr>
-                <w:rFonts w:hint="eastAsia" w:ascii="Songti SC" w:hAnsi="Songti SC" w:eastAsia="Songti SC" w:cs="Songti SC"/>
-                <w:b w:val="0"/>
-                <w:bCs w:val="0"/>
-                <w:color w:val="E4EAED"/>
-                <w:sz w:val="21"/>
-                <w:szCs w:val="21"/>
-                <w:vertAlign w:val="baseline"/>
-              </w:rPr>
-            </w:pPr>
-            <w:r>
-              <w:rPr>
-                <w:rStyle w:val="42"/>
-                <w:rFonts w:hint="eastAsia" w:ascii="Songti SC Bold" w:hAnsi="Songti SC Bold" w:eastAsia="Songti SC Bold" w:cs="Songti SC Bold"/>
-                <w:b/>
-                <w:bCs/>
-                <w:color w:val="E4EAED"/>
-                <w:sz w:val="21"/>
-                <w:szCs w:val="21"/>
-              </w:rPr>
-              <w:t>${requestExample.exampleBody}</w:t>
-            </w:r>
-          </w:p>
-        </w:tc>
-      </w:tr>
-    </w:tbl>
-    <w:p>
-      <w:pPr>
-        <w:pStyle w:val="3"/>
-        <w:keepNext w:val="0"/>
-        <w:keepLines w:val="0"/>
-        <w:pageBreakBefore w:val="0"/>
-        <w:widowControl/>
-        <w:kinsoku/>
-        <w:wordWrap/>
-        <w:overflowPunct/>
-        <w:topLinePunct w:val="0"/>
-        <w:autoSpaceDE/>
-        <w:autoSpaceDN/>
-        <w:bidi w:val="0"/>
-        <w:adjustRightInd/>
-        <w:snapToGrid/>
-        <w:spacing w:before="0" w:after="180" w:line="120" w:lineRule="auto"/>
-        <w:ind w:left="0" w:leftChars="0" w:right="0" w:rightChars="0" w:firstLine="0" w:firstLineChars="0"/>
-        <w:jc w:val="left"/>
-        <w:textAlignment w:val="auto"/>
-        <w:outlineLvl w:val="9"/>
-        <w:rPr>
           <w:rFonts w:hint="default" w:ascii="Songti SC Regular" w:hAnsi="Songti SC Regular" w:eastAsia="Songti SC Regular" w:cs="Songti SC Regular"/>
           <w:b/>
           <w:bCs/>
@@ -4181,8 +4062,6 @@
       <w:r>
         <w:commentReference w:id="1"/>
       </w:r>
-      <w:bookmarkStart w:id="2" w:name="_GoBack"/>
-      <w:bookmarkEnd w:id="2"/>
     </w:p>
     <w:p>
       <w:pPr>
@@ -4242,9 +4121,9 @@
     </w:p>
     <w:tbl>
       <w:tblPr>
-        <w:tblStyle w:val="35"/>
+        <w:tblStyle w:val="37"/>
         <w:tblW w:w="4999" w:type="pct"/>
-        <w:tblInd w:w="0" w:type="dxa"/>
+        <w:tblInd w:w="113" w:type="dxa"/>
         <w:tblBorders>
           <w:top w:val="single" w:color="auto" w:sz="4" w:space="0"/>
           <w:left w:val="single" w:color="auto" w:sz="4" w:space="0"/>
@@ -4262,8 +4141,8 @@
         </w:tblCellMar>
       </w:tblPr>
       <w:tblGrid>
-        <w:gridCol w:w="4917"/>
-        <w:gridCol w:w="3937"/>
+        <w:gridCol w:w="6116"/>
+        <w:gridCol w:w="4898"/>
       </w:tblGrid>
       <w:tr>
         <w:tblPrEx>
@@ -4293,7 +4172,7 @@
           </w:tcPr>
           <w:p>
             <w:pPr>
-              <w:pStyle w:val="31"/>
+              <w:pStyle w:val="33"/>
               <w:keepNext w:val="0"/>
               <w:keepLines w:val="0"/>
               <w:pageBreakBefore w:val="0"/>
@@ -4359,7 +4238,7 @@
           </w:tcPr>
           <w:p>
             <w:pPr>
-              <w:pStyle w:val="31"/>
+              <w:pStyle w:val="33"/>
               <w:keepNext w:val="0"/>
               <w:keepLines w:val="0"/>
               <w:pageBreakBefore w:val="0"/>
@@ -4428,7 +4307,7 @@
           </w:tcPr>
           <w:p>
             <w:pPr>
-              <w:pStyle w:val="31"/>
+              <w:pStyle w:val="33"/>
               <w:jc w:val="both"/>
               <w:rPr>
                 <w:rFonts w:hint="eastAsia" w:ascii="Songti SC Regular" w:hAnsi="Songti SC Regular" w:eastAsia="Songti SC Regular" w:cs="Songti SC Regular"/>
@@ -4464,7 +4343,7 @@
           </w:tcPr>
           <w:p>
             <w:pPr>
-              <w:pStyle w:val="31"/>
+              <w:pStyle w:val="33"/>
               <w:jc w:val="both"/>
               <w:rPr>
                 <w:rFonts w:hint="eastAsia" w:ascii="Songti SC Regular" w:hAnsi="Songti SC Regular" w:eastAsia="Songti SC Regular" w:cs="Songti SC Regular"/>
@@ -4580,29 +4459,7 @@
           <w:sz w:val="32"/>
           <w:szCs w:val="32"/>
         </w:rPr>
-        <w:t>${</w:t>
-      </w:r>
-      <w:r>
-        <w:rPr>
-          <w:rFonts w:hint="default" w:ascii="Songti SC Regular" w:hAnsi="Songti SC Regular" w:eastAsia="Songti SC Regular" w:cs="Songti SC Regular"/>
-          <w:b/>
-          <w:bCs/>
-          <w:color w:val="222A32"/>
-          <w:sz w:val="32"/>
-          <w:szCs w:val="32"/>
-        </w:rPr>
-        <w:t>dictListTitle</w:t>
-      </w:r>
-      <w:r>
-        <w:rPr>
-          <w:rFonts w:hint="default" w:ascii="Songti SC Regular" w:hAnsi="Songti SC Regular" w:eastAsia="Songti SC Regular" w:cs="Songti SC Regular"/>
-          <w:b/>
-          <w:bCs/>
-          <w:color w:val="222A32"/>
-          <w:sz w:val="32"/>
-          <w:szCs w:val="32"/>
-        </w:rPr>
-        <w:t>}</w:t>
+        <w:t>${dictListTitle}</w:t>
       </w:r>
       <w:r>
         <w:rPr>
@@ -4660,9 +4517,9 @@
     </w:p>
     <w:tbl>
       <w:tblPr>
-        <w:tblStyle w:val="35"/>
+        <w:tblStyle w:val="37"/>
         <w:tblW w:w="4999" w:type="pct"/>
-        <w:tblInd w:w="0" w:type="dxa"/>
+        <w:tblInd w:w="113" w:type="dxa"/>
         <w:tblBorders>
           <w:top w:val="single" w:color="auto" w:sz="4" w:space="0"/>
           <w:left w:val="single" w:color="auto" w:sz="4" w:space="0"/>
@@ -4680,9 +4537,9 @@
         </w:tblCellMar>
       </w:tblPr>
       <w:tblGrid>
-        <w:gridCol w:w="3402"/>
-        <w:gridCol w:w="2726"/>
-        <w:gridCol w:w="2726"/>
+        <w:gridCol w:w="4232"/>
+        <w:gridCol w:w="3391"/>
+        <w:gridCol w:w="3391"/>
       </w:tblGrid>
       <w:tr>
         <w:tblPrEx>
@@ -4712,7 +4569,7 @@
           </w:tcPr>
           <w:p>
             <w:pPr>
-              <w:pStyle w:val="31"/>
+              <w:pStyle w:val="33"/>
               <w:keepNext w:val="0"/>
               <w:keepLines w:val="0"/>
               <w:pageBreakBefore w:val="0"/>
@@ -4767,7 +4624,7 @@
           </w:tcPr>
           <w:p>
             <w:pPr>
-              <w:pStyle w:val="31"/>
+              <w:pStyle w:val="33"/>
               <w:keepNext w:val="0"/>
               <w:keepLines w:val="0"/>
               <w:pageBreakBefore w:val="0"/>
@@ -4822,7 +4679,7 @@
           </w:tcPr>
           <w:p>
             <w:pPr>
-              <w:pStyle w:val="31"/>
+              <w:pStyle w:val="33"/>
               <w:keepNext w:val="0"/>
               <w:keepLines w:val="0"/>
               <w:pageBreakBefore w:val="0"/>
@@ -4891,7 +4748,7 @@
           </w:tcPr>
           <w:p>
             <w:pPr>
-              <w:pStyle w:val="31"/>
+              <w:pStyle w:val="33"/>
               <w:jc w:val="both"/>
               <w:rPr>
                 <w:rFonts w:hint="eastAsia" w:ascii="Songti SC Regular" w:hAnsi="Songti SC Regular" w:eastAsia="Songti SC Regular" w:cs="Songti SC Regular"/>
@@ -4927,7 +4784,7 @@
           </w:tcPr>
           <w:p>
             <w:pPr>
-              <w:pStyle w:val="31"/>
+              <w:pStyle w:val="33"/>
               <w:jc w:val="both"/>
               <w:rPr>
                 <w:rFonts w:hint="eastAsia" w:ascii="Songti SC Regular" w:hAnsi="Songti SC Regular" w:eastAsia="Songti SC Regular" w:cs="Songti SC Regular"/>
@@ -4962,7 +4819,7 @@
           </w:tcPr>
           <w:p>
             <w:pPr>
-              <w:pStyle w:val="31"/>
+              <w:pStyle w:val="33"/>
               <w:jc w:val="both"/>
               <w:rPr>
                 <w:rFonts w:hint="eastAsia" w:ascii="Songti SC Regular" w:hAnsi="Songti SC Regular" w:eastAsia="Songti SC Regular" w:cs="Songti SC Regular"/>
@@ -5061,14 +4918,12 @@
     <w:sectPr>
       <w:pgMar w:top="720" w:right="720" w:bottom="720" w:left="720" w:header="720" w:footer="720" w:gutter="0"/>
       <w:pgBorders>
-        <w:top w:val="none" w:sz="0" w:space="0"/>
-        <w:left w:val="none" w:sz="0" w:space="0"/>
-        <w:bottom w:val="none" w:sz="0" w:space="0"/>
-        <w:right w:val="none" w:sz="0" w:space="0"/>
+        <w:top w:val="single" w:color="auto" w:sz="4" w:space="1"/>
+        <w:left w:val="single" w:color="auto" w:sz="4" w:space="4"/>
+        <w:bottom w:val="single" w:color="auto" w:sz="4" w:space="1"/>
+        <w:right w:val="single" w:color="auto" w:sz="4" w:space="4"/>
       </w:pgBorders>
-      <w:cols w:equalWidth="0" w:num="1">
-        <w:col w:w="8640"/>
-      </w:cols>
+      <w:cols w:space="0" w:num="1"/>
       <w:rtlGutter w:val="0"/>
       <w:docGrid w:linePitch="0" w:charSpace="0"/>
     </w:sectPr>
@@ -5182,21 +5037,7 @@
           <w:rFonts w:hint="default"/>
           <w:lang w:eastAsia="zh-Hans"/>
         </w:rPr>
-        <w:t>leRow(</w:t>
-      </w:r>
-      <w:r>
-        <w:rPr>
-          <w:rFonts w:hint="default"/>
-          <w:lang w:eastAsia="zh-Hans"/>
-        </w:rPr>
-        <w:t>requestHeaders</w:t>
-      </w:r>
-      <w:r>
-        <w:rPr>
-          <w:rFonts w:hint="default"/>
-          <w:lang w:eastAsia="zh-Hans"/>
-        </w:rPr>
-        <w:t>)</w:t>
+        <w:t>leRow(requestHeaders)</w:t>
       </w:r>
     </w:p>
   </w:comment>
@@ -5206,13 +5047,7 @@
         <w:pStyle w:val="15"/>
       </w:pPr>
       <w:r>
-        <w:t>displayDocPartIf(</w:t>
-      </w:r>
-      <w:r>
-        <w:t>requestHeaders</w:t>
-      </w:r>
-      <w:r>
-        <w:t>.size()&gt;0)</w:t>
+        <w:t>displayDocPartIf(requestHeaders.size()&gt;0)</w:t>
       </w:r>
     </w:p>
   </w:comment>
@@ -5373,13 +5208,7 @@
         <w:pStyle w:val="15"/>
       </w:pPr>
       <w:r>
-        <w:t>displayDocPartIf(</w:t>
-      </w:r>
-      <w:r>
-        <w:t>requestParams</w:t>
-      </w:r>
-      <w:r>
-        <w:t>.size()&gt;0)</w:t>
+        <w:t>displayDocPartIf(requestParams.size()&gt;0)</w:t>
       </w:r>
     </w:p>
   </w:comment>
@@ -5409,13 +5238,7 @@
         <w:pStyle w:val="15"/>
       </w:pPr>
       <w:r>
-        <w:t>displayDocPartIf(</w:t>
-      </w:r>
-      <w:r>
-        <w:t>responseUsage</w:t>
-      </w:r>
-      <w:r>
-        <w:t>!=null)</w:t>
+        <w:t>displayDocPartIf(responseUsage!=null)</w:t>
       </w:r>
     </w:p>
   </w:comment>
@@ -5425,13 +5248,7 @@
         <w:pStyle w:val="15"/>
       </w:pPr>
       <w:r>
-        <w:t>displayDocPartIf(</w:t>
-      </w:r>
-      <w:r>
-        <w:t>requestUsage</w:t>
-      </w:r>
-      <w:r>
-        <w:t>!=null)</w:t>
+        <w:t>displayDocPartIf(requestUsage!=null)</w:t>
       </w:r>
     </w:p>
   </w:comment>
@@ -5518,13 +5335,7 @@
         <w:pStyle w:val="15"/>
       </w:pPr>
       <w:r>
-        <w:t>displayDocPartIf(</w:t>
-      </w:r>
-      <w:r>
-        <w:t>errorCodeList</w:t>
-      </w:r>
-      <w:r>
-        <w:t>.size()&gt;0)</w:t>
+        <w:t>displayDocPartIf(errorCodeList.size()&gt;0)</w:t>
       </w:r>
     </w:p>
   </w:comment>
@@ -5563,28 +5374,28 @@
 
 <file path=word/commentsExtended.xml><?xml version="1.0" encoding="utf-8"?>
 <w15:commentsEx xmlns:wpc="http://schemas.microsoft.com/office/word/2010/wordprocessingCanvas" xmlns:mc="http://schemas.openxmlformats.org/markup-compatibility/2006" xmlns:o="urn:schemas-microsoft-com:office:office" xmlns:r="http://schemas.openxmlformats.org/officeDocument/2006/relationships" xmlns:m="http://schemas.openxmlformats.org/officeDocument/2006/math" xmlns:v="urn:schemas-microsoft-com:vml" xmlns:wp14="http://schemas.microsoft.com/office/word/2010/wordprocessingDrawing" xmlns:wp="http://schemas.openxmlformats.org/drawingml/2006/wordprocessingDrawing" xmlns:w="http://schemas.openxmlformats.org/wordprocessingml/2006/main" xmlns:w14="http://schemas.microsoft.com/office/word/2010/wordml" xmlns:w15="http://schemas.microsoft.com/office/word/2012/wordml" xmlns:w10="urn:schemas-microsoft-com:office:word" xmlns:wpg="http://schemas.microsoft.com/office/word/2010/wordprocessingGroup" xmlns:wpi="http://schemas.microsoft.com/office/word/2010/wordprocessingInk" xmlns:wne="http://schemas.microsoft.com/office/word/2006/wordml" xmlns:wps="http://schemas.microsoft.com/office/word/2010/wordprocessingShape" xmlns:wpsCustomData="http://www.wps.cn/officeDocument/2013/wpsCustomData" mc:Ignorable="w14 w15 wp14">
-  <w15:commentEx w15:paraId="F7FFB689" w15:done="0"/>
-  <w15:commentEx w15:paraId="3FFE8939" w15:done="0"/>
-  <w15:commentEx w15:paraId="7AF75DCD" w15:done="0"/>
-  <w15:commentEx w15:paraId="5FDFCDF4" w15:done="0"/>
-  <w15:commentEx w15:paraId="EBFFFC14" w15:done="0"/>
-  <w15:commentEx w15:paraId="7B7601EC" w15:done="0"/>
-  <w15:commentEx w15:paraId="E4F7AF29" w15:done="0"/>
-  <w15:commentEx w15:paraId="EDFB79B7" w15:done="0"/>
-  <w15:commentEx w15:paraId="64D068DC" w15:done="0"/>
-  <w15:commentEx w15:paraId="7BF24044" w15:done="0"/>
-  <w15:commentEx w15:paraId="7F6FEB6C" w15:done="0"/>
-  <w15:commentEx w15:paraId="5B7E4C82" w15:done="0"/>
-  <w15:commentEx w15:paraId="0FEEE19D" w15:done="0"/>
-  <w15:commentEx w15:paraId="47E224D8" w15:done="0"/>
-  <w15:commentEx w15:paraId="7FFE4353" w15:done="0"/>
-  <w15:commentEx w15:paraId="BFBDFBD2" w15:done="0"/>
-  <w15:commentEx w15:paraId="7BD38C75" w15:done="0"/>
-  <w15:commentEx w15:paraId="EDFF919B" w15:done="0"/>
-  <w15:commentEx w15:paraId="77DFA8CA" w15:done="0"/>
-  <w15:commentEx w15:paraId="7FFF3943" w15:done="0"/>
-  <w15:commentEx w15:paraId="BFFE96B6" w15:done="0"/>
-  <w15:commentEx w15:paraId="FFBF94C7" w15:done="0"/>
+  <w15:commentEx w15:paraId="64E5EBC5" w15:done="0"/>
+  <w15:commentEx w15:paraId="EB3729B7" w15:done="0"/>
+  <w15:commentEx w15:paraId="DC6F04CF" w15:done="0"/>
+  <w15:commentEx w15:paraId="F2FC361C" w15:done="0"/>
+  <w15:commentEx w15:paraId="479E50BA" w15:done="0"/>
+  <w15:commentEx w15:paraId="6EFF1101" w15:done="0"/>
+  <w15:commentEx w15:paraId="7A57EA5B" w15:done="0"/>
+  <w15:commentEx w15:paraId="75FF1EAA" w15:done="0"/>
+  <w15:commentEx w15:paraId="745FEF38" w15:done="0"/>
+  <w15:commentEx w15:paraId="5FDB61F6" w15:done="0"/>
+  <w15:commentEx w15:paraId="5D976A45" w15:done="0"/>
+  <w15:commentEx w15:paraId="EBBF1CCF" w15:done="0"/>
+  <w15:commentEx w15:paraId="DF7F3310" w15:done="0"/>
+  <w15:commentEx w15:paraId="5F9DB22A" w15:done="0"/>
+  <w15:commentEx w15:paraId="7ABB6345" w15:done="0"/>
+  <w15:commentEx w15:paraId="7F96CD6A" w15:done="0"/>
+  <w15:commentEx w15:paraId="D7F7D988" w15:done="0"/>
+  <w15:commentEx w15:paraId="7D6F22EA" w15:done="0"/>
+  <w15:commentEx w15:paraId="9F631314" w15:done="0"/>
+  <w15:commentEx w15:paraId="AFFD0349" w15:done="0"/>
+  <w15:commentEx w15:paraId="3E2FFAC3" w15:done="0"/>
+  <w15:commentEx w15:paraId="7EADA1ED" w15:done="0"/>
 </w15:commentsEx>
 </file>
 
@@ -5702,10 +5513,10 @@
     <w:lsdException w:unhideWhenUsed="0" w:uiPriority="0" w:semiHidden="0" w:name="HTML Acronym"/>
     <w:lsdException w:unhideWhenUsed="0" w:uiPriority="0" w:semiHidden="0" w:name="HTML Address"/>
     <w:lsdException w:unhideWhenUsed="0" w:uiPriority="0" w:semiHidden="0" w:name="HTML Cite"/>
-    <w:lsdException w:unhideWhenUsed="0" w:uiPriority="0" w:semiHidden="0" w:name="HTML Code"/>
+    <w:lsdException w:qFormat="1" w:unhideWhenUsed="0" w:uiPriority="0" w:semiHidden="0" w:name="HTML Code"/>
     <w:lsdException w:unhideWhenUsed="0" w:uiPriority="0" w:semiHidden="0" w:name="HTML Definition"/>
     <w:lsdException w:unhideWhenUsed="0" w:uiPriority="0" w:semiHidden="0" w:name="HTML Keyboard"/>
-    <w:lsdException w:unhideWhenUsed="0" w:uiPriority="0" w:semiHidden="0" w:name="HTML Preformatted"/>
+    <w:lsdException w:qFormat="1" w:unhideWhenUsed="0" w:uiPriority="0" w:semiHidden="0" w:name="HTML Preformatted"/>
     <w:lsdException w:unhideWhenUsed="0" w:uiPriority="0" w:semiHidden="0" w:name="HTML Sample"/>
     <w:lsdException w:unhideWhenUsed="0" w:uiPriority="0" w:semiHidden="0" w:name="HTML Typewriter"/>
     <w:lsdException w:unhideWhenUsed="0" w:uiPriority="0" w:semiHidden="0" w:name="HTML Variable"/>
@@ -5873,7 +5684,7 @@
     <w:name w:val="heading 1"/>
     <w:basedOn w:val="1"/>
     <w:next w:val="3"/>
-    <w:link w:val="78"/>
+    <w:link w:val="80"/>
     <w:qFormat/>
     <w:uiPriority w:val="9"/>
     <w:pPr>
@@ -5900,7 +5711,7 @@
     <w:name w:val="heading 2"/>
     <w:basedOn w:val="1"/>
     <w:next w:val="3"/>
-    <w:link w:val="77"/>
+    <w:link w:val="79"/>
     <w:unhideWhenUsed/>
     <w:qFormat/>
     <w:uiPriority w:val="9"/>
@@ -6104,13 +5915,13 @@
       </w14:textFill>
     </w:rPr>
   </w:style>
-  <w:style w:type="character" w:default="1" w:styleId="24">
+  <w:style w:type="character" w:default="1" w:styleId="25">
     <w:name w:val="Default Paragraph Font"/>
     <w:unhideWhenUsed/>
     <w:qFormat/>
     <w:uiPriority w:val="0"/>
   </w:style>
-  <w:style w:type="table" w:default="1" w:styleId="28">
+  <w:style w:type="table" w:default="1" w:styleId="30">
     <w:name w:val="Normal Table"/>
     <w:qFormat/>
     <w:uiPriority w:val="0"/>
@@ -6126,7 +5937,7 @@
   <w:style w:type="paragraph" w:styleId="3">
     <w:name w:val="Body Text"/>
     <w:basedOn w:val="1"/>
-    <w:link w:val="26"/>
+    <w:link w:val="27"/>
     <w:qFormat/>
     <w:uiPriority w:val="0"/>
     <w:pPr>
@@ -6268,15 +6079,31 @@
     <w:uiPriority w:val="9"/>
   </w:style>
   <w:style w:type="paragraph" w:styleId="23">
+    <w:name w:val="HTML Preformatted"/>
+    <w:basedOn w:val="1"/>
+    <w:qFormat/>
+    <w:uiPriority w:val="0"/>
+    <w:pPr>
+      <w:jc w:val="left"/>
+    </w:pPr>
+    <w:rPr>
+      <w:rFonts w:ascii="Courier New" w:hAnsi="Courier New" w:cs="Courier New"/>
+      <w:kern w:val="0"/>
+      <w:sz w:val="20"/>
+      <w:szCs w:val="20"/>
+      <w:lang w:val="en-US" w:eastAsia="zh-CN" w:bidi="ar"/>
+    </w:rPr>
+  </w:style>
+  <w:style w:type="paragraph" w:styleId="24">
     <w:name w:val="index 1"/>
     <w:basedOn w:val="1"/>
     <w:next w:val="1"/>
     <w:qFormat/>
     <w:uiPriority w:val="0"/>
   </w:style>
-  <w:style w:type="character" w:styleId="25">
+  <w:style w:type="character" w:styleId="26">
     <w:name w:val="Hyperlink"/>
-    <w:basedOn w:val="26"/>
+    <w:basedOn w:val="27"/>
     <w:qFormat/>
     <w:uiPriority w:val="0"/>
     <w:rPr>
@@ -6288,25 +6115,35 @@
       </w14:textFill>
     </w:rPr>
   </w:style>
-  <w:style w:type="character" w:customStyle="1" w:styleId="26">
+  <w:style w:type="character" w:customStyle="1" w:styleId="27">
     <w:name w:val="Body Text Char"/>
-    <w:basedOn w:val="24"/>
+    <w:basedOn w:val="25"/>
     <w:link w:val="3"/>
     <w:qFormat/>
     <w:uiPriority w:val="0"/>
   </w:style>
-  <w:style w:type="character" w:styleId="27">
+  <w:style w:type="character" w:styleId="28">
+    <w:name w:val="HTML Code"/>
+    <w:basedOn w:val="25"/>
+    <w:qFormat/>
+    <w:uiPriority w:val="0"/>
+    <w:rPr>
+      <w:rFonts w:ascii="DejaVu Sans" w:hAnsi="DejaVu Sans"/>
+      <w:sz w:val="20"/>
+    </w:rPr>
+  </w:style>
+  <w:style w:type="character" w:styleId="29">
     <w:name w:val="footnote reference"/>
-    <w:basedOn w:val="26"/>
+    <w:basedOn w:val="27"/>
     <w:qFormat/>
     <w:uiPriority w:val="0"/>
     <w:rPr>
       <w:vertAlign w:val="superscript"/>
     </w:rPr>
   </w:style>
-  <w:style w:type="table" w:styleId="29">
+  <w:style w:type="table" w:styleId="31">
     <w:name w:val="Table Grid"/>
-    <w:basedOn w:val="28"/>
+    <w:basedOn w:val="30"/>
     <w:qFormat/>
     <w:uiPriority w:val="0"/>
     <w:pPr>
@@ -6327,14 +6164,14 @@
       <w:textDirection w:val="btLr"/>
     </w:tcPr>
   </w:style>
-  <w:style w:type="paragraph" w:customStyle="1" w:styleId="30">
+  <w:style w:type="paragraph" w:customStyle="1" w:styleId="32">
     <w:name w:val="First Paragraph"/>
     <w:basedOn w:val="3"/>
     <w:next w:val="3"/>
     <w:qFormat/>
     <w:uiPriority w:val="0"/>
   </w:style>
-  <w:style w:type="paragraph" w:customStyle="1" w:styleId="31">
+  <w:style w:type="paragraph" w:customStyle="1" w:styleId="33">
     <w:name w:val="Compact"/>
     <w:basedOn w:val="3"/>
     <w:qFormat/>
@@ -6343,7 +6180,7 @@
       <w:spacing w:before="36" w:after="36"/>
     </w:pPr>
   </w:style>
-  <w:style w:type="paragraph" w:customStyle="1" w:styleId="32">
+  <w:style w:type="paragraph" w:customStyle="1" w:styleId="34">
     <w:name w:val="Author"/>
     <w:next w:val="3"/>
     <w:qFormat/>
@@ -6361,7 +6198,7 @@
       <w:lang w:val="en-US" w:eastAsia="en-US" w:bidi="ar-SA"/>
     </w:rPr>
   </w:style>
-  <w:style w:type="paragraph" w:customStyle="1" w:styleId="33">
+  <w:style w:type="paragraph" w:customStyle="1" w:styleId="35">
     <w:name w:val="Abstract"/>
     <w:basedOn w:val="1"/>
     <w:next w:val="3"/>
@@ -6377,13 +6214,13 @@
       <w:szCs w:val="20"/>
     </w:rPr>
   </w:style>
-  <w:style w:type="paragraph" w:customStyle="1" w:styleId="34">
+  <w:style w:type="paragraph" w:customStyle="1" w:styleId="36">
     <w:name w:val="Bibliography"/>
     <w:basedOn w:val="1"/>
     <w:qFormat/>
     <w:uiPriority w:val="0"/>
   </w:style>
-  <w:style w:type="table" w:customStyle="1" w:styleId="35">
+  <w:style w:type="table" w:customStyle="1" w:styleId="37">
     <w:name w:val="Table"/>
     <w:unhideWhenUsed/>
     <w:qFormat/>
@@ -6405,10 +6242,10 @@
       </w:tcPr>
     </w:tblStylePr>
   </w:style>
-  <w:style w:type="paragraph" w:customStyle="1" w:styleId="36">
+  <w:style w:type="paragraph" w:customStyle="1" w:styleId="38">
     <w:name w:val="Definition Term"/>
     <w:basedOn w:val="1"/>
-    <w:next w:val="37"/>
+    <w:next w:val="39"/>
     <w:qFormat/>
     <w:uiPriority w:val="0"/>
     <w:pPr>
@@ -6420,13 +6257,13 @@
       <w:b/>
     </w:rPr>
   </w:style>
-  <w:style w:type="paragraph" w:customStyle="1" w:styleId="37">
+  <w:style w:type="paragraph" w:customStyle="1" w:styleId="39">
     <w:name w:val="Definition"/>
     <w:basedOn w:val="1"/>
     <w:qFormat/>
     <w:uiPriority w:val="0"/>
   </w:style>
-  <w:style w:type="paragraph" w:customStyle="1" w:styleId="38">
+  <w:style w:type="paragraph" w:customStyle="1" w:styleId="40">
     <w:name w:val="Table Caption"/>
     <w:basedOn w:val="14"/>
     <w:qFormat/>
@@ -6435,31 +6272,31 @@
       <w:keepNext/>
     </w:pPr>
   </w:style>
-  <w:style w:type="paragraph" w:customStyle="1" w:styleId="39">
+  <w:style w:type="paragraph" w:customStyle="1" w:styleId="41">
     <w:name w:val="Image Caption"/>
     <w:basedOn w:val="14"/>
     <w:qFormat/>
     <w:uiPriority w:val="0"/>
   </w:style>
-  <w:style w:type="paragraph" w:customStyle="1" w:styleId="40">
+  <w:style w:type="paragraph" w:customStyle="1" w:styleId="42">
     <w:name w:val="Figure"/>
     <w:basedOn w:val="1"/>
     <w:qFormat/>
     <w:uiPriority w:val="0"/>
   </w:style>
-  <w:style w:type="paragraph" w:customStyle="1" w:styleId="41">
+  <w:style w:type="paragraph" w:customStyle="1" w:styleId="43">
     <w:name w:val="Captioned Figure"/>
-    <w:basedOn w:val="40"/>
+    <w:basedOn w:val="42"/>
     <w:qFormat/>
     <w:uiPriority w:val="0"/>
     <w:pPr>
       <w:keepNext/>
     </w:pPr>
   </w:style>
-  <w:style w:type="character" w:customStyle="1" w:styleId="42">
+  <w:style w:type="character" w:customStyle="1" w:styleId="44">
     <w:name w:val="Verbatim Char"/>
-    <w:basedOn w:val="26"/>
-    <w:link w:val="43"/>
+    <w:basedOn w:val="27"/>
+    <w:link w:val="45"/>
     <w:qFormat/>
     <w:uiPriority w:val="0"/>
     <w:rPr>
@@ -6467,23 +6304,23 @@
       <w:sz w:val="22"/>
     </w:rPr>
   </w:style>
-  <w:style w:type="paragraph" w:customStyle="1" w:styleId="43">
+  <w:style w:type="paragraph" w:customStyle="1" w:styleId="45">
     <w:name w:val="Source Code"/>
     <w:basedOn w:val="1"/>
-    <w:link w:val="42"/>
+    <w:link w:val="44"/>
     <w:qFormat/>
     <w:uiPriority w:val="0"/>
     <w:pPr>
       <w:wordWrap w:val="0"/>
     </w:pPr>
   </w:style>
-  <w:style w:type="character" w:customStyle="1" w:styleId="44">
+  <w:style w:type="character" w:customStyle="1" w:styleId="46">
     <w:name w:val="Section Number"/>
-    <w:basedOn w:val="26"/>
+    <w:basedOn w:val="27"/>
     <w:qFormat/>
     <w:uiPriority w:val="0"/>
   </w:style>
-  <w:style w:type="paragraph" w:customStyle="1" w:styleId="45">
+  <w:style w:type="paragraph" w:customStyle="1" w:styleId="47">
     <w:name w:val="TOC Heading"/>
     <w:basedOn w:val="2"/>
     <w:next w:val="3"/>
@@ -6501,9 +6338,9 @@
       <w:color w:val="376092" w:themeColor="accent1" w:themeShade="BF"/>
     </w:rPr>
   </w:style>
-  <w:style w:type="character" w:customStyle="1" w:styleId="46">
+  <w:style w:type="character" w:customStyle="1" w:styleId="48">
     <w:name w:val="KeywordTok"/>
-    <w:basedOn w:val="42"/>
+    <w:basedOn w:val="44"/>
     <w:qFormat/>
     <w:uiPriority w:val="0"/>
     <w:rPr>
@@ -6511,99 +6348,99 @@
       <w:color w:val="007020"/>
     </w:rPr>
   </w:style>
-  <w:style w:type="character" w:customStyle="1" w:styleId="47">
+  <w:style w:type="character" w:customStyle="1" w:styleId="49">
     <w:name w:val="DataTypeTok"/>
-    <w:basedOn w:val="42"/>
+    <w:basedOn w:val="44"/>
     <w:qFormat/>
     <w:uiPriority w:val="0"/>
     <w:rPr>
       <w:color w:val="902000"/>
     </w:rPr>
   </w:style>
-  <w:style w:type="character" w:customStyle="1" w:styleId="48">
+  <w:style w:type="character" w:customStyle="1" w:styleId="50">
     <w:name w:val="DecValTok"/>
-    <w:basedOn w:val="42"/>
+    <w:basedOn w:val="44"/>
     <w:qFormat/>
     <w:uiPriority w:val="0"/>
     <w:rPr>
       <w:color w:val="40A070"/>
     </w:rPr>
   </w:style>
-  <w:style w:type="character" w:customStyle="1" w:styleId="49">
+  <w:style w:type="character" w:customStyle="1" w:styleId="51">
     <w:name w:val="BaseNTok"/>
-    <w:basedOn w:val="42"/>
+    <w:basedOn w:val="44"/>
     <w:qFormat/>
     <w:uiPriority w:val="0"/>
     <w:rPr>
       <w:color w:val="40A070"/>
     </w:rPr>
   </w:style>
-  <w:style w:type="character" w:customStyle="1" w:styleId="50">
+  <w:style w:type="character" w:customStyle="1" w:styleId="52">
     <w:name w:val="FloatTok"/>
-    <w:basedOn w:val="42"/>
+    <w:basedOn w:val="44"/>
     <w:qFormat/>
     <w:uiPriority w:val="0"/>
     <w:rPr>
       <w:color w:val="40A070"/>
     </w:rPr>
   </w:style>
-  <w:style w:type="character" w:customStyle="1" w:styleId="51">
+  <w:style w:type="character" w:customStyle="1" w:styleId="53">
     <w:name w:val="ConstantTok"/>
-    <w:basedOn w:val="42"/>
+    <w:basedOn w:val="44"/>
     <w:qFormat/>
     <w:uiPriority w:val="0"/>
     <w:rPr>
       <w:color w:val="880000"/>
     </w:rPr>
   </w:style>
-  <w:style w:type="character" w:customStyle="1" w:styleId="52">
+  <w:style w:type="character" w:customStyle="1" w:styleId="54">
     <w:name w:val="CharTok"/>
-    <w:basedOn w:val="42"/>
+    <w:basedOn w:val="44"/>
     <w:qFormat/>
     <w:uiPriority w:val="0"/>
     <w:rPr>
       <w:color w:val="4070A0"/>
     </w:rPr>
   </w:style>
-  <w:style w:type="character" w:customStyle="1" w:styleId="53">
+  <w:style w:type="character" w:customStyle="1" w:styleId="55">
     <w:name w:val="SpecialCharTok"/>
-    <w:basedOn w:val="42"/>
+    <w:basedOn w:val="44"/>
     <w:qFormat/>
     <w:uiPriority w:val="0"/>
     <w:rPr>
       <w:color w:val="4070A0"/>
     </w:rPr>
   </w:style>
-  <w:style w:type="character" w:customStyle="1" w:styleId="54">
+  <w:style w:type="character" w:customStyle="1" w:styleId="56">
     <w:name w:val="StringTok"/>
-    <w:basedOn w:val="42"/>
+    <w:basedOn w:val="44"/>
     <w:qFormat/>
     <w:uiPriority w:val="0"/>
     <w:rPr>
       <w:color w:val="4070A0"/>
     </w:rPr>
   </w:style>
-  <w:style w:type="character" w:customStyle="1" w:styleId="55">
+  <w:style w:type="character" w:customStyle="1" w:styleId="57">
     <w:name w:val="VerbatimStringTok"/>
-    <w:basedOn w:val="42"/>
+    <w:basedOn w:val="44"/>
     <w:qFormat/>
     <w:uiPriority w:val="0"/>
     <w:rPr>
       <w:color w:val="4070A0"/>
     </w:rPr>
   </w:style>
-  <w:style w:type="character" w:customStyle="1" w:styleId="56">
+  <w:style w:type="character" w:customStyle="1" w:styleId="58">
     <w:name w:val="SpecialStringTok"/>
-    <w:basedOn w:val="42"/>
+    <w:basedOn w:val="44"/>
     <w:qFormat/>
     <w:uiPriority w:val="0"/>
     <w:rPr>
       <w:color w:val="BB6688"/>
     </w:rPr>
   </w:style>
-  <w:style w:type="character" w:customStyle="1" w:styleId="57">
+  <w:style w:type="character" w:customStyle="1" w:styleId="59">
     <w:name w:val="ImportTok"/>
-    <w:basedOn w:val="42"/>
+    <w:basedOn w:val="44"/>
     <w:qFormat/>
     <w:uiPriority w:val="0"/>
     <w:rPr>
@@ -6611,9 +6448,9 @@
       <w:color w:val="008000"/>
     </w:rPr>
   </w:style>
-  <w:style w:type="character" w:customStyle="1" w:styleId="58">
+  <w:style w:type="character" w:customStyle="1" w:styleId="60">
     <w:name w:val="CommentTok"/>
-    <w:basedOn w:val="42"/>
+    <w:basedOn w:val="44"/>
     <w:qFormat/>
     <w:uiPriority w:val="0"/>
     <w:rPr>
@@ -6621,9 +6458,9 @@
       <w:color w:val="60A0B0"/>
     </w:rPr>
   </w:style>
-  <w:style w:type="character" w:customStyle="1" w:styleId="59">
+  <w:style w:type="character" w:customStyle="1" w:styleId="61">
     <w:name w:val="DocumentationTok"/>
-    <w:basedOn w:val="42"/>
+    <w:basedOn w:val="44"/>
     <w:qFormat/>
     <w:uiPriority w:val="0"/>
     <w:rPr>
@@ -6631,9 +6468,9 @@
       <w:color w:val="BA2121"/>
     </w:rPr>
   </w:style>
-  <w:style w:type="character" w:customStyle="1" w:styleId="60">
+  <w:style w:type="character" w:customStyle="1" w:styleId="62">
     <w:name w:val="AnnotationTok"/>
-    <w:basedOn w:val="42"/>
+    <w:basedOn w:val="44"/>
     <w:qFormat/>
     <w:uiPriority w:val="0"/>
     <w:rPr>
@@ -6642,9 +6479,9 @@
       <w:color w:val="60A0B0"/>
     </w:rPr>
   </w:style>
-  <w:style w:type="character" w:customStyle="1" w:styleId="61">
+  <w:style w:type="character" w:customStyle="1" w:styleId="63">
     <w:name w:val="CommentVarTok"/>
-    <w:basedOn w:val="42"/>
+    <w:basedOn w:val="44"/>
     <w:qFormat/>
     <w:uiPriority w:val="0"/>
     <w:rPr>
@@ -6653,36 +6490,36 @@
       <w:color w:val="60A0B0"/>
     </w:rPr>
   </w:style>
-  <w:style w:type="character" w:customStyle="1" w:styleId="62">
+  <w:style w:type="character" w:customStyle="1" w:styleId="64">
     <w:name w:val="OtherTok"/>
-    <w:basedOn w:val="42"/>
+    <w:basedOn w:val="44"/>
     <w:qFormat/>
     <w:uiPriority w:val="0"/>
     <w:rPr>
       <w:color w:val="007020"/>
     </w:rPr>
   </w:style>
-  <w:style w:type="character" w:customStyle="1" w:styleId="63">
+  <w:style w:type="character" w:customStyle="1" w:styleId="65">
     <w:name w:val="FunctionTok"/>
-    <w:basedOn w:val="42"/>
+    <w:basedOn w:val="44"/>
     <w:qFormat/>
     <w:uiPriority w:val="0"/>
     <w:rPr>
       <w:color w:val="06287E"/>
     </w:rPr>
   </w:style>
-  <w:style w:type="character" w:customStyle="1" w:styleId="64">
+  <w:style w:type="character" w:customStyle="1" w:styleId="66">
     <w:name w:val="VariableTok"/>
-    <w:basedOn w:val="42"/>
+    <w:basedOn w:val="44"/>
     <w:qFormat/>
     <w:uiPriority w:val="0"/>
     <w:rPr>
       <w:color w:val="19177C"/>
     </w:rPr>
   </w:style>
-  <w:style w:type="character" w:customStyle="1" w:styleId="65">
+  <w:style w:type="character" w:customStyle="1" w:styleId="67">
     <w:name w:val="ControlFlowTok"/>
-    <w:basedOn w:val="42"/>
+    <w:basedOn w:val="44"/>
     <w:qFormat/>
     <w:uiPriority w:val="0"/>
     <w:rPr>
@@ -6690,57 +6527,57 @@
       <w:color w:val="007020"/>
     </w:rPr>
   </w:style>
-  <w:style w:type="character" w:customStyle="1" w:styleId="66">
+  <w:style w:type="character" w:customStyle="1" w:styleId="68">
     <w:name w:val="OperatorTok"/>
-    <w:basedOn w:val="42"/>
+    <w:basedOn w:val="44"/>
     <w:qFormat/>
     <w:uiPriority w:val="0"/>
     <w:rPr>
       <w:color w:val="666666"/>
     </w:rPr>
   </w:style>
-  <w:style w:type="character" w:customStyle="1" w:styleId="67">
+  <w:style w:type="character" w:customStyle="1" w:styleId="69">
     <w:name w:val="BuiltInTok"/>
-    <w:basedOn w:val="42"/>
+    <w:basedOn w:val="44"/>
     <w:qFormat/>
     <w:uiPriority w:val="0"/>
     <w:rPr>
       <w:color w:val="008000"/>
     </w:rPr>
   </w:style>
-  <w:style w:type="character" w:customStyle="1" w:styleId="68">
+  <w:style w:type="character" w:customStyle="1" w:styleId="70">
     <w:name w:val="ExtensionTok"/>
-    <w:basedOn w:val="42"/>
+    <w:basedOn w:val="44"/>
     <w:qFormat/>
     <w:uiPriority w:val="0"/>
   </w:style>
-  <w:style w:type="character" w:customStyle="1" w:styleId="69">
+  <w:style w:type="character" w:customStyle="1" w:styleId="71">
     <w:name w:val="PreprocessorTok"/>
-    <w:basedOn w:val="42"/>
+    <w:basedOn w:val="44"/>
     <w:qFormat/>
     <w:uiPriority w:val="0"/>
     <w:rPr>
       <w:color w:val="BC7A00"/>
     </w:rPr>
   </w:style>
-  <w:style w:type="character" w:customStyle="1" w:styleId="70">
+  <w:style w:type="character" w:customStyle="1" w:styleId="72">
     <w:name w:val="AttributeTok"/>
-    <w:basedOn w:val="42"/>
+    <w:basedOn w:val="44"/>
     <w:qFormat/>
     <w:uiPriority w:val="0"/>
     <w:rPr>
       <w:color w:val="7D9029"/>
     </w:rPr>
   </w:style>
-  <w:style w:type="character" w:customStyle="1" w:styleId="71">
+  <w:style w:type="character" w:customStyle="1" w:styleId="73">
     <w:name w:val="RegionMarkerTok"/>
-    <w:basedOn w:val="42"/>
+    <w:basedOn w:val="44"/>
     <w:qFormat/>
     <w:uiPriority w:val="0"/>
   </w:style>
-  <w:style w:type="character" w:customStyle="1" w:styleId="72">
+  <w:style w:type="character" w:customStyle="1" w:styleId="74">
     <w:name w:val="InformationTok"/>
-    <w:basedOn w:val="42"/>
+    <w:basedOn w:val="44"/>
     <w:qFormat/>
     <w:uiPriority w:val="0"/>
     <w:rPr>
@@ -6749,9 +6586,9 @@
       <w:color w:val="60A0B0"/>
     </w:rPr>
   </w:style>
-  <w:style w:type="character" w:customStyle="1" w:styleId="73">
+  <w:style w:type="character" w:customStyle="1" w:styleId="75">
     <w:name w:val="WarningTok"/>
-    <w:basedOn w:val="42"/>
+    <w:basedOn w:val="44"/>
     <w:qFormat/>
     <w:uiPriority w:val="0"/>
     <w:rPr>
@@ -6760,9 +6597,9 @@
       <w:color w:val="60A0B0"/>
     </w:rPr>
   </w:style>
-  <w:style w:type="character" w:customStyle="1" w:styleId="74">
+  <w:style w:type="character" w:customStyle="1" w:styleId="76">
     <w:name w:val="AlertTok"/>
-    <w:basedOn w:val="42"/>
+    <w:basedOn w:val="44"/>
     <w:qFormat/>
     <w:uiPriority w:val="0"/>
     <w:rPr>
@@ -6770,9 +6607,9 @@
       <w:color w:val="FF0000"/>
     </w:rPr>
   </w:style>
-  <w:style w:type="character" w:customStyle="1" w:styleId="75">
+  <w:style w:type="character" w:customStyle="1" w:styleId="77">
     <w:name w:val="ErrorTok"/>
-    <w:basedOn w:val="42"/>
+    <w:basedOn w:val="44"/>
     <w:qFormat/>
     <w:uiPriority w:val="0"/>
     <w:rPr>
@@ -6780,13 +6617,13 @@
       <w:color w:val="FF0000"/>
     </w:rPr>
   </w:style>
-  <w:style w:type="character" w:customStyle="1" w:styleId="76">
+  <w:style w:type="character" w:customStyle="1" w:styleId="78">
     <w:name w:val="NormalTok"/>
-    <w:basedOn w:val="42"/>
+    <w:basedOn w:val="44"/>
     <w:qFormat/>
     <w:uiPriority w:val="0"/>
   </w:style>
-  <w:style w:type="character" w:customStyle="1" w:styleId="77">
+  <w:style w:type="character" w:customStyle="1" w:styleId="79">
     <w:name w:val="标题 2 Char"/>
     <w:link w:val="4"/>
     <w:qFormat/>
@@ -6805,9 +6642,10 @@
       </w14:textFill>
     </w:rPr>
   </w:style>
-  <w:style w:type="character" w:customStyle="1" w:styleId="78">
+  <w:style w:type="character" w:customStyle="1" w:styleId="80">
     <w:name w:val="标题 1 Char"/>
     <w:link w:val="2"/>
+    <w:qFormat/>
     <w:uiPriority w:val="9"/>
     <w:rPr>
       <w:rFonts w:asciiTheme="majorHAnsi" w:hAnsiTheme="majorHAnsi" w:eastAsiaTheme="majorEastAsia" w:cstheme="majorBidi"/>

</xml_diff>